<commit_message>
Added climate change examples and F16 urban myth.
</commit_message>
<xml_diff>
--- a/TestingScript.docx
+++ b/TestingScript.docx
@@ -348,8 +348,6 @@
         </w:rPr>
         <w:t xml:space="preserve"> if possible</w:t>
       </w:r>
-      <w:bookmarkStart w:id="0" w:name="_GoBack"/>
-      <w:bookmarkEnd w:id="0"/>
       <w:r>
         <w:rPr>
           <w:b/>
@@ -555,7 +553,23 @@
     <w:p/>
     <w:p>
       <w:r>
-        <w:t>As bittermanandy says, “if it’s not tested, it’s broken” [bittermanandy, 10/09/2010]</w:t>
+        <w:t xml:space="preserve">As </w:t>
+      </w:r>
+      <w:proofErr w:type="spellStart"/>
+      <w:r>
+        <w:t>bittermanandy</w:t>
+      </w:r>
+      <w:proofErr w:type="spellEnd"/>
+      <w:r>
+        <w:t xml:space="preserve"> says, “if it’s not tested, it’s broken” [</w:t>
+      </w:r>
+      <w:proofErr w:type="spellStart"/>
+      <w:r>
+        <w:t>bittermanandy</w:t>
+      </w:r>
+      <w:proofErr w:type="spellEnd"/>
+      <w:r>
+        <w:t>, 10/09/2010]</w:t>
       </w:r>
     </w:p>
     <w:p/>
@@ -614,11 +628,19 @@
       <w:r>
         <w:t xml:space="preserve"> “It’s not interesting”, s</w:t>
       </w:r>
-      <w:r>
-        <w:rPr>
-          <w:lang w:val="en-GB"/>
-        </w:rPr>
-        <w:t>ometimes, testing is just viewed as not being interesting</w:t>
+      <w:proofErr w:type="spellStart"/>
+      <w:r>
+        <w:rPr>
+          <w:lang w:val="en-GB"/>
+        </w:rPr>
+        <w:t>ometimes</w:t>
+      </w:r>
+      <w:proofErr w:type="spellEnd"/>
+      <w:r>
+        <w:rPr>
+          <w:lang w:val="en-GB"/>
+        </w:rPr>
+        <w:t>, testing is just viewed as not being interesting</w:t>
       </w:r>
       <w:r>
         <w:rPr>
@@ -652,11 +674,33 @@
           <w:lang w:val="en-GB"/>
         </w:rPr>
       </w:pPr>
-      <w:r>
-        <w:rPr>
-          <w:lang w:val="en-GB"/>
-        </w:rPr>
-        <w:t xml:space="preserve">Ariane 5, the successor to Ariane 4 </w:t>
+      <w:proofErr w:type="spellStart"/>
+      <w:r>
+        <w:rPr>
+          <w:lang w:val="en-GB"/>
+        </w:rPr>
+        <w:t>Ariane</w:t>
+      </w:r>
+      <w:proofErr w:type="spellEnd"/>
+      <w:r>
+        <w:rPr>
+          <w:lang w:val="en-GB"/>
+        </w:rPr>
+        <w:t xml:space="preserve"> 5, the successor to </w:t>
+      </w:r>
+      <w:proofErr w:type="spellStart"/>
+      <w:r>
+        <w:rPr>
+          <w:lang w:val="en-GB"/>
+        </w:rPr>
+        <w:t>Ariane</w:t>
+      </w:r>
+      <w:proofErr w:type="spellEnd"/>
+      <w:r>
+        <w:rPr>
+          <w:lang w:val="en-GB"/>
+        </w:rPr>
+        <w:t xml:space="preserve"> 4 </w:t>
       </w:r>
       <w:r>
         <w:rPr>
@@ -676,11 +720,33 @@
         </w:rPr>
         <w:t xml:space="preserve"> </w:t>
       </w:r>
-      <w:r>
-        <w:rPr>
-          <w:lang w:val="en-GB"/>
-        </w:rPr>
-        <w:t>Ariane 5 used Ariane 4 code.</w:t>
+      <w:proofErr w:type="spellStart"/>
+      <w:r>
+        <w:rPr>
+          <w:lang w:val="en-GB"/>
+        </w:rPr>
+        <w:t>Ariane</w:t>
+      </w:r>
+      <w:proofErr w:type="spellEnd"/>
+      <w:r>
+        <w:rPr>
+          <w:lang w:val="en-GB"/>
+        </w:rPr>
+        <w:t xml:space="preserve"> 5 used </w:t>
+      </w:r>
+      <w:proofErr w:type="spellStart"/>
+      <w:r>
+        <w:rPr>
+          <w:lang w:val="en-GB"/>
+        </w:rPr>
+        <w:t>Ariane</w:t>
+      </w:r>
+      <w:proofErr w:type="spellEnd"/>
+      <w:r>
+        <w:rPr>
+          <w:lang w:val="en-GB"/>
+        </w:rPr>
+        <w:t xml:space="preserve"> 4 code.</w:t>
       </w:r>
       <w:r>
         <w:rPr>
@@ -700,11 +766,19 @@
         </w:rPr>
         <w:t xml:space="preserve"> </w:t>
       </w:r>
-      <w:r>
-        <w:rPr>
-          <w:lang w:val="en-GB"/>
-        </w:rPr>
-        <w:t>Ariane 5’s faster engines gave rise to a bug which caused a buffer overflow.</w:t>
+      <w:proofErr w:type="spellStart"/>
+      <w:r>
+        <w:rPr>
+          <w:lang w:val="en-GB"/>
+        </w:rPr>
+        <w:t>Ariane</w:t>
+      </w:r>
+      <w:proofErr w:type="spellEnd"/>
+      <w:r>
+        <w:rPr>
+          <w:lang w:val="en-GB"/>
+        </w:rPr>
+        <w:t xml:space="preserve"> 5’s faster engines gave rise to a bug which caused a buffer overflow.</w:t>
       </w:r>
       <w:r>
         <w:rPr>
@@ -716,7 +790,21 @@
         <w:rPr>
           <w:lang w:val="en-GB"/>
         </w:rPr>
-        <w:t>And, the buffer overflow caused Ariane 5 to explode.</w:t>
+        <w:t xml:space="preserve">And, the buffer overflow caused </w:t>
+      </w:r>
+      <w:proofErr w:type="spellStart"/>
+      <w:r>
+        <w:rPr>
+          <w:lang w:val="en-GB"/>
+        </w:rPr>
+        <w:t>Ariane</w:t>
+      </w:r>
+      <w:proofErr w:type="spellEnd"/>
+      <w:r>
+        <w:rPr>
+          <w:lang w:val="en-GB"/>
+        </w:rPr>
+        <w:t xml:space="preserve"> 5 to explode.</w:t>
       </w:r>
       <w:r>
         <w:rPr>
@@ -733,6 +821,12 @@
     </w:p>
     <w:p/>
     <w:p>
+      <w:r>
+        <w:t xml:space="preserve">There is a story, possibly an urban myth, that during F16 test flights over Israel the navigation computer would crash and reboot. Seemingly one calculation included a division by altitude and when the plane flew over the Dead Sea…division by zero! </w:t>
+      </w:r>
+    </w:p>
+    <w:p/>
+    <w:p>
       <w:pPr>
         <w:rPr>
           <w:lang w:val="en-GB"/>
@@ -792,6 +886,19 @@
           <w:lang w:val="en-GB"/>
         </w:rPr>
         <w:t xml:space="preserve">, </w:t>
+      </w:r>
+    </w:p>
+    <w:p>
+      <w:pPr>
+        <w:rPr>
+          <w:lang w:val="en-GB"/>
+        </w:rPr>
+      </w:pPr>
+      <w:r>
+        <w:rPr>
+          <w:b/>
+        </w:rPr>
+        <w:t xml:space="preserve">Browse to </w:t>
       </w:r>
       <w:hyperlink r:id="rId8" w:history="1">
         <w:r>
@@ -834,6 +941,19 @@
         </w:rPr>
         <w:t xml:space="preserve">my lasts longer than 15 minutes, </w:t>
       </w:r>
+    </w:p>
+    <w:p>
+      <w:pPr>
+        <w:rPr>
+          <w:lang w:val="en-GB"/>
+        </w:rPr>
+      </w:pPr>
+      <w:r>
+        <w:rPr>
+          <w:b/>
+        </w:rPr>
+        <w:t xml:space="preserve">Browse to </w:t>
+      </w:r>
       <w:hyperlink r:id="rId9" w:history="1">
         <w:r>
           <w:rPr>
@@ -861,6 +981,409 @@
         <w:rPr>
           <w:lang w:val="en-GB"/>
         </w:rPr>
+        <w:t>And he’s not alone.</w:t>
+      </w:r>
+    </w:p>
+    <w:p>
+      <w:pPr>
+        <w:rPr>
+          <w:lang w:val="en-GB"/>
+        </w:rPr>
+      </w:pPr>
+    </w:p>
+    <w:p>
+      <w:pPr>
+        <w:rPr>
+          <w:lang w:val="en-GB"/>
+        </w:rPr>
+      </w:pPr>
+      <w:r>
+        <w:rPr>
+          <w:lang w:val="en-GB"/>
+        </w:rPr>
+        <w:t>“A Test of Corrections for Extraneous Signals in Gridded Surface Temperature Data”</w:t>
+      </w:r>
+    </w:p>
+    <w:p>
+      <w:pPr>
+        <w:rPr>
+          <w:lang w:val="en-GB"/>
+        </w:rPr>
+      </w:pPr>
+      <w:r>
+        <w:rPr>
+          <w:lang w:val="en-GB"/>
+        </w:rPr>
+        <w:t xml:space="preserve">R. </w:t>
+      </w:r>
+      <w:proofErr w:type="spellStart"/>
+      <w:r>
+        <w:rPr>
+          <w:lang w:val="en-GB"/>
+        </w:rPr>
+        <w:t>McKitrick</w:t>
+      </w:r>
+      <w:proofErr w:type="spellEnd"/>
+      <w:r>
+        <w:rPr>
+          <w:lang w:val="en-GB"/>
+        </w:rPr>
+        <w:t xml:space="preserve"> and P. Michaels, Climate Research 26(2) </w:t>
+      </w:r>
+      <w:r>
+        <w:rPr>
+          <w:lang w:val="en-GB"/>
+        </w:rPr>
+        <w:t xml:space="preserve">May </w:t>
+      </w:r>
+      <w:r>
+        <w:rPr>
+          <w:lang w:val="en-GB"/>
+        </w:rPr>
+        <w:t>2004</w:t>
+      </w:r>
+    </w:p>
+    <w:p>
+      <w:pPr>
+        <w:rPr>
+          <w:lang w:val="en-GB"/>
+        </w:rPr>
+      </w:pPr>
+      <w:r>
+        <w:rPr>
+          <w:b/>
+        </w:rPr>
+        <w:t xml:space="preserve">Browse to </w:t>
+      </w:r>
+      <w:hyperlink r:id="rId10" w:history="1">
+        <w:r>
+          <w:rPr>
+            <w:rStyle w:val="Hyperlink"/>
+            <w:lang w:val="en-GB"/>
+          </w:rPr>
+          <w:t>http://www.int-res.com/abstracts/cr/v26/n2/p159-173/</w:t>
+        </w:r>
+      </w:hyperlink>
+      <w:r>
+        <w:rPr>
+          <w:lang w:val="en-GB"/>
+        </w:rPr>
+        <w:t xml:space="preserve"> </w:t>
+      </w:r>
+    </w:p>
+    <w:p>
+      <w:pPr>
+        <w:rPr>
+          <w:lang w:val="en-GB"/>
+        </w:rPr>
+      </w:pPr>
+      <w:r>
+        <w:rPr>
+          <w:lang w:val="en-GB"/>
+        </w:rPr>
+        <w:t>Global warming is an artefact produced by weather stations in or near big cities, the</w:t>
+      </w:r>
+      <w:r>
+        <w:rPr>
+          <w:lang w:val="en-GB"/>
+        </w:rPr>
+        <w:t xml:space="preserve"> ‘urban heat islands’ hyp</w:t>
+      </w:r>
+      <w:r>
+        <w:rPr>
+          <w:lang w:val="en-GB"/>
+        </w:rPr>
+        <w:t>othesis</w:t>
+      </w:r>
+      <w:r>
+        <w:rPr>
+          <w:lang w:val="en-GB"/>
+        </w:rPr>
+        <w:t>.</w:t>
+      </w:r>
+    </w:p>
+    <w:p>
+      <w:pPr>
+        <w:rPr>
+          <w:lang w:val="en-GB"/>
+        </w:rPr>
+      </w:pPr>
+      <w:r>
+        <w:rPr>
+          <w:lang w:val="en-GB"/>
+        </w:rPr>
+        <w:lastRenderedPageBreak/>
+        <w:t>But very quickly,</w:t>
+      </w:r>
+    </w:p>
+    <w:p>
+      <w:pPr>
+        <w:rPr>
+          <w:lang w:val="en-GB"/>
+        </w:rPr>
+      </w:pPr>
+      <w:r>
+        <w:rPr>
+          <w:lang w:val="en-GB"/>
+        </w:rPr>
+        <w:t>“</w:t>
+      </w:r>
+      <w:proofErr w:type="spellStart"/>
+      <w:r>
+        <w:rPr>
+          <w:lang w:val="en-GB"/>
+        </w:rPr>
+        <w:t>McKitrick</w:t>
+      </w:r>
+      <w:proofErr w:type="spellEnd"/>
+      <w:r>
+        <w:rPr>
+          <w:lang w:val="en-GB"/>
+        </w:rPr>
+        <w:t xml:space="preserve"> screws up yet again”, </w:t>
+      </w:r>
+      <w:r>
+        <w:rPr>
+          <w:lang w:val="en-GB"/>
+        </w:rPr>
+        <w:t>Tim Lambert’s blog, August 2004</w:t>
+      </w:r>
+    </w:p>
+    <w:p>
+      <w:pPr>
+        <w:rPr>
+          <w:lang w:val="en-GB"/>
+        </w:rPr>
+      </w:pPr>
+      <w:r>
+        <w:rPr>
+          <w:b/>
+        </w:rPr>
+        <w:t xml:space="preserve">Browse to </w:t>
+      </w:r>
+      <w:hyperlink r:id="rId11" w:history="1">
+        <w:r>
+          <w:rPr>
+            <w:rStyle w:val="Hyperlink"/>
+            <w:lang w:val="en-GB"/>
+          </w:rPr>
+          <w:t>http://scienceblogs.com/deltoid/2004/08/26/mckitrick6/</w:t>
+        </w:r>
+      </w:hyperlink>
+    </w:p>
+    <w:p>
+      <w:pPr>
+        <w:rPr>
+          <w:lang w:val="en-GB"/>
+        </w:rPr>
+      </w:pPr>
+      <w:r>
+        <w:rPr>
+          <w:lang w:val="en-GB"/>
+        </w:rPr>
+        <w:t>Note the graph. T</w:t>
+      </w:r>
+      <w:r>
+        <w:rPr>
+          <w:lang w:val="en-GB"/>
+        </w:rPr>
+        <w:t>heir data had angles of latitude in degrees, a component they use expects angles in radians and they didn’t do a conversion!</w:t>
+      </w:r>
+    </w:p>
+    <w:p>
+      <w:pPr>
+        <w:rPr>
+          <w:lang w:val="en-GB"/>
+        </w:rPr>
+      </w:pPr>
+      <w:r>
+        <w:rPr>
+          <w:lang w:val="en-GB"/>
+        </w:rPr>
+        <w:t>And others took this up…</w:t>
+      </w:r>
+    </w:p>
+    <w:p>
+      <w:pPr>
+        <w:rPr>
+          <w:lang w:val="en-GB"/>
+        </w:rPr>
+      </w:pPr>
+      <w:r>
+        <w:rPr>
+          <w:lang w:val="en-GB"/>
+        </w:rPr>
+        <w:t>“</w:t>
+      </w:r>
+      <w:proofErr w:type="spellStart"/>
+      <w:r>
+        <w:rPr>
+          <w:lang w:val="en-GB"/>
+        </w:rPr>
+        <w:t>McKitrick</w:t>
+      </w:r>
+      <w:proofErr w:type="spellEnd"/>
+      <w:r>
+        <w:rPr>
+          <w:lang w:val="en-GB"/>
+        </w:rPr>
+        <w:t xml:space="preserve"> mucks it up”, </w:t>
+      </w:r>
+      <w:r>
+        <w:rPr>
+          <w:lang w:val="en-GB"/>
+        </w:rPr>
+        <w:t xml:space="preserve">John </w:t>
+      </w:r>
+      <w:proofErr w:type="spellStart"/>
+      <w:r>
+        <w:rPr>
+          <w:lang w:val="en-GB"/>
+        </w:rPr>
+        <w:t>Quiggin’s</w:t>
+      </w:r>
+      <w:proofErr w:type="spellEnd"/>
+      <w:r>
+        <w:rPr>
+          <w:lang w:val="en-GB"/>
+        </w:rPr>
+        <w:t xml:space="preserve"> blog, August, 2004</w:t>
+      </w:r>
+    </w:p>
+    <w:p>
+      <w:pPr>
+        <w:rPr>
+          <w:lang w:val="en-GB"/>
+        </w:rPr>
+      </w:pPr>
+      <w:r>
+        <w:rPr>
+          <w:b/>
+        </w:rPr>
+        <w:t xml:space="preserve">Browse to </w:t>
+      </w:r>
+      <w:hyperlink r:id="rId12" w:history="1">
+        <w:r>
+          <w:rPr>
+            <w:rStyle w:val="Hyperlink"/>
+            <w:lang w:val="en-GB"/>
+          </w:rPr>
+          <w:t>http://crookedtimber.org/2004/08/25/mckitrick-mucks-it-up/</w:t>
+        </w:r>
+      </w:hyperlink>
+    </w:p>
+    <w:p>
+      <w:pPr>
+        <w:rPr>
+          <w:lang w:val="en-GB"/>
+        </w:rPr>
+      </w:pPr>
+      <w:r>
+        <w:rPr>
+          <w:lang w:val="en-GB"/>
+        </w:rPr>
+        <w:t>And so in December,</w:t>
+      </w:r>
+    </w:p>
+    <w:p>
+      <w:pPr>
+        <w:rPr>
+          <w:lang w:val="en-GB"/>
+        </w:rPr>
+      </w:pPr>
+      <w:r>
+        <w:rPr>
+          <w:lang w:val="en-GB"/>
+        </w:rPr>
+        <w:t xml:space="preserve">“ERRATUM”, </w:t>
+      </w:r>
+      <w:r>
+        <w:rPr>
+          <w:lang w:val="en-GB"/>
+        </w:rPr>
+        <w:t xml:space="preserve">R. </w:t>
+      </w:r>
+      <w:proofErr w:type="spellStart"/>
+      <w:r>
+        <w:rPr>
+          <w:lang w:val="en-GB"/>
+        </w:rPr>
+        <w:t>McKitrick</w:t>
+      </w:r>
+      <w:proofErr w:type="spellEnd"/>
+      <w:r>
+        <w:rPr>
+          <w:lang w:val="en-GB"/>
+        </w:rPr>
+        <w:t xml:space="preserve"> and P. Michaels, Climate Research 27(3) 2004</w:t>
+      </w:r>
+    </w:p>
+    <w:p>
+      <w:pPr>
+        <w:rPr>
+          <w:lang w:val="en-GB"/>
+        </w:rPr>
+      </w:pPr>
+      <w:r>
+        <w:rPr>
+          <w:b/>
+        </w:rPr>
+        <w:t xml:space="preserve">Browse to </w:t>
+      </w:r>
+      <w:hyperlink r:id="rId13" w:history="1">
+        <w:r>
+          <w:rPr>
+            <w:rStyle w:val="Hyperlink"/>
+            <w:lang w:val="en-GB"/>
+          </w:rPr>
+          <w:t>http://www.int-res.com/articles/cr2004/27/c027p265.pdf</w:t>
+        </w:r>
+      </w:hyperlink>
+      <w:r>
+        <w:rPr>
+          <w:lang w:val="en-GB"/>
+        </w:rPr>
+        <w:t xml:space="preserve"> </w:t>
+      </w:r>
+      <w:r>
+        <w:rPr>
+          <w:lang w:val="en-GB"/>
+        </w:rPr>
+        <w:t xml:space="preserve"> </w:t>
+      </w:r>
+    </w:p>
+    <w:p>
+      <w:pPr>
+        <w:rPr>
+          <w:lang w:val="en-GB"/>
+        </w:rPr>
+      </w:pPr>
+      <w:r>
+        <w:rPr>
+          <w:lang w:val="en-GB"/>
+        </w:rPr>
+        <w:t>“formula for computing cosine of absolute latitude … takes the angle in radians, but our data were entered in degrees”</w:t>
+      </w:r>
+    </w:p>
+    <w:p>
+      <w:pPr>
+        <w:rPr>
+          <w:lang w:val="en-GB"/>
+        </w:rPr>
+      </w:pPr>
+      <w:bookmarkStart w:id="0" w:name="_GoBack"/>
+      <w:bookmarkEnd w:id="0"/>
+    </w:p>
+    <w:p>
+      <w:pPr>
+        <w:rPr>
+          <w:lang w:val="en-GB"/>
+        </w:rPr>
+      </w:pPr>
+      <w:r>
+        <w:rPr>
+          <w:lang w:val="en-GB"/>
+        </w:rPr>
         <w:t xml:space="preserve">Do this too regularly and people may not trust our research, which could </w:t>
       </w:r>
       <w:r>
@@ -922,8 +1445,21 @@
       <w:pPr>
         <w:pStyle w:val="Code"/>
       </w:pPr>
-      <w:r>
-        <w:t>def count_records(filename):</w:t>
+      <w:proofErr w:type="spellStart"/>
+      <w:r>
+        <w:t>def</w:t>
+      </w:r>
+      <w:proofErr w:type="spellEnd"/>
+      <w:r>
+        <w:t xml:space="preserve"> </w:t>
+      </w:r>
+      <w:proofErr w:type="spellStart"/>
+      <w:r>
+        <w:t>count_records</w:t>
+      </w:r>
+      <w:proofErr w:type="spellEnd"/>
+      <w:r>
+        <w:t>(filename):</w:t>
       </w:r>
     </w:p>
     <w:p>
@@ -939,180 +1475,284 @@
         <w:pStyle w:val="Code"/>
       </w:pPr>
       <w:r>
+        <w:t xml:space="preserve">  count = 0</w:t>
+      </w:r>
+    </w:p>
+    <w:p>
+      <w:pPr>
+        <w:pStyle w:val="Code"/>
+      </w:pPr>
+      <w:r>
+        <w:t xml:space="preserve">  # Count number of data records.</w:t>
+      </w:r>
+    </w:p>
+    <w:p>
+      <w:pPr>
+        <w:pStyle w:val="Code"/>
+      </w:pPr>
+      <w:r>
+        <w:t xml:space="preserve">  for line in source:</w:t>
+      </w:r>
+    </w:p>
+    <w:p>
+      <w:pPr>
+        <w:pStyle w:val="Code"/>
+      </w:pPr>
+      <w:r>
+        <w:t xml:space="preserve">      if </w:t>
+      </w:r>
+      <w:proofErr w:type="spellStart"/>
+      <w:r>
+        <w:t>line.startswith</w:t>
+      </w:r>
+      <w:proofErr w:type="spellEnd"/>
+      <w:r>
+        <w:t>('#'): # Skip comments.</w:t>
+      </w:r>
+    </w:p>
+    <w:p>
+      <w:pPr>
+        <w:pStyle w:val="Code"/>
+      </w:pPr>
+      <w:r>
+        <w:t xml:space="preserve">          pass</w:t>
+      </w:r>
+    </w:p>
+    <w:p>
+      <w:pPr>
+        <w:pStyle w:val="Code"/>
+      </w:pPr>
+      <w:r>
+        <w:t xml:space="preserve">      </w:t>
+      </w:r>
+      <w:proofErr w:type="spellStart"/>
+      <w:r>
+        <w:t>elif</w:t>
+      </w:r>
+      <w:proofErr w:type="spellEnd"/>
+      <w:r>
+        <w:t xml:space="preserve"> </w:t>
+      </w:r>
+      <w:proofErr w:type="spellStart"/>
+      <w:r>
+        <w:t>line.startswith</w:t>
+      </w:r>
+      <w:proofErr w:type="spellEnd"/>
+      <w:r>
+        <w:t>('D'): # Skip title line.</w:t>
+      </w:r>
+    </w:p>
+    <w:p>
+      <w:pPr>
+        <w:pStyle w:val="Code"/>
+      </w:pPr>
+      <w:r>
+        <w:t xml:space="preserve">          pass</w:t>
+      </w:r>
+    </w:p>
+    <w:p>
+      <w:pPr>
+        <w:pStyle w:val="Code"/>
+      </w:pPr>
+      <w:r>
+        <w:t xml:space="preserve">      else:</w:t>
+      </w:r>
+    </w:p>
+    <w:p>
+      <w:pPr>
+        <w:pStyle w:val="Code"/>
+      </w:pPr>
+      <w:r>
+        <w:t xml:space="preserve">          count += 1</w:t>
+      </w:r>
+    </w:p>
+    <w:p>
+      <w:pPr>
+        <w:pStyle w:val="Code"/>
+      </w:pPr>
+      <w:r>
+        <w:t xml:space="preserve">  </w:t>
+      </w:r>
+      <w:proofErr w:type="spellStart"/>
+      <w:r>
+        <w:t>source.close</w:t>
+      </w:r>
+      <w:proofErr w:type="spellEnd"/>
+      <w:r>
+        <w:t>()</w:t>
+      </w:r>
+    </w:p>
+    <w:p>
+      <w:pPr>
+        <w:pStyle w:val="Code"/>
+      </w:pPr>
+      <w:r>
+        <w:t xml:space="preserve">  return count</w:t>
+      </w:r>
+    </w:p>
+    <w:p>
+      <w:pPr>
+        <w:pStyle w:val="Code"/>
+      </w:pPr>
+    </w:p>
+    <w:p>
+      <w:pPr>
+        <w:pStyle w:val="Code"/>
+      </w:pPr>
+      <w:r>
+        <w:t>if (</w:t>
+      </w:r>
+      <w:proofErr w:type="spellStart"/>
+      <w:r>
+        <w:t>len</w:t>
+      </w:r>
+      <w:proofErr w:type="spellEnd"/>
+      <w:r>
+        <w:t>(</w:t>
+      </w:r>
+      <w:proofErr w:type="spellStart"/>
+      <w:r>
+        <w:t>sys.argv</w:t>
+      </w:r>
+      <w:proofErr w:type="spellEnd"/>
+      <w:r>
+        <w:t>) &lt; 2):</w:t>
+      </w:r>
+    </w:p>
+    <w:p>
+      <w:pPr>
+        <w:pStyle w:val="Code"/>
+      </w:pPr>
+      <w:r>
+        <w:t xml:space="preserve">    </w:t>
+      </w:r>
+      <w:proofErr w:type="spellStart"/>
+      <w:r>
+        <w:t>sys.exit</w:t>
+      </w:r>
+      <w:proofErr w:type="spellEnd"/>
+      <w:r>
+        <w:t>("Missing file name")</w:t>
+      </w:r>
+    </w:p>
+    <w:p>
+      <w:pPr>
+        <w:pStyle w:val="Code"/>
+      </w:pPr>
+      <w:r>
+        <w:t xml:space="preserve">filename = </w:t>
+      </w:r>
+      <w:proofErr w:type="spellStart"/>
+      <w:r>
+        <w:t>sys.argv</w:t>
+      </w:r>
+      <w:proofErr w:type="spellEnd"/>
+      <w:r>
+        <w:t>[1]</w:t>
+      </w:r>
+    </w:p>
+    <w:p>
+      <w:pPr>
+        <w:pStyle w:val="Code"/>
+      </w:pPr>
+      <w:r>
+        <w:t xml:space="preserve">print </w:t>
+      </w:r>
+      <w:proofErr w:type="spellStart"/>
+      <w:r>
+        <w:t>count_records</w:t>
+      </w:r>
+      <w:proofErr w:type="spellEnd"/>
+      <w:r>
+        <w:t>(filename)</w:t>
+      </w:r>
+    </w:p>
+    <w:p>
+      <w:r>
+        <w:t>How could I write tests?</w:t>
+      </w:r>
+      <w:r>
+        <w:t xml:space="preserve"> Well a very naïve</w:t>
+      </w:r>
+      <w:r>
+        <w:t xml:space="preserve"> way is to replace the last four lines with,</w:t>
+      </w:r>
+    </w:p>
+    <w:p>
+      <w:pPr>
+        <w:pStyle w:val="Code"/>
+      </w:pPr>
+      <w:r>
+        <w:t xml:space="preserve">print </w:t>
+      </w:r>
+      <w:proofErr w:type="spellStart"/>
+      <w:r>
+        <w:t>count_records</w:t>
+      </w:r>
+      <w:proofErr w:type="spellEnd"/>
+      <w:r>
+        <w:t>(“empty.txt”)</w:t>
+      </w:r>
+    </w:p>
+    <w:p>
+      <w:pPr>
+        <w:pStyle w:val="Code"/>
+      </w:pPr>
+      <w:r>
+        <w:t xml:space="preserve">print </w:t>
+      </w:r>
+      <w:proofErr w:type="spellStart"/>
+      <w:r>
+        <w:t>count_records</w:t>
+      </w:r>
+      <w:proofErr w:type="spellEnd"/>
+      <w:r>
+        <w:t>(“one.txt”)</w:t>
+      </w:r>
+    </w:p>
+    <w:p>
+      <w:pPr>
+        <w:pStyle w:val="Code"/>
+      </w:pPr>
+      <w:r>
+        <w:t xml:space="preserve">print </w:t>
+      </w:r>
+      <w:proofErr w:type="spellStart"/>
+      <w:r>
+        <w:t>count_records</w:t>
+      </w:r>
+      <w:proofErr w:type="spellEnd"/>
+      <w:r>
+        <w:t>(“two.txt”)</w:t>
+      </w:r>
+    </w:p>
+    <w:p>
+      <w:pPr>
+        <w:pStyle w:val="Code"/>
+      </w:pPr>
+      <w:r>
+        <w:t xml:space="preserve">print </w:t>
+      </w:r>
+      <w:proofErr w:type="spellStart"/>
+      <w:r>
+        <w:t>count_records</w:t>
+      </w:r>
+      <w:proofErr w:type="spellEnd"/>
+      <w:r>
+        <w:t>(“ten.txt”)</w:t>
+      </w:r>
+    </w:p>
+    <w:p>
+      <w:r>
+        <w:t xml:space="preserve">Then run it. </w:t>
+      </w:r>
+    </w:p>
+    <w:p>
+      <w:pPr>
+        <w:pStyle w:val="Code"/>
+      </w:pPr>
+      <w:r>
         <w:lastRenderedPageBreak/>
-        <w:t xml:space="preserve">  count = 0</w:t>
-      </w:r>
-    </w:p>
-    <w:p>
-      <w:pPr>
-        <w:pStyle w:val="Code"/>
-      </w:pPr>
-      <w:r>
-        <w:t xml:space="preserve">  # Count number of data records.</w:t>
-      </w:r>
-    </w:p>
-    <w:p>
-      <w:pPr>
-        <w:pStyle w:val="Code"/>
-      </w:pPr>
-      <w:r>
-        <w:t xml:space="preserve">  for line in source:</w:t>
-      </w:r>
-    </w:p>
-    <w:p>
-      <w:pPr>
-        <w:pStyle w:val="Code"/>
-      </w:pPr>
-      <w:r>
-        <w:t xml:space="preserve">      if line.startswith('#'): # Skip comments.</w:t>
-      </w:r>
-    </w:p>
-    <w:p>
-      <w:pPr>
-        <w:pStyle w:val="Code"/>
-      </w:pPr>
-      <w:r>
-        <w:t xml:space="preserve">          pass</w:t>
-      </w:r>
-    </w:p>
-    <w:p>
-      <w:pPr>
-        <w:pStyle w:val="Code"/>
-      </w:pPr>
-      <w:r>
-        <w:t xml:space="preserve">      elif line.startswith('D'): # Skip title line.</w:t>
-      </w:r>
-    </w:p>
-    <w:p>
-      <w:pPr>
-        <w:pStyle w:val="Code"/>
-      </w:pPr>
-      <w:r>
-        <w:t xml:space="preserve">          pass</w:t>
-      </w:r>
-    </w:p>
-    <w:p>
-      <w:pPr>
-        <w:pStyle w:val="Code"/>
-      </w:pPr>
-      <w:r>
-        <w:t xml:space="preserve">      else:</w:t>
-      </w:r>
-    </w:p>
-    <w:p>
-      <w:pPr>
-        <w:pStyle w:val="Code"/>
-      </w:pPr>
-      <w:r>
-        <w:t xml:space="preserve">          count += 1</w:t>
-      </w:r>
-    </w:p>
-    <w:p>
-      <w:pPr>
-        <w:pStyle w:val="Code"/>
-      </w:pPr>
-      <w:r>
-        <w:t xml:space="preserve">  source.close()</w:t>
-      </w:r>
-    </w:p>
-    <w:p>
-      <w:pPr>
-        <w:pStyle w:val="Code"/>
-      </w:pPr>
-      <w:r>
-        <w:t xml:space="preserve">  return count</w:t>
-      </w:r>
-    </w:p>
-    <w:p>
-      <w:pPr>
-        <w:pStyle w:val="Code"/>
-      </w:pPr>
-    </w:p>
-    <w:p>
-      <w:pPr>
-        <w:pStyle w:val="Code"/>
-      </w:pPr>
-      <w:r>
-        <w:t>if (len(sys.argv) &lt; 2):</w:t>
-      </w:r>
-    </w:p>
-    <w:p>
-      <w:pPr>
-        <w:pStyle w:val="Code"/>
-      </w:pPr>
-      <w:r>
-        <w:t xml:space="preserve">    sys.exit("Missing file name")</w:t>
-      </w:r>
-    </w:p>
-    <w:p>
-      <w:pPr>
-        <w:pStyle w:val="Code"/>
-      </w:pPr>
-      <w:r>
-        <w:t>filename = sys.argv[1]</w:t>
-      </w:r>
-    </w:p>
-    <w:p>
-      <w:pPr>
-        <w:pStyle w:val="Code"/>
-      </w:pPr>
-      <w:r>
-        <w:t>print count_records(filename)</w:t>
-      </w:r>
-    </w:p>
-    <w:p>
-      <w:r>
-        <w:t>How could I write tests?</w:t>
-      </w:r>
-      <w:r>
-        <w:t xml:space="preserve"> Well a very naïve</w:t>
-      </w:r>
-      <w:r>
-        <w:t xml:space="preserve"> way is to replace the last four lines with,</w:t>
-      </w:r>
-    </w:p>
-    <w:p>
-      <w:pPr>
-        <w:pStyle w:val="Code"/>
-      </w:pPr>
-      <w:r>
-        <w:t>print count_records(“empty.txt”)</w:t>
-      </w:r>
-    </w:p>
-    <w:p>
-      <w:pPr>
-        <w:pStyle w:val="Code"/>
-      </w:pPr>
-      <w:r>
-        <w:t>print count_records(“one.txt”)</w:t>
-      </w:r>
-    </w:p>
-    <w:p>
-      <w:pPr>
-        <w:pStyle w:val="Code"/>
-      </w:pPr>
-      <w:r>
-        <w:t>print count_records(“two.txt”)</w:t>
-      </w:r>
-    </w:p>
-    <w:p>
-      <w:pPr>
-        <w:pStyle w:val="Code"/>
-      </w:pPr>
-      <w:r>
-        <w:t>print count_records(“ten.txt”)</w:t>
-      </w:r>
-    </w:p>
-    <w:p>
-      <w:r>
-        <w:t xml:space="preserve">Then run it. </w:t>
-      </w:r>
-    </w:p>
-    <w:p>
-      <w:pPr>
-        <w:pStyle w:val="Code"/>
-      </w:pPr>
-      <w:r>
         <w:t>python count_records</w:t>
       </w:r>
       <w:r>
@@ -1177,44 +1817,89 @@
         <w:pStyle w:val="Code"/>
       </w:pPr>
       <w:r>
-        <w:t>from count_records import count_records</w:t>
-      </w:r>
-    </w:p>
-    <w:p>
-      <w:pPr>
-        <w:pStyle w:val="Code"/>
-      </w:pPr>
-    </w:p>
-    <w:p>
-      <w:pPr>
-        <w:pStyle w:val="Code"/>
-      </w:pPr>
-      <w:r>
-        <w:t>print count_records(“empty.txt”)</w:t>
-      </w:r>
-    </w:p>
-    <w:p>
-      <w:pPr>
-        <w:pStyle w:val="Code"/>
-      </w:pPr>
-      <w:r>
-        <w:t>print count_records(“one.txt”)</w:t>
-      </w:r>
-    </w:p>
-    <w:p>
-      <w:pPr>
-        <w:pStyle w:val="Code"/>
-      </w:pPr>
-      <w:r>
-        <w:t>print count_records(“two.txt”)</w:t>
-      </w:r>
-    </w:p>
-    <w:p>
-      <w:pPr>
-        <w:pStyle w:val="Code"/>
-      </w:pPr>
-      <w:r>
-        <w:t>print count_records(“ten.txt”)</w:t>
+        <w:t xml:space="preserve">from </w:t>
+      </w:r>
+      <w:proofErr w:type="spellStart"/>
+      <w:r>
+        <w:t>count_records</w:t>
+      </w:r>
+      <w:proofErr w:type="spellEnd"/>
+      <w:r>
+        <w:t xml:space="preserve"> import </w:t>
+      </w:r>
+      <w:proofErr w:type="spellStart"/>
+      <w:r>
+        <w:t>count_records</w:t>
+      </w:r>
+      <w:proofErr w:type="spellEnd"/>
+    </w:p>
+    <w:p>
+      <w:pPr>
+        <w:pStyle w:val="Code"/>
+      </w:pPr>
+    </w:p>
+    <w:p>
+      <w:pPr>
+        <w:pStyle w:val="Code"/>
+      </w:pPr>
+      <w:r>
+        <w:t xml:space="preserve">print </w:t>
+      </w:r>
+      <w:proofErr w:type="spellStart"/>
+      <w:r>
+        <w:t>count_records</w:t>
+      </w:r>
+      <w:proofErr w:type="spellEnd"/>
+      <w:r>
+        <w:t>(“empty.txt”)</w:t>
+      </w:r>
+    </w:p>
+    <w:p>
+      <w:pPr>
+        <w:pStyle w:val="Code"/>
+      </w:pPr>
+      <w:r>
+        <w:t xml:space="preserve">print </w:t>
+      </w:r>
+      <w:proofErr w:type="spellStart"/>
+      <w:r>
+        <w:t>count_records</w:t>
+      </w:r>
+      <w:proofErr w:type="spellEnd"/>
+      <w:r>
+        <w:t>(“one.txt”)</w:t>
+      </w:r>
+    </w:p>
+    <w:p>
+      <w:pPr>
+        <w:pStyle w:val="Code"/>
+      </w:pPr>
+      <w:r>
+        <w:t xml:space="preserve">print </w:t>
+      </w:r>
+      <w:proofErr w:type="spellStart"/>
+      <w:r>
+        <w:t>count_records</w:t>
+      </w:r>
+      <w:proofErr w:type="spellEnd"/>
+      <w:r>
+        <w:t>(“two.txt”)</w:t>
+      </w:r>
+    </w:p>
+    <w:p>
+      <w:pPr>
+        <w:pStyle w:val="Code"/>
+      </w:pPr>
+      <w:r>
+        <w:t xml:space="preserve">print </w:t>
+      </w:r>
+      <w:proofErr w:type="spellStart"/>
+      <w:r>
+        <w:t>count_records</w:t>
+      </w:r>
+      <w:proofErr w:type="spellEnd"/>
+      <w:r>
+        <w:t>(“ten.txt”)</w:t>
       </w:r>
     </w:p>
     <w:p>
@@ -1226,9 +1911,19 @@
       <w:pPr>
         <w:pStyle w:val="Code"/>
       </w:pPr>
-      <w:r>
-        <w:t>def test_empty</w:t>
-      </w:r>
+      <w:proofErr w:type="spellStart"/>
+      <w:r>
+        <w:t>def</w:t>
+      </w:r>
+      <w:proofErr w:type="spellEnd"/>
+      <w:r>
+        <w:t xml:space="preserve"> </w:t>
+      </w:r>
+      <w:proofErr w:type="spellStart"/>
+      <w:r>
+        <w:t>test_empty</w:t>
+      </w:r>
+      <w:proofErr w:type="spellEnd"/>
       <w:r>
         <w:t>():</w:t>
       </w:r>
@@ -1238,76 +1933,413 @@
         <w:pStyle w:val="Code"/>
       </w:pPr>
       <w:r>
-        <w:t xml:space="preserve">    print count_records(“empty.txt”)</w:t>
-      </w:r>
-    </w:p>
-    <w:p>
-      <w:pPr>
-        <w:pStyle w:val="Code"/>
-      </w:pPr>
-    </w:p>
-    <w:p>
-      <w:pPr>
-        <w:pStyle w:val="Code"/>
-      </w:pPr>
-      <w:r>
-        <w:t>def test_one():</w:t>
-      </w:r>
-    </w:p>
-    <w:p>
-      <w:pPr>
-        <w:pStyle w:val="Code"/>
-      </w:pPr>
-      <w:r>
-        <w:t xml:space="preserve">    print count_records(“one.txt”)</w:t>
-      </w:r>
-    </w:p>
-    <w:p>
-      <w:pPr>
-        <w:pStyle w:val="Code"/>
-      </w:pPr>
-    </w:p>
-    <w:p>
-      <w:pPr>
-        <w:pStyle w:val="Code"/>
-      </w:pPr>
-      <w:r>
-        <w:t>def test_two():</w:t>
-      </w:r>
-    </w:p>
-    <w:p>
-      <w:pPr>
-        <w:pStyle w:val="Code"/>
-      </w:pPr>
-      <w:r>
-        <w:t xml:space="preserve">    print count_records(“two.txt”)</w:t>
-      </w:r>
-    </w:p>
-    <w:p>
-      <w:pPr>
-        <w:pStyle w:val="Code"/>
-      </w:pPr>
-    </w:p>
-    <w:p>
-      <w:pPr>
-        <w:pStyle w:val="Code"/>
-      </w:pPr>
-      <w:r>
-        <w:t>def test_ten():</w:t>
-      </w:r>
-    </w:p>
-    <w:p>
-      <w:pPr>
-        <w:pStyle w:val="Code"/>
-      </w:pPr>
-      <w:r>
-        <w:t xml:space="preserve">    print count_records(“ten.txt”)</w:t>
-      </w:r>
-    </w:p>
-    <w:p>
-      <w:pPr>
-        <w:pStyle w:val="Code"/>
-      </w:pPr>
+        <w:t xml:space="preserve">    print </w:t>
+      </w:r>
+      <w:proofErr w:type="spellStart"/>
+      <w:r>
+        <w:t>count_records</w:t>
+      </w:r>
+      <w:proofErr w:type="spellEnd"/>
+      <w:r>
+        <w:t>(“empty.txt”)</w:t>
+      </w:r>
+    </w:p>
+    <w:p>
+      <w:pPr>
+        <w:pStyle w:val="Code"/>
+      </w:pPr>
+    </w:p>
+    <w:p>
+      <w:pPr>
+        <w:pStyle w:val="Code"/>
+      </w:pPr>
+      <w:proofErr w:type="spellStart"/>
+      <w:r>
+        <w:t>def</w:t>
+      </w:r>
+      <w:proofErr w:type="spellEnd"/>
+      <w:r>
+        <w:t xml:space="preserve"> </w:t>
+      </w:r>
+      <w:proofErr w:type="spellStart"/>
+      <w:r>
+        <w:t>test_one</w:t>
+      </w:r>
+      <w:proofErr w:type="spellEnd"/>
+      <w:r>
+        <w:t>():</w:t>
+      </w:r>
+    </w:p>
+    <w:p>
+      <w:pPr>
+        <w:pStyle w:val="Code"/>
+      </w:pPr>
+      <w:r>
+        <w:t xml:space="preserve">    print </w:t>
+      </w:r>
+      <w:proofErr w:type="spellStart"/>
+      <w:r>
+        <w:t>count_records</w:t>
+      </w:r>
+      <w:proofErr w:type="spellEnd"/>
+      <w:r>
+        <w:t>(“one.txt”)</w:t>
+      </w:r>
+    </w:p>
+    <w:p>
+      <w:pPr>
+        <w:pStyle w:val="Code"/>
+      </w:pPr>
+    </w:p>
+    <w:p>
+      <w:pPr>
+        <w:pStyle w:val="Code"/>
+      </w:pPr>
+      <w:proofErr w:type="spellStart"/>
+      <w:r>
+        <w:t>def</w:t>
+      </w:r>
+      <w:proofErr w:type="spellEnd"/>
+      <w:r>
+        <w:t xml:space="preserve"> </w:t>
+      </w:r>
+      <w:proofErr w:type="spellStart"/>
+      <w:r>
+        <w:t>test_two</w:t>
+      </w:r>
+      <w:proofErr w:type="spellEnd"/>
+      <w:r>
+        <w:t>():</w:t>
+      </w:r>
+    </w:p>
+    <w:p>
+      <w:pPr>
+        <w:pStyle w:val="Code"/>
+      </w:pPr>
+      <w:r>
+        <w:t xml:space="preserve">    print </w:t>
+      </w:r>
+      <w:proofErr w:type="spellStart"/>
+      <w:r>
+        <w:t>count_records</w:t>
+      </w:r>
+      <w:proofErr w:type="spellEnd"/>
+      <w:r>
+        <w:t>(“two.txt”)</w:t>
+      </w:r>
+    </w:p>
+    <w:p>
+      <w:pPr>
+        <w:pStyle w:val="Code"/>
+      </w:pPr>
+    </w:p>
+    <w:p>
+      <w:pPr>
+        <w:pStyle w:val="Code"/>
+      </w:pPr>
+      <w:proofErr w:type="spellStart"/>
+      <w:r>
+        <w:t>def</w:t>
+      </w:r>
+      <w:proofErr w:type="spellEnd"/>
+      <w:r>
+        <w:t xml:space="preserve"> </w:t>
+      </w:r>
+      <w:proofErr w:type="spellStart"/>
+      <w:r>
+        <w:t>test_ten</w:t>
+      </w:r>
+      <w:proofErr w:type="spellEnd"/>
+      <w:r>
+        <w:t>():</w:t>
+      </w:r>
+    </w:p>
+    <w:p>
+      <w:pPr>
+        <w:pStyle w:val="Code"/>
+      </w:pPr>
+      <w:r>
+        <w:t xml:space="preserve">    print </w:t>
+      </w:r>
+      <w:proofErr w:type="spellStart"/>
+      <w:r>
+        <w:t>count_records</w:t>
+      </w:r>
+      <w:proofErr w:type="spellEnd"/>
+      <w:r>
+        <w:t>(“ten.txt”)</w:t>
+      </w:r>
+    </w:p>
+    <w:p>
+      <w:pPr>
+        <w:pStyle w:val="Code"/>
+      </w:pPr>
+    </w:p>
+    <w:p>
+      <w:pPr>
+        <w:pStyle w:val="Code"/>
+      </w:pPr>
+      <w:proofErr w:type="spellStart"/>
+      <w:r>
+        <w:t>test_empty</w:t>
+      </w:r>
+      <w:proofErr w:type="spellEnd"/>
+      <w:r>
+        <w:t>()</w:t>
+      </w:r>
+    </w:p>
+    <w:p>
+      <w:pPr>
+        <w:pStyle w:val="Code"/>
+      </w:pPr>
+      <w:proofErr w:type="spellStart"/>
+      <w:r>
+        <w:t>test_one</w:t>
+      </w:r>
+      <w:proofErr w:type="spellEnd"/>
+      <w:r>
+        <w:t>()</w:t>
+      </w:r>
+    </w:p>
+    <w:p>
+      <w:pPr>
+        <w:pStyle w:val="Code"/>
+      </w:pPr>
+      <w:proofErr w:type="spellStart"/>
+      <w:r>
+        <w:t>test_two</w:t>
+      </w:r>
+      <w:proofErr w:type="spellEnd"/>
+      <w:r>
+        <w:t>()</w:t>
+      </w:r>
+    </w:p>
+    <w:p>
+      <w:pPr>
+        <w:pStyle w:val="Code"/>
+      </w:pPr>
+      <w:proofErr w:type="spellStart"/>
+      <w:r>
+        <w:t>test_ten</w:t>
+      </w:r>
+      <w:proofErr w:type="spellEnd"/>
+      <w:r>
+        <w:t>()</w:t>
+      </w:r>
+    </w:p>
+    <w:p>
+      <w:r>
+        <w:t>And let’s run it,</w:t>
+      </w:r>
+    </w:p>
+    <w:p>
+      <w:pPr>
+        <w:pStyle w:val="Code"/>
+      </w:pPr>
+      <w:r>
+        <w:t xml:space="preserve">python </w:t>
+      </w:r>
+      <w:r>
+        <w:t>test_count_records</w:t>
+      </w:r>
+      <w:r>
+        <w:t>.py</w:t>
+      </w:r>
+    </w:p>
+    <w:p>
+      <w:r>
+        <w:t>But I still have to visually inspect the results to see if they’re right. So let’s add some</w:t>
+      </w:r>
+      <w:r>
+        <w:t xml:space="preserve"> validation.</w:t>
+      </w:r>
+    </w:p>
+    <w:p>
+      <w:pPr>
+        <w:pStyle w:val="Code"/>
+      </w:pPr>
+      <w:proofErr w:type="spellStart"/>
+      <w:r>
+        <w:t>def</w:t>
+      </w:r>
+      <w:proofErr w:type="spellEnd"/>
+      <w:r>
+        <w:t xml:space="preserve"> </w:t>
+      </w:r>
+      <w:proofErr w:type="spellStart"/>
+      <w:r>
+        <w:t>test_empty</w:t>
+      </w:r>
+      <w:proofErr w:type="spellEnd"/>
+      <w:r>
+        <w:t>():</w:t>
+      </w:r>
+    </w:p>
+    <w:p>
+      <w:pPr>
+        <w:pStyle w:val="Code"/>
+      </w:pPr>
+      <w:r>
+        <w:t xml:space="preserve">    if (0 != </w:t>
+      </w:r>
+      <w:proofErr w:type="spellStart"/>
+      <w:r>
+        <w:t>count_records</w:t>
+      </w:r>
+      <w:proofErr w:type="spellEnd"/>
+      <w:r>
+        <w:t>(“empty.txt”)):</w:t>
+      </w:r>
+    </w:p>
+    <w:p>
+      <w:pPr>
+        <w:pStyle w:val="Code"/>
+      </w:pPr>
+      <w:r>
+        <w:t xml:space="preserve">        print “FAIL”</w:t>
+      </w:r>
+    </w:p>
+    <w:p>
+      <w:pPr>
+        <w:pStyle w:val="Code"/>
+      </w:pPr>
+    </w:p>
+    <w:p>
+      <w:pPr>
+        <w:pStyle w:val="Code"/>
+      </w:pPr>
+      <w:proofErr w:type="spellStart"/>
+      <w:r>
+        <w:t>def</w:t>
+      </w:r>
+      <w:proofErr w:type="spellEnd"/>
+      <w:r>
+        <w:t xml:space="preserve"> </w:t>
+      </w:r>
+      <w:proofErr w:type="spellStart"/>
+      <w:r>
+        <w:t>test_one</w:t>
+      </w:r>
+      <w:proofErr w:type="spellEnd"/>
+      <w:r>
+        <w:t>():</w:t>
+      </w:r>
+    </w:p>
+    <w:p>
+      <w:pPr>
+        <w:pStyle w:val="Code"/>
+      </w:pPr>
+      <w:r>
+        <w:t xml:space="preserve">    if (1 != </w:t>
+      </w:r>
+      <w:proofErr w:type="spellStart"/>
+      <w:r>
+        <w:t>count_records</w:t>
+      </w:r>
+      <w:proofErr w:type="spellEnd"/>
+      <w:r>
+        <w:t>(“one.txt”)):</w:t>
+      </w:r>
+    </w:p>
+    <w:p>
+      <w:pPr>
+        <w:pStyle w:val="Code"/>
+      </w:pPr>
+      <w:r>
+        <w:t xml:space="preserve">        print “FAIL”</w:t>
+      </w:r>
+    </w:p>
+    <w:p>
+      <w:pPr>
+        <w:pStyle w:val="Code"/>
+      </w:pPr>
+    </w:p>
+    <w:p>
+      <w:pPr>
+        <w:pStyle w:val="Code"/>
+      </w:pPr>
+      <w:proofErr w:type="spellStart"/>
+      <w:r>
+        <w:t>def</w:t>
+      </w:r>
+      <w:proofErr w:type="spellEnd"/>
+      <w:r>
+        <w:t xml:space="preserve"> </w:t>
+      </w:r>
+      <w:proofErr w:type="spellStart"/>
+      <w:r>
+        <w:t>test_two</w:t>
+      </w:r>
+      <w:proofErr w:type="spellEnd"/>
+      <w:r>
+        <w:t>():</w:t>
+      </w:r>
+    </w:p>
+    <w:p>
+      <w:pPr>
+        <w:pStyle w:val="Code"/>
+      </w:pPr>
+      <w:r>
+        <w:t xml:space="preserve">    if (2 != </w:t>
+      </w:r>
+      <w:proofErr w:type="spellStart"/>
+      <w:r>
+        <w:t>count_records</w:t>
+      </w:r>
+      <w:proofErr w:type="spellEnd"/>
+      <w:r>
+        <w:t>(“two.txt”)):</w:t>
+      </w:r>
+    </w:p>
+    <w:p>
+      <w:pPr>
+        <w:pStyle w:val="Code"/>
+      </w:pPr>
+      <w:r>
+        <w:t xml:space="preserve">        print “FAIL”</w:t>
+      </w:r>
+    </w:p>
+    <w:p>
+      <w:pPr>
+        <w:pStyle w:val="Code"/>
+      </w:pPr>
+    </w:p>
+    <w:p>
+      <w:pPr>
+        <w:pStyle w:val="Code"/>
+      </w:pPr>
+      <w:proofErr w:type="spellStart"/>
+      <w:r>
+        <w:t>def</w:t>
+      </w:r>
+      <w:proofErr w:type="spellEnd"/>
+      <w:r>
+        <w:t xml:space="preserve"> </w:t>
+      </w:r>
+      <w:proofErr w:type="spellStart"/>
+      <w:r>
+        <w:t>test_ten</w:t>
+      </w:r>
+      <w:proofErr w:type="spellEnd"/>
+      <w:r>
+        <w:t>():</w:t>
+      </w:r>
+    </w:p>
+    <w:p>
+      <w:pPr>
+        <w:pStyle w:val="Code"/>
+      </w:pPr>
+      <w:r>
+        <w:t xml:space="preserve">    if (10 != </w:t>
+      </w:r>
+      <w:proofErr w:type="spellStart"/>
+      <w:r>
+        <w:t>count_records</w:t>
+      </w:r>
+      <w:proofErr w:type="spellEnd"/>
+      <w:r>
+        <w:t>(“ten.txt”)):</w:t>
+      </w:r>
     </w:p>
     <w:p>
       <w:pPr>
@@ -1315,172 +2347,10 @@
       </w:pPr>
       <w:r>
         <w:lastRenderedPageBreak/>
-        <w:t>test_empty()</w:t>
-      </w:r>
-    </w:p>
-    <w:p>
-      <w:pPr>
-        <w:pStyle w:val="Code"/>
-      </w:pPr>
-      <w:r>
-        <w:t>test_one()</w:t>
-      </w:r>
-    </w:p>
-    <w:p>
-      <w:pPr>
-        <w:pStyle w:val="Code"/>
-      </w:pPr>
-      <w:r>
-        <w:t>test_two()</w:t>
-      </w:r>
-    </w:p>
-    <w:p>
-      <w:pPr>
-        <w:pStyle w:val="Code"/>
-      </w:pPr>
-      <w:r>
-        <w:t>test_ten()</w:t>
-      </w:r>
-    </w:p>
-    <w:p>
-      <w:r>
-        <w:t>And let’s run it,</w:t>
-      </w:r>
-    </w:p>
-    <w:p>
-      <w:pPr>
-        <w:pStyle w:val="Code"/>
-      </w:pPr>
-      <w:r>
-        <w:t xml:space="preserve">python </w:t>
-      </w:r>
-      <w:r>
-        <w:t>test_count_records</w:t>
-      </w:r>
-      <w:r>
-        <w:t>.py</w:t>
-      </w:r>
-    </w:p>
-    <w:p>
-      <w:r>
-        <w:t>But I still have to visually inspect the results to see if they’re right. So let’s add some</w:t>
-      </w:r>
-      <w:r>
-        <w:t xml:space="preserve"> validation.</w:t>
-      </w:r>
-    </w:p>
-    <w:p>
-      <w:pPr>
-        <w:pStyle w:val="Code"/>
-      </w:pPr>
-      <w:r>
-        <w:t>def test_empty():</w:t>
-      </w:r>
-    </w:p>
-    <w:p>
-      <w:pPr>
-        <w:pStyle w:val="Code"/>
-      </w:pPr>
-      <w:r>
-        <w:t xml:space="preserve">    if (0 != count_records(“empty.txt”)):</w:t>
-      </w:r>
-    </w:p>
-    <w:p>
-      <w:pPr>
-        <w:pStyle w:val="Code"/>
-      </w:pPr>
-      <w:r>
         <w:t xml:space="preserve">        print “FAIL”</w:t>
       </w:r>
     </w:p>
     <w:p>
-      <w:pPr>
-        <w:pStyle w:val="Code"/>
-      </w:pPr>
-    </w:p>
-    <w:p>
-      <w:pPr>
-        <w:pStyle w:val="Code"/>
-      </w:pPr>
-      <w:r>
-        <w:t>def test_one():</w:t>
-      </w:r>
-    </w:p>
-    <w:p>
-      <w:pPr>
-        <w:pStyle w:val="Code"/>
-      </w:pPr>
-      <w:r>
-        <w:t xml:space="preserve">    if (1 != count_records(“one.txt”)):</w:t>
-      </w:r>
-    </w:p>
-    <w:p>
-      <w:pPr>
-        <w:pStyle w:val="Code"/>
-      </w:pPr>
-      <w:r>
-        <w:t xml:space="preserve">        print “FAIL”</w:t>
-      </w:r>
-    </w:p>
-    <w:p>
-      <w:pPr>
-        <w:pStyle w:val="Code"/>
-      </w:pPr>
-    </w:p>
-    <w:p>
-      <w:pPr>
-        <w:pStyle w:val="Code"/>
-      </w:pPr>
-      <w:r>
-        <w:t>def test_two():</w:t>
-      </w:r>
-    </w:p>
-    <w:p>
-      <w:pPr>
-        <w:pStyle w:val="Code"/>
-      </w:pPr>
-      <w:r>
-        <w:t xml:space="preserve">    if (2 != count_records(“two.txt”)):</w:t>
-      </w:r>
-    </w:p>
-    <w:p>
-      <w:pPr>
-        <w:pStyle w:val="Code"/>
-      </w:pPr>
-      <w:r>
-        <w:t xml:space="preserve">        print “FAIL”</w:t>
-      </w:r>
-    </w:p>
-    <w:p>
-      <w:pPr>
-        <w:pStyle w:val="Code"/>
-      </w:pPr>
-    </w:p>
-    <w:p>
-      <w:pPr>
-        <w:pStyle w:val="Code"/>
-      </w:pPr>
-      <w:r>
-        <w:t>def test_ten():</w:t>
-      </w:r>
-    </w:p>
-    <w:p>
-      <w:pPr>
-        <w:pStyle w:val="Code"/>
-      </w:pPr>
-      <w:r>
-        <w:t xml:space="preserve">    if (10 != count_records(“ten.txt”)):</w:t>
-      </w:r>
-    </w:p>
-    <w:p>
-      <w:pPr>
-        <w:pStyle w:val="Code"/>
-      </w:pPr>
-      <w:r>
-        <w:t xml:space="preserve">        print “FAIL”</w:t>
-      </w:r>
-    </w:p>
-    <w:p>
       <w:r>
         <w:t>And if we run that</w:t>
       </w:r>
@@ -1570,8 +2440,29 @@
         <w:t xml:space="preserve">We could write a shell script, but Python offers us something powerful. </w:t>
       </w:r>
       <w:r>
-        <w:t>Nose is a Python testing library. It supports a nosetests command. It is an example of an xUnit test framework. You write test functions or classes and methods and it finds out what these are by their names. nosetests</w:t>
-      </w:r>
+        <w:t xml:space="preserve">Nose is a Python testing library. It supports a </w:t>
+      </w:r>
+      <w:proofErr w:type="spellStart"/>
+      <w:r>
+        <w:t>nosetests</w:t>
+      </w:r>
+      <w:proofErr w:type="spellEnd"/>
+      <w:r>
+        <w:t xml:space="preserve"> command. It is an example of an </w:t>
+      </w:r>
+      <w:proofErr w:type="spellStart"/>
+      <w:r>
+        <w:t>xUnit</w:t>
+      </w:r>
+      <w:proofErr w:type="spellEnd"/>
+      <w:r>
+        <w:t xml:space="preserve"> test framework. You write test functions or classes and methods and it finds out what these are by their names. </w:t>
+      </w:r>
+      <w:proofErr w:type="spellStart"/>
+      <w:r>
+        <w:t>nosetests</w:t>
+      </w:r>
+      <w:proofErr w:type="spellEnd"/>
     </w:p>
     <w:p>
       <w:pPr>
@@ -1651,228 +2542,347 @@
       <w:pPr>
         <w:pStyle w:val="Code"/>
       </w:pPr>
+      <w:proofErr w:type="spellStart"/>
       <w:r>
         <w:t>nosetests</w:t>
       </w:r>
-    </w:p>
-    <w:p>
+      <w:proofErr w:type="spellEnd"/>
+    </w:p>
+    <w:p>
+      <w:r>
+        <w:t xml:space="preserve">runs our </w:t>
+      </w:r>
+      <w:r>
+        <w:t xml:space="preserve">tests </w:t>
+      </w:r>
+      <w:r>
+        <w:t>because our tests are in a test</w:t>
+      </w:r>
+      <w:r>
+        <w:t xml:space="preserve"> file which it looks for, and our test</w:t>
+      </w:r>
+      <w:r>
+        <w:t xml:space="preserve"> functions are prefixed by test</w:t>
+      </w:r>
+      <w:r>
+        <w:t>, which it also looks for.</w:t>
+      </w:r>
+    </w:p>
+    <w:p>
+      <w:r>
+        <w:t>To show we’re not cheating we can remove our main function and try again,</w:t>
+      </w:r>
+    </w:p>
+    <w:p>
+      <w:pPr>
+        <w:pStyle w:val="Code"/>
+      </w:pPr>
+      <w:proofErr w:type="spellStart"/>
+      <w:r>
+        <w:t>nosetests</w:t>
+      </w:r>
+      <w:proofErr w:type="spellEnd"/>
+    </w:p>
+    <w:p>
+      <w:r>
+        <w:t>And it still works.</w:t>
+      </w:r>
+    </w:p>
+    <w:p>
+      <w:r>
+        <w:t>It can also handle our validation and reporting. We can repl</w:t>
+      </w:r>
+      <w:r>
+        <w:t>ace our if-prints with asserts.</w:t>
+      </w:r>
+    </w:p>
+    <w:p>
+      <w:pPr>
+        <w:pStyle w:val="Code"/>
+      </w:pPr>
+      <w:proofErr w:type="spellStart"/>
+      <w:r>
+        <w:t>def</w:t>
+      </w:r>
+      <w:proofErr w:type="spellEnd"/>
+      <w:r>
+        <w:t xml:space="preserve"> </w:t>
+      </w:r>
+      <w:proofErr w:type="spellStart"/>
+      <w:r>
+        <w:t>test_empty</w:t>
+      </w:r>
+      <w:proofErr w:type="spellEnd"/>
+      <w:r>
+        <w:t>():</w:t>
+      </w:r>
+    </w:p>
+    <w:p>
+      <w:pPr>
+        <w:pStyle w:val="Code"/>
+      </w:pPr>
+      <w:r>
+        <w:t xml:space="preserve">    assert 0 == </w:t>
+      </w:r>
+      <w:proofErr w:type="spellStart"/>
+      <w:r>
+        <w:t>count_records</w:t>
+      </w:r>
+      <w:proofErr w:type="spellEnd"/>
+      <w:r>
+        <w:t>(“empty.txt”)</w:t>
+      </w:r>
+    </w:p>
+    <w:p>
+      <w:pPr>
+        <w:pStyle w:val="Code"/>
+      </w:pPr>
+    </w:p>
+    <w:p>
+      <w:pPr>
+        <w:pStyle w:val="Code"/>
+      </w:pPr>
+      <w:proofErr w:type="spellStart"/>
+      <w:r>
+        <w:t>def</w:t>
+      </w:r>
+      <w:proofErr w:type="spellEnd"/>
+      <w:r>
+        <w:t xml:space="preserve"> </w:t>
+      </w:r>
+      <w:proofErr w:type="spellStart"/>
+      <w:r>
+        <w:t>test_one</w:t>
+      </w:r>
+      <w:proofErr w:type="spellEnd"/>
+      <w:r>
+        <w:t>():</w:t>
+      </w:r>
+    </w:p>
+    <w:p>
+      <w:pPr>
+        <w:pStyle w:val="Code"/>
+      </w:pPr>
+      <w:r>
+        <w:t xml:space="preserve">    assert 1 == </w:t>
+      </w:r>
+      <w:proofErr w:type="spellStart"/>
+      <w:r>
+        <w:t>count_records</w:t>
+      </w:r>
+      <w:proofErr w:type="spellEnd"/>
+      <w:r>
+        <w:t>(“one.txt”)</w:t>
+      </w:r>
+    </w:p>
+    <w:p>
+      <w:pPr>
+        <w:pStyle w:val="Code"/>
+      </w:pPr>
+    </w:p>
+    <w:p>
+      <w:pPr>
+        <w:pStyle w:val="Code"/>
+      </w:pPr>
+      <w:proofErr w:type="spellStart"/>
+      <w:r>
+        <w:t>def</w:t>
+      </w:r>
+      <w:proofErr w:type="spellEnd"/>
+      <w:r>
+        <w:t xml:space="preserve"> </w:t>
+      </w:r>
+      <w:proofErr w:type="spellStart"/>
+      <w:r>
+        <w:t>test_two</w:t>
+      </w:r>
+      <w:proofErr w:type="spellEnd"/>
+      <w:r>
+        <w:t>():</w:t>
+      </w:r>
+    </w:p>
+    <w:p>
+      <w:pPr>
+        <w:pStyle w:val="Code"/>
+      </w:pPr>
+      <w:r>
+        <w:t xml:space="preserve">    assert 2 == </w:t>
+      </w:r>
+      <w:proofErr w:type="spellStart"/>
+      <w:r>
+        <w:t>count_records</w:t>
+      </w:r>
+      <w:proofErr w:type="spellEnd"/>
+      <w:r>
+        <w:t>(“two.txt”)</w:t>
+      </w:r>
+    </w:p>
+    <w:p>
+      <w:pPr>
+        <w:pStyle w:val="Code"/>
+      </w:pPr>
+    </w:p>
+    <w:p>
+      <w:pPr>
+        <w:pStyle w:val="Code"/>
+      </w:pPr>
+      <w:proofErr w:type="spellStart"/>
+      <w:r>
+        <w:t>def</w:t>
+      </w:r>
+      <w:proofErr w:type="spellEnd"/>
+      <w:r>
+        <w:t xml:space="preserve"> </w:t>
+      </w:r>
+      <w:proofErr w:type="spellStart"/>
+      <w:r>
+        <w:t>test_ten</w:t>
+      </w:r>
+      <w:proofErr w:type="spellEnd"/>
+      <w:r>
+        <w:t>():</w:t>
+      </w:r>
+    </w:p>
+    <w:p>
+      <w:pPr>
+        <w:pStyle w:val="Code"/>
+      </w:pPr>
+      <w:r>
+        <w:t xml:space="preserve">    assert 10 == </w:t>
+      </w:r>
+      <w:proofErr w:type="spellStart"/>
+      <w:r>
+        <w:t>count_records</w:t>
+      </w:r>
+      <w:proofErr w:type="spellEnd"/>
+      <w:r>
+        <w:t>(“ten.txt”)</w:t>
+      </w:r>
+    </w:p>
+    <w:p>
+      <w:r>
+        <w:t>assert is trad</w:t>
+      </w:r>
+      <w:r>
+        <w:t>itionally expected, then actual. It</w:t>
+      </w:r>
+      <w:r>
+        <w:t xml:space="preserve"> takes a </w:t>
+      </w:r>
+      <w:proofErr w:type="spellStart"/>
+      <w:r>
+        <w:t>boolean</w:t>
+      </w:r>
+      <w:proofErr w:type="spellEnd"/>
+      <w:r>
+        <w:t xml:space="preserve"> and raises an error if the </w:t>
+      </w:r>
+      <w:proofErr w:type="spellStart"/>
+      <w:r>
+        <w:t>boolean</w:t>
+      </w:r>
+      <w:proofErr w:type="spellEnd"/>
+      <w:r>
+        <w:t xml:space="preserve"> is False.</w:t>
+      </w:r>
+    </w:p>
+    <w:p>
+      <w:r>
+        <w:t>And r</w:t>
+      </w:r>
+      <w:r>
+        <w:t>un again,</w:t>
+      </w:r>
+    </w:p>
+    <w:p>
+      <w:pPr>
+        <w:pStyle w:val="Code"/>
+      </w:pPr>
+      <w:proofErr w:type="spellStart"/>
+      <w:r>
+        <w:t>nosetests</w:t>
+      </w:r>
+      <w:proofErr w:type="spellEnd"/>
+    </w:p>
+    <w:p>
+      <w:r>
+        <w:t>And it still works.</w:t>
+      </w:r>
+    </w:p>
+    <w:p>
+      <w:r>
+        <w:t xml:space="preserve">If we </w:t>
+      </w:r>
+      <w:r>
+        <w:t>re-introduce the bug, so our function</w:t>
+      </w:r>
+      <w:r>
+        <w:t xml:space="preserve"> always return</w:t>
+      </w:r>
+      <w:r>
+        <w:t xml:space="preserve">s </w:t>
+      </w:r>
+      <w:r>
+        <w:t xml:space="preserve">5, </w:t>
+      </w:r>
+      <w:r>
+        <w:t>and try again.</w:t>
+      </w:r>
+    </w:p>
+    <w:p>
+      <w:pPr>
+        <w:pStyle w:val="Code"/>
+      </w:pPr>
+      <w:proofErr w:type="spellStart"/>
       <w:r>
         <w:lastRenderedPageBreak/>
-        <w:t xml:space="preserve">runs our </w:t>
-      </w:r>
-      <w:r>
-        <w:t xml:space="preserve">tests </w:t>
-      </w:r>
-      <w:r>
-        <w:t>because our tests are in a test</w:t>
-      </w:r>
-      <w:r>
-        <w:t xml:space="preserve"> file which it looks for, and our test</w:t>
-      </w:r>
-      <w:r>
-        <w:t xml:space="preserve"> functions are prefixed by test</w:t>
-      </w:r>
-      <w:r>
-        <w:t>, which it also looks for.</w:t>
-      </w:r>
-    </w:p>
-    <w:p>
-      <w:r>
-        <w:t>To show we’re not cheating we can remove our main function and try again,</w:t>
-      </w:r>
-    </w:p>
-    <w:p>
-      <w:pPr>
-        <w:pStyle w:val="Code"/>
-      </w:pPr>
-      <w:r>
         <w:t>nosetests</w:t>
       </w:r>
-    </w:p>
-    <w:p>
-      <w:r>
-        <w:t>And it still works.</w:t>
-      </w:r>
-    </w:p>
-    <w:p>
-      <w:r>
-        <w:t>It can also handle our validation and reporting. We can repl</w:t>
-      </w:r>
-      <w:r>
-        <w:t>ace our if-prints with asserts.</w:t>
-      </w:r>
-    </w:p>
-    <w:p>
-      <w:pPr>
-        <w:pStyle w:val="Code"/>
-      </w:pPr>
-      <w:r>
-        <w:t>def test_empty</w:t>
-      </w:r>
-      <w:r>
-        <w:t>():</w:t>
-      </w:r>
-    </w:p>
-    <w:p>
-      <w:pPr>
-        <w:pStyle w:val="Code"/>
-      </w:pPr>
-      <w:r>
-        <w:t xml:space="preserve">    assert 0 == count_records(“empty.txt”)</w:t>
-      </w:r>
-    </w:p>
-    <w:p>
-      <w:pPr>
-        <w:pStyle w:val="Code"/>
-      </w:pPr>
-    </w:p>
-    <w:p>
-      <w:pPr>
-        <w:pStyle w:val="Code"/>
-      </w:pPr>
-      <w:r>
-        <w:t>def test_one</w:t>
-      </w:r>
-      <w:r>
-        <w:t>():</w:t>
-      </w:r>
-    </w:p>
-    <w:p>
-      <w:pPr>
-        <w:pStyle w:val="Code"/>
-      </w:pPr>
-      <w:r>
-        <w:t xml:space="preserve">    assert 1 == count_records(“one.txt”)</w:t>
-      </w:r>
-    </w:p>
-    <w:p>
-      <w:pPr>
-        <w:pStyle w:val="Code"/>
-      </w:pPr>
-    </w:p>
-    <w:p>
-      <w:pPr>
-        <w:pStyle w:val="Code"/>
-      </w:pPr>
-      <w:r>
-        <w:t>def test_two</w:t>
-      </w:r>
-      <w:r>
-        <w:t>():</w:t>
-      </w:r>
-    </w:p>
-    <w:p>
-      <w:pPr>
-        <w:pStyle w:val="Code"/>
-      </w:pPr>
-      <w:r>
-        <w:t xml:space="preserve">    assert 2 == count_records(“two.txt”)</w:t>
-      </w:r>
-    </w:p>
-    <w:p>
-      <w:pPr>
-        <w:pStyle w:val="Code"/>
-      </w:pPr>
-    </w:p>
-    <w:p>
-      <w:pPr>
-        <w:pStyle w:val="Code"/>
-      </w:pPr>
-      <w:r>
-        <w:t>def test_ten</w:t>
-      </w:r>
-      <w:r>
-        <w:t>():</w:t>
-      </w:r>
-    </w:p>
-    <w:p>
-      <w:pPr>
-        <w:pStyle w:val="Code"/>
-      </w:pPr>
-      <w:r>
-        <w:t xml:space="preserve">    assert 10 == count_records(“ten.txt”)</w:t>
-      </w:r>
-    </w:p>
-    <w:p>
-      <w:r>
-        <w:t>assert is trad</w:t>
-      </w:r>
-      <w:r>
-        <w:t>itionally expected, then actual. It</w:t>
-      </w:r>
-      <w:r>
-        <w:t xml:space="preserve"> takes a boolean and raises an error if the boolean is False.</w:t>
-      </w:r>
-    </w:p>
-    <w:p>
-      <w:r>
-        <w:t>And r</w:t>
-      </w:r>
-      <w:r>
-        <w:t>un again,</w:t>
-      </w:r>
-    </w:p>
-    <w:p>
-      <w:pPr>
-        <w:pStyle w:val="Code"/>
-      </w:pPr>
+      <w:proofErr w:type="spellEnd"/>
+    </w:p>
+    <w:p>
+      <w:r>
+        <w:t>It reports our failure!</w:t>
+      </w:r>
+    </w:p>
+    <w:p>
+      <w:proofErr w:type="spellStart"/>
       <w:r>
         <w:t>nosetests</w:t>
       </w:r>
-    </w:p>
-    <w:p>
-      <w:r>
-        <w:t>And it still works.</w:t>
-      </w:r>
-    </w:p>
-    <w:p>
-      <w:r>
-        <w:t xml:space="preserve">If we </w:t>
-      </w:r>
-      <w:r>
-        <w:t>re-introduce the bug, so our function</w:t>
-      </w:r>
-      <w:r>
-        <w:t xml:space="preserve"> always return</w:t>
-      </w:r>
-      <w:r>
-        <w:t xml:space="preserve">s </w:t>
-      </w:r>
-      <w:r>
-        <w:t xml:space="preserve">5, </w:t>
-      </w:r>
-      <w:r>
-        <w:t>and try again.</w:t>
-      </w:r>
-    </w:p>
-    <w:p>
-      <w:pPr>
-        <w:pStyle w:val="Code"/>
-      </w:pPr>
+      <w:proofErr w:type="spellEnd"/>
+      <w:r>
+        <w:t xml:space="preserve"> has a </w:t>
+      </w:r>
+      <w:proofErr w:type="spellStart"/>
+      <w:r>
+        <w:t>lorra</w:t>
+      </w:r>
+      <w:proofErr w:type="spellEnd"/>
+      <w:r>
+        <w:t xml:space="preserve"> options e.g. select a specific Python module, class or function to test or test them all. </w:t>
+      </w:r>
+      <w:r>
+        <w:t>For example:</w:t>
+      </w:r>
+    </w:p>
+    <w:p>
+      <w:pPr>
+        <w:pStyle w:val="Code"/>
+      </w:pPr>
+      <w:proofErr w:type="spellStart"/>
       <w:r>
         <w:t>nosetests</w:t>
       </w:r>
-    </w:p>
-    <w:p>
-      <w:r>
-        <w:t>It reports our failure!</w:t>
-      </w:r>
-    </w:p>
-    <w:p>
-      <w:r>
-        <w:t xml:space="preserve">nosetests has a lorra options e.g. select a specific Python module, class or function to test or test them all. </w:t>
-      </w:r>
-      <w:r>
-        <w:t>For example:</w:t>
-      </w:r>
-    </w:p>
-    <w:p>
-      <w:pPr>
-        <w:pStyle w:val="Code"/>
-      </w:pPr>
-      <w:r>
-        <w:t>nosetests test_count_records.py:test_ten</w:t>
-      </w:r>
+      <w:proofErr w:type="spellEnd"/>
+      <w:r>
+        <w:t xml:space="preserve"> </w:t>
+      </w:r>
+      <w:proofErr w:type="spellStart"/>
+      <w:r>
+        <w:t>test_count_records.py:test_ten</w:t>
+      </w:r>
+      <w:proofErr w:type="spellEnd"/>
     </w:p>
     <w:p>
       <w:r>
@@ -1890,7 +2900,15 @@
     <w:p/>
     <w:p>
       <w:r>
-        <w:t>Version control + automated tests such as nosetests allows for automated build and test.</w:t>
+        <w:t xml:space="preserve">Version control + automated tests such as </w:t>
+      </w:r>
+      <w:proofErr w:type="spellStart"/>
+      <w:r>
+        <w:t>nosetests</w:t>
+      </w:r>
+      <w:proofErr w:type="spellEnd"/>
+      <w:r>
+        <w:t xml:space="preserve"> allows for automated build and test.</w:t>
       </w:r>
     </w:p>
     <w:p>
@@ -1903,7 +2921,15 @@
         <w:t xml:space="preserve">Here is the </w:t>
       </w:r>
       <w:r>
-        <w:t>VTK test dashboard, built using CDash.</w:t>
+        <w:t xml:space="preserve">VTK test dashboard, built using </w:t>
+      </w:r>
+      <w:proofErr w:type="spellStart"/>
+      <w:r>
+        <w:t>CDash</w:t>
+      </w:r>
+      <w:proofErr w:type="spellEnd"/>
+      <w:r>
+        <w:t>.</w:t>
       </w:r>
     </w:p>
     <w:p>
@@ -1918,7 +2944,7 @@
         </w:rPr>
         <w:t xml:space="preserve">Browse to </w:t>
       </w:r>
-      <w:hyperlink r:id="rId10" w:history="1">
+      <w:hyperlink r:id="rId14" w:history="1">
         <w:r>
           <w:rPr>
             <w:rStyle w:val="Hyperlink"/>
@@ -1941,7 +2967,15 @@
     </w:p>
     <w:p>
       <w:r>
-        <w:t>MICE’s MAUS test dashboard, built using Jenkins continuous integration server. MAUS tests are written in Python and run using nosetests.</w:t>
+        <w:t xml:space="preserve">MICE’s MAUS test dashboard, built using Jenkins continuous integration server. MAUS tests are written in Python and run using </w:t>
+      </w:r>
+      <w:proofErr w:type="spellStart"/>
+      <w:r>
+        <w:t>nosetests</w:t>
+      </w:r>
+      <w:proofErr w:type="spellEnd"/>
+      <w:r>
+        <w:t>.</w:t>
       </w:r>
     </w:p>
     <w:p>
@@ -1956,7 +2990,7 @@
         </w:rPr>
         <w:t xml:space="preserve">Browse to </w:t>
       </w:r>
-      <w:hyperlink r:id="rId11" w:history="1">
+      <w:hyperlink r:id="rId15" w:history="1">
         <w:r>
           <w:rPr>
             <w:rStyle w:val="Hyperlink"/>
@@ -1992,7 +3026,6 @@
         <w:pStyle w:val="Heading2"/>
       </w:pPr>
       <w:r>
-        <w:lastRenderedPageBreak/>
         <w:t>How much testing is enough?</w:t>
       </w:r>
     </w:p>
@@ -2073,8 +3106,21 @@
       <w:pPr>
         <w:pStyle w:val="Code"/>
       </w:pPr>
-      <w:r>
-        <w:t>def test_example():</w:t>
+      <w:proofErr w:type="spellStart"/>
+      <w:r>
+        <w:t>def</w:t>
+      </w:r>
+      <w:proofErr w:type="spellEnd"/>
+      <w:r>
+        <w:t xml:space="preserve"> </w:t>
+      </w:r>
+      <w:proofErr w:type="spellStart"/>
+      <w:r>
+        <w:t>test_example</w:t>
+      </w:r>
+      <w:proofErr w:type="spellEnd"/>
+      <w:r>
+        <w:t>():</w:t>
       </w:r>
     </w:p>
     <w:p>
@@ -2118,6 +3164,7 @@
         </w:numPr>
       </w:pPr>
       <w:r>
+        <w:lastRenderedPageBreak/>
         <w:t>Red - write tests based on requirements. They fail as there is no code!</w:t>
       </w:r>
     </w:p>
@@ -2202,8 +3249,13 @@
           <w:numId w:val="4"/>
         </w:numPr>
       </w:pPr>
-      <w:r>
-        <w:t>Rectagle A is in B, B is in A, A and B are coincident.</w:t>
+      <w:proofErr w:type="spellStart"/>
+      <w:r>
+        <w:t>Rectagle</w:t>
+      </w:r>
+      <w:proofErr w:type="spellEnd"/>
+      <w:r>
+        <w:t xml:space="preserve"> A is in B, B is in A, A and B are coincident.</w:t>
       </w:r>
     </w:p>
     <w:p>
@@ -2322,7 +3374,6 @@
         <w:rPr>
           <w:b/>
         </w:rPr>
-        <w:lastRenderedPageBreak/>
         <w:t>Add content</w:t>
       </w:r>
     </w:p>
@@ -2370,8 +3421,13 @@
       <w:pPr>
         <w:pStyle w:val="Code"/>
       </w:pPr>
-      <w:r>
-        <w:t>def overlap(a, b):</w:t>
+      <w:proofErr w:type="spellStart"/>
+      <w:r>
+        <w:t>def</w:t>
+      </w:r>
+      <w:proofErr w:type="spellEnd"/>
+      <w:r>
+        <w:t xml:space="preserve"> overlap(a, b):</w:t>
       </w:r>
     </w:p>
     <w:p>
@@ -2428,8 +3484,21 @@
       <w:pPr>
         <w:pStyle w:val="Code"/>
       </w:pPr>
-      <w:r>
-        <w:t>def test_example():</w:t>
+      <w:proofErr w:type="spellStart"/>
+      <w:r>
+        <w:t>def</w:t>
+      </w:r>
+      <w:proofErr w:type="spellEnd"/>
+      <w:r>
+        <w:t xml:space="preserve"> </w:t>
+      </w:r>
+      <w:proofErr w:type="spellStart"/>
+      <w:r>
+        <w:t>test_example</w:t>
+      </w:r>
+      <w:proofErr w:type="spellEnd"/>
+      <w:r>
+        <w:t>():</w:t>
       </w:r>
     </w:p>
     <w:p>
@@ -2457,8 +3526,13 @@
       <w:pPr>
         <w:pStyle w:val="Code"/>
       </w:pPr>
-      <w:r>
-        <w:t>nosetests test_rectangle.py</w:t>
+      <w:proofErr w:type="spellStart"/>
+      <w:r>
+        <w:t>nosetests</w:t>
+      </w:r>
+      <w:proofErr w:type="spellEnd"/>
+      <w:r>
+        <w:t xml:space="preserve"> test_rectangle.py</w:t>
       </w:r>
     </w:p>
     <w:p>
@@ -2479,15 +3553,42 @@
         <w:rPr>
           <w:b/>
         </w:rPr>
-        <w:t>Delete "test_example" and add</w:t>
-      </w:r>
-    </w:p>
-    <w:p>
-      <w:pPr>
-        <w:pStyle w:val="Code"/>
-      </w:pPr>
-      <w:r>
-        <w:t>def test_coincident():</w:t>
+        <w:t>Delete "</w:t>
+      </w:r>
+      <w:proofErr w:type="spellStart"/>
+      <w:r>
+        <w:rPr>
+          <w:b/>
+        </w:rPr>
+        <w:t>test_example</w:t>
+      </w:r>
+      <w:proofErr w:type="spellEnd"/>
+      <w:r>
+        <w:rPr>
+          <w:b/>
+        </w:rPr>
+        <w:t>" and add</w:t>
+      </w:r>
+    </w:p>
+    <w:p>
+      <w:pPr>
+        <w:pStyle w:val="Code"/>
+      </w:pPr>
+      <w:proofErr w:type="spellStart"/>
+      <w:r>
+        <w:t>def</w:t>
+      </w:r>
+      <w:proofErr w:type="spellEnd"/>
+      <w:r>
+        <w:t xml:space="preserve"> </w:t>
+      </w:r>
+      <w:proofErr w:type="spellStart"/>
+      <w:r>
+        <w:t>test_coincident</w:t>
+      </w:r>
+      <w:proofErr w:type="spellEnd"/>
+      <w:r>
+        <w:t>():</w:t>
       </w:r>
     </w:p>
     <w:p>
@@ -2512,135 +3613,6 @@
       </w:pPr>
       <w:r>
         <w:t xml:space="preserve">    expected = a</w:t>
-      </w:r>
-    </w:p>
-    <w:p>
-      <w:pPr>
-        <w:pStyle w:val="Code"/>
-      </w:pPr>
-      <w:r>
-        <w:t xml:space="preserve">    actual = overlap(a, b)</w:t>
-      </w:r>
-    </w:p>
-    <w:p>
-      <w:pPr>
-        <w:pStyle w:val="Code"/>
-      </w:pPr>
-      <w:r>
-        <w:t xml:space="preserve">    assert expected == actual</w:t>
-      </w:r>
-    </w:p>
-    <w:p>
-      <w:r>
-        <w:t>Here is a test. We choose good function names so if the test fails I can easily understand what failed.</w:t>
-      </w:r>
-    </w:p>
-    <w:p>
-      <w:r>
-        <w:t>a and b are fixtures - what the test run on.</w:t>
-      </w:r>
-    </w:p>
-    <w:p>
-      <w:r>
-        <w:t>overlap is an action - what is done.</w:t>
-      </w:r>
-    </w:p>
-    <w:p>
-      <w:r>
-        <w:t>expected the expected result.</w:t>
-      </w:r>
-    </w:p>
-    <w:p>
-      <w:r>
-        <w:t>actual is the actual result.</w:t>
-      </w:r>
-    </w:p>
-    <w:p>
-      <w:r>
-        <w:t>assert takes a boolean and raises an error if the boolean is False. It gives a report on the success or failure of the test.</w:t>
-      </w:r>
-    </w:p>
-    <w:p>
-      <w:pPr>
-        <w:pStyle w:val="Heading2"/>
-      </w:pPr>
-      <w:r>
-        <w:t>Practical – write some tests first</w:t>
-      </w:r>
-    </w:p>
-    <w:p/>
-    <w:p>
-      <w:r>
-        <w:t>Now your task is to come up with some more tests so in pairs discuss what tests you want to run and add these to test_rectangle.py</w:t>
-      </w:r>
-      <w:r>
-        <w:t>.</w:t>
-      </w:r>
-    </w:p>
-    <w:p>
-      <w:r>
-        <w:t>Just concentrate on writing your tests, don’t worry about the implementation of overlap. We’re doing test-driven development!</w:t>
-      </w:r>
-    </w:p>
-    <w:p>
-      <w:r>
-        <w:t>Use nosetests to check that the tests are syntactically valid. We expect all your tests to fail apart from test_coincident, so don’t worry.</w:t>
-      </w:r>
-    </w:p>
-    <w:p>
-      <w:pPr>
-        <w:rPr>
-          <w:b/>
-        </w:rPr>
-      </w:pPr>
-      <w:r>
-        <w:rPr>
-          <w:b/>
-        </w:rPr>
-        <w:t xml:space="preserve">Give the attendees 15 </w:t>
-      </w:r>
-      <w:r>
-        <w:rPr>
-          <w:b/>
-        </w:rPr>
-        <w:t>minutes to implement some tests.</w:t>
-      </w:r>
-    </w:p>
-    <w:p>
-      <w:r>
-        <w:t>Here are mine, for an enclosed rectangle and an overlap on the top right hand corner of A.</w:t>
-      </w:r>
-    </w:p>
-    <w:p>
-      <w:pPr>
-        <w:pStyle w:val="Code"/>
-      </w:pPr>
-      <w:r>
-        <w:t>def test_a_encloses_b():</w:t>
-      </w:r>
-    </w:p>
-    <w:p>
-      <w:pPr>
-        <w:pStyle w:val="Code"/>
-      </w:pPr>
-      <w:r>
-        <w:t xml:space="preserve">    a = [0, 3, 0, 3]</w:t>
-      </w:r>
-    </w:p>
-    <w:p>
-      <w:pPr>
-        <w:pStyle w:val="Code"/>
-      </w:pPr>
-      <w:r>
-        <w:t xml:space="preserve">    b = [1, 2, 1, 2]</w:t>
-      </w:r>
-    </w:p>
-    <w:p>
-      <w:pPr>
-        <w:pStyle w:val="Code"/>
-      </w:pPr>
-      <w:r>
-        <w:t xml:space="preserve">    expected = b</w:t>
       </w:r>
     </w:p>
     <w:p>
@@ -2661,16 +3633,203 @@
       </w:r>
     </w:p>
     <w:p>
-      <w:pPr>
-        <w:pStyle w:val="Code"/>
-      </w:pPr>
-    </w:p>
-    <w:p>
-      <w:pPr>
-        <w:pStyle w:val="Code"/>
-      </w:pPr>
-      <w:r>
-        <w:t>def test_a_top_right_b():</w:t>
+      <w:r>
+        <w:t>Here is a test. We choose good function names so if the test fails I can easily understand what failed.</w:t>
+      </w:r>
+    </w:p>
+    <w:p>
+      <w:r>
+        <w:t>a and b are fixtures - what the test run on.</w:t>
+      </w:r>
+    </w:p>
+    <w:p>
+      <w:r>
+        <w:t>overlap is an action - what is done.</w:t>
+      </w:r>
+    </w:p>
+    <w:p>
+      <w:r>
+        <w:t>expected the expected result.</w:t>
+      </w:r>
+    </w:p>
+    <w:p>
+      <w:r>
+        <w:t>actual is the actual result.</w:t>
+      </w:r>
+    </w:p>
+    <w:p>
+      <w:r>
+        <w:t xml:space="preserve">assert takes a </w:t>
+      </w:r>
+      <w:proofErr w:type="spellStart"/>
+      <w:r>
+        <w:t>boolean</w:t>
+      </w:r>
+      <w:proofErr w:type="spellEnd"/>
+      <w:r>
+        <w:t xml:space="preserve"> and raises an error if the </w:t>
+      </w:r>
+      <w:proofErr w:type="spellStart"/>
+      <w:r>
+        <w:t>boolean</w:t>
+      </w:r>
+      <w:proofErr w:type="spellEnd"/>
+      <w:r>
+        <w:t xml:space="preserve"> is False. It gives a report on the success or failure of the test.</w:t>
+      </w:r>
+    </w:p>
+    <w:p>
+      <w:pPr>
+        <w:pStyle w:val="Heading2"/>
+      </w:pPr>
+      <w:r>
+        <w:t>Practical – write some tests first</w:t>
+      </w:r>
+    </w:p>
+    <w:p/>
+    <w:p>
+      <w:r>
+        <w:t>Now your task is to come up with some more tests so in pairs discuss what tests you want to run and add these to test_rectangle.py</w:t>
+      </w:r>
+      <w:r>
+        <w:t>.</w:t>
+      </w:r>
+    </w:p>
+    <w:p>
+      <w:r>
+        <w:t>Just concentrate on writing your tests, don’t worry about the implementation of overlap. We’re doing test-driven development!</w:t>
+      </w:r>
+    </w:p>
+    <w:p>
+      <w:r>
+        <w:t xml:space="preserve">Use </w:t>
+      </w:r>
+      <w:proofErr w:type="spellStart"/>
+      <w:r>
+        <w:t>nosetests</w:t>
+      </w:r>
+      <w:proofErr w:type="spellEnd"/>
+      <w:r>
+        <w:t xml:space="preserve"> to check that the tests are syntactically valid. We expect all your tests to fail apart from </w:t>
+      </w:r>
+      <w:proofErr w:type="spellStart"/>
+      <w:r>
+        <w:t>test_coincident</w:t>
+      </w:r>
+      <w:proofErr w:type="spellEnd"/>
+      <w:r>
+        <w:t>, so don’t worry.</w:t>
+      </w:r>
+    </w:p>
+    <w:p>
+      <w:pPr>
+        <w:rPr>
+          <w:b/>
+        </w:rPr>
+      </w:pPr>
+      <w:r>
+        <w:rPr>
+          <w:b/>
+        </w:rPr>
+        <w:t xml:space="preserve">Give the attendees 15 </w:t>
+      </w:r>
+      <w:r>
+        <w:rPr>
+          <w:b/>
+        </w:rPr>
+        <w:t>minutes to implement some tests.</w:t>
+      </w:r>
+    </w:p>
+    <w:p>
+      <w:r>
+        <w:t>Here are mine, for an enclosed rectangle and an overlap on the top right hand corner of A.</w:t>
+      </w:r>
+    </w:p>
+    <w:p>
+      <w:pPr>
+        <w:pStyle w:val="Code"/>
+      </w:pPr>
+      <w:proofErr w:type="spellStart"/>
+      <w:r>
+        <w:t>def</w:t>
+      </w:r>
+      <w:proofErr w:type="spellEnd"/>
+      <w:r>
+        <w:t xml:space="preserve"> </w:t>
+      </w:r>
+      <w:proofErr w:type="spellStart"/>
+      <w:r>
+        <w:t>test_a_encloses_b</w:t>
+      </w:r>
+      <w:proofErr w:type="spellEnd"/>
+      <w:r>
+        <w:t>():</w:t>
+      </w:r>
+    </w:p>
+    <w:p>
+      <w:pPr>
+        <w:pStyle w:val="Code"/>
+      </w:pPr>
+      <w:r>
+        <w:t xml:space="preserve">    a = [0, 3, 0, 3]</w:t>
+      </w:r>
+    </w:p>
+    <w:p>
+      <w:pPr>
+        <w:pStyle w:val="Code"/>
+      </w:pPr>
+      <w:r>
+        <w:t xml:space="preserve">    b = [1, 2, 1, 2]</w:t>
+      </w:r>
+    </w:p>
+    <w:p>
+      <w:pPr>
+        <w:pStyle w:val="Code"/>
+      </w:pPr>
+      <w:r>
+        <w:t xml:space="preserve">    expected = b</w:t>
+      </w:r>
+    </w:p>
+    <w:p>
+      <w:pPr>
+        <w:pStyle w:val="Code"/>
+      </w:pPr>
+      <w:r>
+        <w:t xml:space="preserve">    actual = overlap(a, b)</w:t>
+      </w:r>
+    </w:p>
+    <w:p>
+      <w:pPr>
+        <w:pStyle w:val="Code"/>
+      </w:pPr>
+      <w:r>
+        <w:t xml:space="preserve">    assert expected == actual</w:t>
+      </w:r>
+    </w:p>
+    <w:p>
+      <w:pPr>
+        <w:pStyle w:val="Code"/>
+      </w:pPr>
+    </w:p>
+    <w:p>
+      <w:pPr>
+        <w:pStyle w:val="Code"/>
+      </w:pPr>
+      <w:proofErr w:type="spellStart"/>
+      <w:r>
+        <w:t>def</w:t>
+      </w:r>
+      <w:proofErr w:type="spellEnd"/>
+      <w:r>
+        <w:t xml:space="preserve"> </w:t>
+      </w:r>
+      <w:proofErr w:type="spellStart"/>
+      <w:r>
+        <w:t>test_a_top_right_b</w:t>
+      </w:r>
+      <w:proofErr w:type="spellEnd"/>
+      <w:r>
+        <w:t>():</w:t>
       </w:r>
     </w:p>
     <w:p>
@@ -2722,8 +3881,21 @@
       <w:pPr>
         <w:pStyle w:val="Code"/>
       </w:pPr>
-      <w:r>
-        <w:t>def test_a_left_of_b():</w:t>
+      <w:proofErr w:type="spellStart"/>
+      <w:r>
+        <w:t>def</w:t>
+      </w:r>
+      <w:proofErr w:type="spellEnd"/>
+      <w:r>
+        <w:t xml:space="preserve"> </w:t>
+      </w:r>
+      <w:proofErr w:type="spellStart"/>
+      <w:r>
+        <w:t>test_a_left_of_b</w:t>
+      </w:r>
+      <w:proofErr w:type="spellEnd"/>
+      <w:r>
+        <w:t>():</w:t>
       </w:r>
     </w:p>
     <w:p>
@@ -2807,8 +3979,13 @@
       <w:pPr>
         <w:pStyle w:val="Code"/>
       </w:pPr>
-      <w:r>
-        <w:t>nosetests test_rectangle.py</w:t>
+      <w:proofErr w:type="spellStart"/>
+      <w:r>
+        <w:t>nosetests</w:t>
+      </w:r>
+      <w:proofErr w:type="spellEnd"/>
+      <w:r>
+        <w:t xml:space="preserve"> test_rectangle.py</w:t>
       </w:r>
     </w:p>
     <w:p>
@@ -2839,6 +4016,7 @@
         <w:rPr>
           <w:b/>
         </w:rPr>
+        <w:lastRenderedPageBreak/>
         <w:t>Change "overlap" to be</w:t>
       </w:r>
     </w:p>
@@ -2846,8 +4024,13 @@
       <w:pPr>
         <w:pStyle w:val="Code"/>
       </w:pPr>
-      <w:r>
-        <w:t>def overlap(a, b):</w:t>
+      <w:proofErr w:type="spellStart"/>
+      <w:r>
+        <w:t>def</w:t>
+      </w:r>
+      <w:proofErr w:type="spellEnd"/>
+      <w:r>
+        <w:t xml:space="preserve"> overlap(a, b):</w:t>
       </w:r>
     </w:p>
     <w:p>
@@ -2899,8 +4082,13 @@
       <w:pPr>
         <w:pStyle w:val="Code"/>
       </w:pPr>
-      <w:r>
-        <w:t>nosetests test_rectangle.py</w:t>
+      <w:proofErr w:type="spellStart"/>
+      <w:r>
+        <w:t>nosetests</w:t>
+      </w:r>
+      <w:proofErr w:type="spellEnd"/>
+      <w:r>
+        <w:t xml:space="preserve"> test_rectangle.py</w:t>
       </w:r>
     </w:p>
     <w:p/>
@@ -3040,77 +4228,200 @@
         <w:pStyle w:val="Code"/>
       </w:pPr>
       <w:r>
+        <w:t>print rectangle[1] # rectangle[1] has value 2</w:t>
+      </w:r>
+    </w:p>
+    <w:p>
+      <w:pPr>
+        <w:pStyle w:val="Code"/>
+      </w:pPr>
+      <w:r>
+        <w:t>print rectangle[2] # rectangle[2] has value 4</w:t>
+      </w:r>
+    </w:p>
+    <w:p>
+      <w:pPr>
+        <w:pStyle w:val="Code"/>
+      </w:pPr>
+      <w:r>
+        <w:t>print rectangle[3] # rectangle[3] has value 6</w:t>
+      </w:r>
+    </w:p>
+    <w:p>
+      <w:pPr>
+        <w:pStyle w:val="Code"/>
+      </w:pPr>
+      <w:r>
+        <w:t># Another approach</w:t>
+      </w:r>
+    </w:p>
+    <w:p>
+      <w:pPr>
+        <w:pStyle w:val="Code"/>
+      </w:pPr>
+      <w:r>
+        <w:t>a, b, c, d = rectangle</w:t>
+      </w:r>
+    </w:p>
+    <w:p>
+      <w:pPr>
+        <w:pStyle w:val="Code"/>
+      </w:pPr>
+      <w:r>
+        <w:t>print a # a has value 0</w:t>
+      </w:r>
+    </w:p>
+    <w:p>
+      <w:pPr>
+        <w:pStyle w:val="Code"/>
+      </w:pPr>
+      <w:r>
+        <w:t>print b # b has value 2</w:t>
+      </w:r>
+    </w:p>
+    <w:p>
+      <w:pPr>
+        <w:pStyle w:val="Code"/>
+      </w:pPr>
+      <w:r>
+        <w:t>print c # c has value 4</w:t>
+      </w:r>
+    </w:p>
+    <w:p>
+      <w:pPr>
+        <w:pStyle w:val="Code"/>
+      </w:pPr>
+      <w:r>
+        <w:t>print d # d has value 4</w:t>
+      </w:r>
+    </w:p>
+    <w:p>
+      <w:r>
+        <w:t>Now go ahead and implement overlap so that your tests pass. You may want to focus on making one test pass at a time, or design a solution that makes them all pass.</w:t>
+      </w:r>
+    </w:p>
+    <w:p>
+      <w:pPr>
+        <w:rPr>
+          <w:b/>
+        </w:rPr>
+      </w:pPr>
+      <w:r>
+        <w:rPr>
+          <w:b/>
+        </w:rPr>
+        <w:t>Keep 10 minutes for the end.</w:t>
+      </w:r>
+    </w:p>
+    <w:p>
+      <w:pPr>
+        <w:rPr>
+          <w:b/>
+        </w:rPr>
+      </w:pPr>
+    </w:p>
+    <w:p>
+      <w:pPr>
+        <w:rPr>
+          <w:b/>
+        </w:rPr>
+      </w:pPr>
+      <w:r>
+        <w:rPr>
+          <w:b/>
+        </w:rPr>
+        <w:t>And one solution is…</w:t>
+      </w:r>
+      <w:r>
+        <w:rPr>
+          <w:b/>
+        </w:rPr>
+        <w:t>[sample solutions are in test-code/]</w:t>
+      </w:r>
+    </w:p>
+    <w:p>
+      <w:pPr>
+        <w:rPr>
+          <w:b/>
+        </w:rPr>
+      </w:pPr>
+      <w:r>
+        <w:rPr>
+          <w:b/>
+        </w:rPr>
+        <w:t>Add to rectangle.py</w:t>
+      </w:r>
+    </w:p>
+    <w:p>
+      <w:pPr>
+        <w:pStyle w:val="Code"/>
+      </w:pPr>
+      <w:proofErr w:type="spellStart"/>
+      <w:r>
+        <w:t>def</w:t>
+      </w:r>
+      <w:proofErr w:type="spellEnd"/>
+      <w:r>
+        <w:t xml:space="preserve"> </w:t>
+      </w:r>
+      <w:proofErr w:type="spellStart"/>
+      <w:r>
+        <w:t>overlap_axis</w:t>
+      </w:r>
+      <w:proofErr w:type="spellEnd"/>
+      <w:r>
+        <w:t>(a0, a1, b0, b1):</w:t>
+      </w:r>
+    </w:p>
+    <w:p>
+      <w:pPr>
+        <w:pStyle w:val="Code"/>
+      </w:pPr>
+      <w:r>
+        <w:t xml:space="preserve">    start = max(a0, b0)</w:t>
+      </w:r>
+    </w:p>
+    <w:p>
+      <w:pPr>
+        <w:pStyle w:val="Code"/>
+      </w:pPr>
+      <w:r>
+        <w:t xml:space="preserve">    end = min(a1, b1)</w:t>
+      </w:r>
+    </w:p>
+    <w:p>
+      <w:pPr>
+        <w:pStyle w:val="Code"/>
+      </w:pPr>
+      <w:r>
+        <w:t xml:space="preserve">    if (end &lt;= start):</w:t>
+      </w:r>
+    </w:p>
+    <w:p>
+      <w:pPr>
+        <w:pStyle w:val="Code"/>
+      </w:pPr>
+      <w:r>
+        <w:t xml:space="preserve">        return None</w:t>
+      </w:r>
+    </w:p>
+    <w:p>
+      <w:pPr>
+        <w:pStyle w:val="Code"/>
+      </w:pPr>
+      <w:r>
+        <w:t xml:space="preserve">    return [start, end]</w:t>
+      </w:r>
+    </w:p>
+    <w:p>
+      <w:r>
+        <w:t>If the line a0,a1 and b0,b1 overlap then this returns the overlapping part of the line.</w:t>
+      </w:r>
+    </w:p>
+    <w:p>
+      <w:r>
         <w:lastRenderedPageBreak/>
-        <w:t>print rectangle[1] # rectangle[1] has value 2</w:t>
-      </w:r>
-    </w:p>
-    <w:p>
-      <w:pPr>
-        <w:pStyle w:val="Code"/>
-      </w:pPr>
-      <w:r>
-        <w:t>print rectangle[2] # rectangle[2] has value 4</w:t>
-      </w:r>
-    </w:p>
-    <w:p>
-      <w:pPr>
-        <w:pStyle w:val="Code"/>
-      </w:pPr>
-      <w:r>
-        <w:t>print rectangle[3] # rectangle[3] has value 6</w:t>
-      </w:r>
-    </w:p>
-    <w:p>
-      <w:pPr>
-        <w:pStyle w:val="Code"/>
-      </w:pPr>
-      <w:r>
-        <w:t># Another approach</w:t>
-      </w:r>
-    </w:p>
-    <w:p>
-      <w:pPr>
-        <w:pStyle w:val="Code"/>
-      </w:pPr>
-      <w:r>
-        <w:t>a, b, c, d = rectangle</w:t>
-      </w:r>
-    </w:p>
-    <w:p>
-      <w:pPr>
-        <w:pStyle w:val="Code"/>
-      </w:pPr>
-      <w:r>
-        <w:t>print a # a has value 0</w:t>
-      </w:r>
-    </w:p>
-    <w:p>
-      <w:pPr>
-        <w:pStyle w:val="Code"/>
-      </w:pPr>
-      <w:r>
-        <w:t>print b # b has value 2</w:t>
-      </w:r>
-    </w:p>
-    <w:p>
-      <w:pPr>
-        <w:pStyle w:val="Code"/>
-      </w:pPr>
-      <w:r>
-        <w:t>print c # c has value 4</w:t>
-      </w:r>
-    </w:p>
-    <w:p>
-      <w:pPr>
-        <w:pStyle w:val="Code"/>
-      </w:pPr>
-      <w:r>
-        <w:t>print d # d has value 4</w:t>
-      </w:r>
-    </w:p>
-    <w:p>
-      <w:r>
-        <w:t>Now go ahead and implement overlap so that your tests pass. You may want to focus on making one test pass at a time, or design a solution that makes them all pass.</w:t>
+        <w:t>Now we just get the overlap for both X and Y and if both are not None then we have the rectangle.</w:t>
       </w:r>
     </w:p>
     <w:p>
@@ -3123,78 +4434,108 @@
         <w:rPr>
           <w:b/>
         </w:rPr>
-        <w:t>Keep 10 minutes for the end.</w:t>
-      </w:r>
-    </w:p>
-    <w:p>
-      <w:pPr>
-        <w:rPr>
-          <w:b/>
-        </w:rPr>
-      </w:pPr>
-    </w:p>
-    <w:p>
-      <w:pPr>
-        <w:rPr>
-          <w:b/>
-        </w:rPr>
-      </w:pPr>
-      <w:r>
-        <w:rPr>
-          <w:b/>
-        </w:rPr>
-        <w:t>And one solution is…</w:t>
-      </w:r>
-      <w:r>
-        <w:rPr>
-          <w:b/>
-        </w:rPr>
-        <w:t>[sample solutions are in test-code/]</w:t>
-      </w:r>
-    </w:p>
-    <w:p>
-      <w:pPr>
-        <w:rPr>
-          <w:b/>
-        </w:rPr>
-      </w:pPr>
-      <w:r>
-        <w:rPr>
-          <w:b/>
-        </w:rPr>
-        <w:t>Add to rectangle.py</w:t>
-      </w:r>
-    </w:p>
-    <w:p>
-      <w:pPr>
-        <w:pStyle w:val="Code"/>
-      </w:pPr>
-      <w:r>
-        <w:t>def overlap_axis(a0, a1, b0, b1):</w:t>
-      </w:r>
-    </w:p>
-    <w:p>
-      <w:pPr>
-        <w:pStyle w:val="Code"/>
-      </w:pPr>
-      <w:r>
-        <w:t xml:space="preserve">    start = max(a0, b0)</w:t>
-      </w:r>
-    </w:p>
-    <w:p>
-      <w:pPr>
-        <w:pStyle w:val="Code"/>
-      </w:pPr>
-      <w:r>
-        <w:t xml:space="preserve">    end = min(a1, b1)</w:t>
-      </w:r>
-    </w:p>
-    <w:p>
-      <w:pPr>
-        <w:pStyle w:val="Code"/>
-      </w:pPr>
-      <w:r>
-        <w:t xml:space="preserve">    if (end &lt;= start):</w:t>
+        <w:t>Change "overlap" to be</w:t>
+      </w:r>
+    </w:p>
+    <w:p>
+      <w:pPr>
+        <w:pStyle w:val="Code"/>
+      </w:pPr>
+      <w:proofErr w:type="spellStart"/>
+      <w:r>
+        <w:t>def</w:t>
+      </w:r>
+      <w:proofErr w:type="spellEnd"/>
+      <w:r>
+        <w:t xml:space="preserve"> overlap(a, b):</w:t>
+      </w:r>
+    </w:p>
+    <w:p>
+      <w:pPr>
+        <w:pStyle w:val="Code"/>
+      </w:pPr>
+      <w:r>
+        <w:t xml:space="preserve">    a_x0, a_x1, a_y0, a_y1 = a</w:t>
+      </w:r>
+    </w:p>
+    <w:p>
+      <w:pPr>
+        <w:pStyle w:val="Code"/>
+      </w:pPr>
+      <w:r>
+        <w:t xml:space="preserve">    b_x0, b_x1, b_y0, b_y1 = b</w:t>
+      </w:r>
+    </w:p>
+    <w:p>
+      <w:pPr>
+        <w:pStyle w:val="Code"/>
+      </w:pPr>
+      <w:r>
+        <w:t xml:space="preserve">    </w:t>
+      </w:r>
+      <w:proofErr w:type="spellStart"/>
+      <w:r>
+        <w:t>overlap_x</w:t>
+      </w:r>
+      <w:proofErr w:type="spellEnd"/>
+      <w:r>
+        <w:t xml:space="preserve"> = </w:t>
+      </w:r>
+      <w:proofErr w:type="spellStart"/>
+      <w:r>
+        <w:t>overlap_axis</w:t>
+      </w:r>
+      <w:proofErr w:type="spellEnd"/>
+      <w:r>
+        <w:t>(a_x0, a_x1, b_x0, b_x1)</w:t>
+      </w:r>
+    </w:p>
+    <w:p>
+      <w:pPr>
+        <w:pStyle w:val="Code"/>
+      </w:pPr>
+      <w:r>
+        <w:t xml:space="preserve">    </w:t>
+      </w:r>
+      <w:proofErr w:type="spellStart"/>
+      <w:r>
+        <w:t>overlap_y</w:t>
+      </w:r>
+      <w:proofErr w:type="spellEnd"/>
+      <w:r>
+        <w:t xml:space="preserve"> = </w:t>
+      </w:r>
+      <w:proofErr w:type="spellStart"/>
+      <w:r>
+        <w:t>overlap_axis</w:t>
+      </w:r>
+      <w:proofErr w:type="spellEnd"/>
+      <w:r>
+        <w:t>(a_y0, a_y1, b_y0, b_y1)</w:t>
+      </w:r>
+    </w:p>
+    <w:p>
+      <w:pPr>
+        <w:pStyle w:val="Code"/>
+      </w:pPr>
+      <w:r>
+        <w:t xml:space="preserve">    if (</w:t>
+      </w:r>
+      <w:proofErr w:type="spellStart"/>
+      <w:r>
+        <w:t>overlap_x</w:t>
+      </w:r>
+      <w:proofErr w:type="spellEnd"/>
+      <w:r>
+        <w:t xml:space="preserve"> == None) or (</w:t>
+      </w:r>
+      <w:proofErr w:type="spellStart"/>
+      <w:r>
+        <w:t>overlap_y</w:t>
+      </w:r>
+      <w:proofErr w:type="spellEnd"/>
+      <w:r>
+        <w:t xml:space="preserve"> == None):</w:t>
       </w:r>
     </w:p>
     <w:p>
@@ -3210,98 +4551,24 @@
         <w:pStyle w:val="Code"/>
       </w:pPr>
       <w:r>
-        <w:t xml:space="preserve">    return [start, end]</w:t>
-      </w:r>
-    </w:p>
-    <w:p>
-      <w:r>
-        <w:t>If the line a0,a1 and b0,b1 overlap then this returns the overlapping part of the line.</w:t>
-      </w:r>
-    </w:p>
-    <w:p>
-      <w:r>
-        <w:t>Now we just get the overlap for both X and Y and if both are not None then we have the rectangle.</w:t>
-      </w:r>
-    </w:p>
-    <w:p>
-      <w:pPr>
-        <w:rPr>
-          <w:b/>
-        </w:rPr>
-      </w:pPr>
-      <w:r>
-        <w:rPr>
-          <w:b/>
-        </w:rPr>
-        <w:t>Change "overlap" to be</w:t>
-      </w:r>
-    </w:p>
-    <w:p>
-      <w:pPr>
-        <w:pStyle w:val="Code"/>
-      </w:pPr>
-      <w:r>
-        <w:t>def overlap(a, b):</w:t>
-      </w:r>
-    </w:p>
-    <w:p>
-      <w:pPr>
-        <w:pStyle w:val="Code"/>
-      </w:pPr>
-      <w:r>
-        <w:t xml:space="preserve">    a_x0, a_x1, a_y0, a_y1 = a</w:t>
-      </w:r>
-    </w:p>
-    <w:p>
-      <w:pPr>
-        <w:pStyle w:val="Code"/>
-      </w:pPr>
-      <w:r>
-        <w:t xml:space="preserve">    b_x0, b_x1, b_y0, b_y1 = b</w:t>
-      </w:r>
-    </w:p>
-    <w:p>
-      <w:pPr>
-        <w:pStyle w:val="Code"/>
-      </w:pPr>
-      <w:r>
-        <w:t xml:space="preserve">    overlap_x = overlap_axis(a_x0, a_x1, b_x0, b_x1)</w:t>
-      </w:r>
-    </w:p>
-    <w:p>
-      <w:pPr>
-        <w:pStyle w:val="Code"/>
-      </w:pPr>
-      <w:r>
-        <w:t xml:space="preserve">    overlap_y = overlap_axis(a_y0, a_y1, b_y0, b_y1)</w:t>
-      </w:r>
-    </w:p>
-    <w:p>
-      <w:pPr>
-        <w:pStyle w:val="Code"/>
-      </w:pPr>
-      <w:r>
-        <w:t xml:space="preserve">    if (overlap_x == None) or (overlap_y == None):</w:t>
-      </w:r>
-    </w:p>
-    <w:p>
-      <w:pPr>
-        <w:pStyle w:val="Code"/>
-      </w:pPr>
-      <w:r>
-        <w:t xml:space="preserve">        return None</w:t>
-      </w:r>
-    </w:p>
-    <w:p>
-      <w:pPr>
-        <w:pStyle w:val="Code"/>
-      </w:pPr>
-      <w:r>
         <w:t xml:space="preserve"> </w:t>
       </w:r>
       <w:r>
-        <w:t xml:space="preserve">   return overlap_x + overlap_y</w:t>
-      </w:r>
+        <w:t xml:space="preserve">   return </w:t>
+      </w:r>
+      <w:proofErr w:type="spellStart"/>
+      <w:r>
+        <w:t>overlap_x</w:t>
+      </w:r>
+      <w:proofErr w:type="spellEnd"/>
+      <w:r>
+        <w:t xml:space="preserve"> + </w:t>
+      </w:r>
+      <w:proofErr w:type="spellStart"/>
+      <w:r>
+        <w:t>overlap_y</w:t>
+      </w:r>
+      <w:proofErr w:type="spellEnd"/>
     </w:p>
     <w:p/>
     <w:sectPr>
@@ -5701,6 +6968,18 @@
       <w:lang w:val="en-GB" w:eastAsia="en-GB" w:bidi="ar-SA"/>
     </w:rPr>
   </w:style>
+  <w:style w:type="character" w:styleId="FollowedHyperlink">
+    <w:name w:val="FollowedHyperlink"/>
+    <w:basedOn w:val="DefaultParagraphFont"/>
+    <w:uiPriority w:val="99"/>
+    <w:semiHidden/>
+    <w:unhideWhenUsed/>
+    <w:rsid w:val="00DF4334"/>
+    <w:rPr>
+      <w:color w:val="800080" w:themeColor="followedHyperlink"/>
+      <w:u w:val="single"/>
+    </w:rPr>
+  </w:style>
 </w:styles>
 </file>
 

</xml_diff>

<commit_message>
Updated after review from Steve. Testing.ppt has intro slides and the practical slides, so TestingPractical.ppt has been removed.
</commit_message>
<xml_diff>
--- a/TestingScript.docx
+++ b/TestingScript.docx
@@ -330,2030 +330,716 @@
       </w:pPr>
     </w:p>
     <w:p>
-      <w:r>
-        <w:t>A question for you…</w:t>
+      <w:pPr>
+        <w:rPr>
+          <w:b/>
+        </w:rPr>
+      </w:pPr>
+      <w:r>
+        <w:rPr>
+          <w:b/>
+        </w:rPr>
+        <w:t xml:space="preserve">Do </w:t>
+      </w:r>
+      <w:r>
+        <w:rPr>
+          <w:b/>
+        </w:rPr>
+        <w:t>Testing</w:t>
+      </w:r>
+      <w:r>
+        <w:rPr>
+          <w:b/>
+        </w:rPr>
+        <w:t>.ppt</w:t>
+      </w:r>
+      <w:r>
+        <w:rPr>
+          <w:b/>
+        </w:rPr>
+        <w:t>, up to the slide before What testing gives you slide.</w:t>
       </w:r>
     </w:p>
     <w:p/>
     <w:p>
-      <w:pPr>
-        <w:pStyle w:val="ListParagraph"/>
-        <w:numPr>
-          <w:ilvl w:val="0"/>
-          <w:numId w:val="8"/>
-        </w:numPr>
-      </w:pPr>
-      <w:r>
-        <w:t>How many folk test their code?</w:t>
-      </w:r>
-    </w:p>
-    <w:p>
-      <w:pPr>
-        <w:pStyle w:val="ListParagraph"/>
-        <w:numPr>
-          <w:ilvl w:val="0"/>
-          <w:numId w:val="8"/>
-        </w:numPr>
-      </w:pPr>
-      <w:r>
-        <w:t>On many data sets?</w:t>
-      </w:r>
-    </w:p>
-    <w:p>
-      <w:pPr>
-        <w:pStyle w:val="ListParagraph"/>
-        <w:numPr>
-          <w:ilvl w:val="0"/>
-          <w:numId w:val="8"/>
-        </w:numPr>
-      </w:pPr>
-      <w:r>
-        <w:t>How many test it with incorrect inputs?</w:t>
-      </w:r>
-    </w:p>
-    <w:p>
-      <w:pPr>
-        <w:pStyle w:val="ListParagraph"/>
-        <w:numPr>
-          <w:ilvl w:val="0"/>
-          <w:numId w:val="8"/>
-        </w:numPr>
-      </w:pPr>
-      <w:r>
-        <w:t>Or boundary conditions?</w:t>
-      </w:r>
-    </w:p>
-    <w:p>
-      <w:pPr>
-        <w:pStyle w:val="ListParagraph"/>
-        <w:numPr>
-          <w:ilvl w:val="0"/>
-          <w:numId w:val="8"/>
-        </w:numPr>
-      </w:pPr>
-      <w:r>
-        <w:t>Or large amounts of data?</w:t>
-      </w:r>
-    </w:p>
-    <w:p/>
-    <w:p>
-      <w:r>
-        <w:t>Testing gives us confidence that our software is</w:t>
-      </w:r>
-    </w:p>
-    <w:p/>
-    <w:p>
-      <w:pPr>
-        <w:pStyle w:val="ListParagraph"/>
-        <w:numPr>
-          <w:ilvl w:val="0"/>
-          <w:numId w:val="11"/>
-        </w:numPr>
-        <w:rPr>
-          <w:lang w:val="en-GB"/>
-        </w:rPr>
-      </w:pPr>
-      <w:r>
-        <w:rPr>
-          <w:lang w:val="en-GB"/>
-        </w:rPr>
-        <w:t>D</w:t>
-      </w:r>
-      <w:r>
-        <w:rPr>
-          <w:lang w:val="en-GB"/>
-        </w:rPr>
-        <w:t>oes what we want and expect it to.</w:t>
-      </w:r>
-    </w:p>
-    <w:p>
-      <w:pPr>
-        <w:pStyle w:val="ListParagraph"/>
-        <w:numPr>
-          <w:ilvl w:val="0"/>
-          <w:numId w:val="11"/>
-        </w:numPr>
-        <w:rPr>
-          <w:lang w:val="en-GB"/>
-        </w:rPr>
-      </w:pPr>
-      <w:r>
-        <w:rPr>
-          <w:lang w:val="en-GB"/>
-        </w:rPr>
-        <w:t>That it doesn’t behave unpredictably or mysteriously if given bad inputs or encounters errors.</w:t>
-      </w:r>
-    </w:p>
-    <w:p>
-      <w:pPr>
-        <w:pStyle w:val="ListParagraph"/>
-        <w:numPr>
-          <w:ilvl w:val="0"/>
-          <w:numId w:val="11"/>
-        </w:numPr>
-        <w:rPr>
-          <w:lang w:val="en-GB"/>
-        </w:rPr>
-      </w:pPr>
-      <w:r>
-        <w:rPr>
-          <w:lang w:val="en-GB"/>
-        </w:rPr>
-        <w:t>And that it behaves well if given large volumes of data, for example.</w:t>
-      </w:r>
-    </w:p>
-    <w:p/>
-    <w:p>
-      <w:r>
-        <w:t>And a way to safely</w:t>
-      </w:r>
-    </w:p>
-    <w:p/>
-    <w:p>
-      <w:pPr>
-        <w:pStyle w:val="ListParagraph"/>
-        <w:numPr>
-          <w:ilvl w:val="0"/>
-          <w:numId w:val="13"/>
-        </w:numPr>
-      </w:pPr>
-      <w:r>
-        <w:t>Refactor code</w:t>
-      </w:r>
-    </w:p>
-    <w:p>
-      <w:pPr>
-        <w:pStyle w:val="ListParagraph"/>
-        <w:numPr>
-          <w:ilvl w:val="0"/>
-          <w:numId w:val="13"/>
-        </w:numPr>
-        <w:rPr>
-          <w:lang w:val="en-GB"/>
-        </w:rPr>
-      </w:pPr>
-      <w:r>
-        <w:t xml:space="preserve">Fix bugs. </w:t>
-      </w:r>
-      <w:r>
-        <w:rPr>
-          <w:lang w:val="en-GB"/>
-        </w:rPr>
-        <w:t>Nothing is worse than fixing a bug only to introduce a new bug.</w:t>
-      </w:r>
-    </w:p>
-    <w:p/>
-    <w:p>
-      <w:pPr>
-        <w:rPr>
-          <w:lang w:val="en-GB"/>
-        </w:rPr>
-      </w:pPr>
-      <w:r>
-        <w:rPr>
-          <w:lang w:val="en-GB"/>
-        </w:rPr>
-        <w:t>And examples of how to use our code.</w:t>
-      </w:r>
-    </w:p>
-    <w:p/>
-    <w:p>
-      <w:r>
-        <w:t xml:space="preserve">As </w:t>
-      </w:r>
-      <w:proofErr w:type="spellStart"/>
-      <w:r>
-        <w:t>bittermanandy</w:t>
-      </w:r>
-      <w:proofErr w:type="spellEnd"/>
-      <w:r>
-        <w:t xml:space="preserve"> says, “if it’s not tested, it’s broken” [</w:t>
-      </w:r>
-      <w:proofErr w:type="spellStart"/>
-      <w:r>
-        <w:t>bittermanandy</w:t>
-      </w:r>
-      <w:proofErr w:type="spellEnd"/>
-      <w:r>
-        <w:t>, 10/09/2010]</w:t>
-      </w:r>
-    </w:p>
-    <w:p/>
-    <w:p>
-      <w:r>
-        <w:t>So why isn’t testing done? Anyone?</w:t>
-      </w:r>
-    </w:p>
-    <w:p/>
-    <w:p>
-      <w:r>
-        <w:rPr>
-          <w:lang w:val="en-GB"/>
-        </w:rPr>
-        <w:t>Speak up if these sound</w:t>
-      </w:r>
-      <w:r>
-        <w:rPr>
-          <w:lang w:val="en-GB"/>
-        </w:rPr>
-        <w:t xml:space="preserve"> familiar!</w:t>
-      </w:r>
-    </w:p>
-    <w:p/>
-    <w:p>
-      <w:pPr>
-        <w:rPr>
-          <w:lang w:val="en-GB"/>
-        </w:rPr>
-      </w:pPr>
-      <w:r>
-        <w:t>“I don’t write buggy code”, w</w:t>
-      </w:r>
-      <w:r>
-        <w:rPr>
-          <w:lang w:val="en-GB"/>
-        </w:rPr>
-        <w:t xml:space="preserve">ell, </w:t>
-      </w:r>
-      <w:r>
-        <w:t>we are naturally very protective of our work and may refuse to accept that our code has bugs. Unfortunately, almost all code has bugs.</w:t>
-      </w:r>
-    </w:p>
-    <w:p>
-      <w:r>
-        <w:t xml:space="preserve"> “It’s too hard”, but,</w:t>
-      </w:r>
-      <w:r>
-        <w:rPr>
-          <w:lang w:val="en-GB"/>
-        </w:rPr>
-        <w:t xml:space="preserve"> if it’s hard to write a test for some code, then this is a good sign that the code is not well designed.</w:t>
-      </w:r>
-    </w:p>
-    <w:p>
-      <w:r>
-        <w:t xml:space="preserve"> “It’s not interesting”, s</w:t>
-      </w:r>
-      <w:proofErr w:type="spellStart"/>
-      <w:r>
-        <w:rPr>
-          <w:lang w:val="en-GB"/>
-        </w:rPr>
-        <w:t>ometimes</w:t>
-      </w:r>
-      <w:proofErr w:type="spellEnd"/>
-      <w:r>
-        <w:rPr>
-          <w:lang w:val="en-GB"/>
-        </w:rPr>
-        <w:t>, testing is just viewed as not being interesting</w:t>
-      </w:r>
-      <w:r>
-        <w:rPr>
-          <w:lang w:val="en-GB"/>
-        </w:rPr>
-        <w:t xml:space="preserve"> which means…</w:t>
-      </w:r>
-    </w:p>
-    <w:p>
-      <w:r>
-        <w:t xml:space="preserve"> “It takes too much time and I’ve research to do”</w:t>
-      </w:r>
-    </w:p>
-    <w:p>
-      <w:pPr>
-        <w:rPr>
-          <w:lang w:val="en-GB"/>
-        </w:rPr>
-      </w:pPr>
-      <w:r>
-        <w:rPr>
-          <w:lang w:val="en-GB"/>
-        </w:rPr>
-        <w:t>And, this is a fair point. So, why should we care about testing?</w:t>
-      </w:r>
-    </w:p>
-    <w:p/>
-    <w:p>
-      <w:pPr>
-        <w:rPr>
-          <w:lang w:val="en-GB"/>
-        </w:rPr>
-      </w:pPr>
-      <w:proofErr w:type="spellStart"/>
-      <w:r>
-        <w:rPr>
-          <w:lang w:val="en-GB"/>
-        </w:rPr>
-        <w:t>Ariane</w:t>
-      </w:r>
-      <w:proofErr w:type="spellEnd"/>
-      <w:r>
-        <w:rPr>
-          <w:lang w:val="en-GB"/>
-        </w:rPr>
-        <w:t xml:space="preserve"> 5, the successor to </w:t>
-      </w:r>
-      <w:proofErr w:type="spellStart"/>
-      <w:r>
-        <w:rPr>
-          <w:lang w:val="en-GB"/>
-        </w:rPr>
-        <w:t>Ariane</w:t>
-      </w:r>
-      <w:proofErr w:type="spellEnd"/>
-      <w:r>
-        <w:rPr>
-          <w:lang w:val="en-GB"/>
-        </w:rPr>
-        <w:t xml:space="preserve"> 4 </w:t>
-      </w:r>
-      <w:r>
-        <w:rPr>
-          <w:lang w:val="en-GB"/>
-        </w:rPr>
-        <w:t>had</w:t>
-      </w:r>
-      <w:r>
-        <w:rPr>
-          <w:lang w:val="en-GB"/>
-        </w:rPr>
-        <w:t xml:space="preserve"> new and improved engines.</w:t>
-      </w:r>
-      <w:r>
-        <w:rPr>
-          <w:lang w:val="en-GB"/>
-        </w:rPr>
-        <w:t xml:space="preserve"> </w:t>
-      </w:r>
-      <w:proofErr w:type="spellStart"/>
-      <w:r>
-        <w:rPr>
-          <w:lang w:val="en-GB"/>
-        </w:rPr>
-        <w:t>Ariane</w:t>
-      </w:r>
-      <w:proofErr w:type="spellEnd"/>
-      <w:r>
-        <w:rPr>
-          <w:lang w:val="en-GB"/>
-        </w:rPr>
-        <w:t xml:space="preserve"> 5 used </w:t>
-      </w:r>
-      <w:proofErr w:type="spellStart"/>
-      <w:r>
-        <w:rPr>
-          <w:lang w:val="en-GB"/>
-        </w:rPr>
-        <w:t>Ariane</w:t>
-      </w:r>
-      <w:proofErr w:type="spellEnd"/>
-      <w:r>
-        <w:rPr>
-          <w:lang w:val="en-GB"/>
-        </w:rPr>
-        <w:t xml:space="preserve"> 4 code.</w:t>
-      </w:r>
-      <w:r>
-        <w:rPr>
-          <w:lang w:val="en-GB"/>
-        </w:rPr>
-        <w:t xml:space="preserve"> </w:t>
-      </w:r>
-      <w:r>
-        <w:rPr>
-          <w:lang w:val="en-GB"/>
-        </w:rPr>
-        <w:t>Unfortunately, the developers didn’t test the code properly.</w:t>
-      </w:r>
-      <w:r>
-        <w:rPr>
-          <w:lang w:val="en-GB"/>
-        </w:rPr>
-        <w:t xml:space="preserve"> </w:t>
-      </w:r>
-      <w:proofErr w:type="spellStart"/>
-      <w:r>
-        <w:rPr>
-          <w:lang w:val="en-GB"/>
-        </w:rPr>
-        <w:t>Ariane</w:t>
-      </w:r>
-      <w:proofErr w:type="spellEnd"/>
-      <w:r>
-        <w:rPr>
-          <w:lang w:val="en-GB"/>
-        </w:rPr>
-        <w:t xml:space="preserve"> 5’s faster engines gave rise to a bug which caused a buffer overflow.</w:t>
-      </w:r>
-      <w:r>
-        <w:rPr>
-          <w:lang w:val="en-GB"/>
-        </w:rPr>
-        <w:t xml:space="preserve"> </w:t>
-      </w:r>
-      <w:r>
-        <w:rPr>
-          <w:lang w:val="en-GB"/>
-        </w:rPr>
-        <w:t xml:space="preserve">And, the buffer overflow caused </w:t>
-      </w:r>
-      <w:proofErr w:type="spellStart"/>
-      <w:r>
-        <w:rPr>
-          <w:lang w:val="en-GB"/>
-        </w:rPr>
-        <w:t>Ariane</w:t>
-      </w:r>
-      <w:proofErr w:type="spellEnd"/>
-      <w:r>
-        <w:rPr>
-          <w:lang w:val="en-GB"/>
-        </w:rPr>
-        <w:t xml:space="preserve"> 5 to explode.</w:t>
-      </w:r>
-      <w:r>
-        <w:rPr>
-          <w:lang w:val="en-GB"/>
-        </w:rPr>
-        <w:t xml:space="preserve"> </w:t>
-      </w:r>
-      <w:r>
-        <w:rPr>
-          <w:lang w:val="en-GB"/>
-        </w:rPr>
-        <w:t>So, some forgotten tests led to millions of pounds down the drain and some very red faces.</w:t>
-      </w:r>
-    </w:p>
-    <w:p/>
-    <w:p>
-      <w:r>
-        <w:t xml:space="preserve">There is a story, possibly an urban myth, that during F16 test flights over Israel the navigation computer would crash and reboot. Seemingly one calculation included a division by altitude and when the plane flew over the Dead Sea…division by zero! </w:t>
-      </w:r>
-    </w:p>
-    <w:p/>
-    <w:p>
-      <w:pPr>
-        <w:rPr>
-          <w:lang w:val="en-GB"/>
-        </w:rPr>
-      </w:pPr>
-      <w:r>
-        <w:rPr>
-          <w:lang w:val="en-GB"/>
-        </w:rPr>
-        <w:t>For us, consequences may not be so drastic but nevertheless they could be damaging.</w:t>
-      </w:r>
-      <w:r>
-        <w:rPr>
-          <w:lang w:val="en-GB"/>
-        </w:rPr>
-        <w:t xml:space="preserve"> Consider Geoffrey Chang, a highly acclaimed researcher with the Scripps Institute, </w:t>
-      </w:r>
-      <w:r>
-        <w:rPr>
-          <w:lang w:val="en-GB"/>
-        </w:rPr>
-        <w:t>Beckman Award</w:t>
-      </w:r>
-      <w:r>
-        <w:rPr>
-          <w:lang w:val="en-GB"/>
-        </w:rPr>
-        <w:t xml:space="preserve"> winner</w:t>
-      </w:r>
-      <w:r>
-        <w:rPr>
-          <w:lang w:val="en-GB"/>
-        </w:rPr>
-        <w:t xml:space="preserve">, designed to support researchers </w:t>
-      </w:r>
-      <w:r>
-        <w:rPr>
-          <w:lang w:val="en-GB"/>
-        </w:rPr>
-        <w:t>early in their academic careers, and with numerous publications to his name.</w:t>
-      </w:r>
-    </w:p>
-    <w:p>
-      <w:pPr>
-        <w:rPr>
-          <w:lang w:val="en-GB"/>
-        </w:rPr>
-      </w:pPr>
-      <w:r>
-        <w:rPr>
-          <w:lang w:val="en-GB"/>
-        </w:rPr>
-        <w:t>And then this publication, in Science…</w:t>
-      </w:r>
-      <w:r>
-        <w:rPr>
-          <w:lang w:val="en-GB"/>
-        </w:rPr>
-        <w:t xml:space="preserve">, </w:t>
-      </w:r>
-    </w:p>
-    <w:p>
-      <w:pPr>
-        <w:rPr>
-          <w:lang w:val="en-GB"/>
-        </w:rPr>
-      </w:pPr>
-      <w:r>
-        <w:rPr>
-          <w:b/>
-        </w:rPr>
-        <w:t xml:space="preserve">Browse to </w:t>
-      </w:r>
-      <w:hyperlink r:id="rId8" w:history="1">
-        <w:r>
-          <w:rPr>
-            <w:rStyle w:val="Hyperlink"/>
-            <w:lang w:val="en-GB"/>
-          </w:rPr>
-          <w:t>http://www.sciencemag.org/content/314/5807/1875.2.long</w:t>
-        </w:r>
-      </w:hyperlink>
-    </w:p>
-    <w:p>
-      <w:pPr>
-        <w:rPr>
-          <w:lang w:val="en-GB"/>
-        </w:rPr>
-      </w:pPr>
-      <w:r>
-        <w:rPr>
-          <w:lang w:val="en-GB"/>
-        </w:rPr>
-        <w:t>All because of a flipped sign!</w:t>
-      </w:r>
-    </w:p>
-    <w:p>
-      <w:pPr>
-        <w:rPr>
-          <w:lang w:val="en-GB"/>
-        </w:rPr>
-      </w:pPr>
-      <w:r>
-        <w:rPr>
-          <w:lang w:val="en-GB"/>
-        </w:rPr>
-        <w:t>And infa</w:t>
-      </w:r>
-      <w:r>
-        <w:rPr>
-          <w:lang w:val="en-GB"/>
-        </w:rPr>
-        <w:t xml:space="preserve">my lasts longer than 15 minutes, </w:t>
-      </w:r>
-    </w:p>
-    <w:p>
-      <w:pPr>
-        <w:rPr>
-          <w:lang w:val="en-GB"/>
-        </w:rPr>
-      </w:pPr>
-      <w:r>
-        <w:rPr>
-          <w:b/>
-        </w:rPr>
-        <w:t xml:space="preserve">Browse to </w:t>
-      </w:r>
-      <w:hyperlink r:id="rId9" w:history="1">
-        <w:r>
-          <w:rPr>
-            <w:rStyle w:val="Hyperlink"/>
-            <w:lang w:val="en-GB"/>
-          </w:rPr>
-          <w:t>http://en.wikipedia.org/wiki/Geoffrey_Chang</w:t>
-        </w:r>
-      </w:hyperlink>
-    </w:p>
-    <w:p>
-      <w:pPr>
-        <w:rPr>
-          <w:lang w:val="en-GB"/>
-        </w:rPr>
-      </w:pPr>
-    </w:p>
-    <w:p>
-      <w:pPr>
-        <w:rPr>
-          <w:lang w:val="en-GB"/>
-        </w:rPr>
-      </w:pPr>
-      <w:r>
-        <w:rPr>
-          <w:lang w:val="en-GB"/>
-        </w:rPr>
-        <w:t>And he’s not alone.</w:t>
-      </w:r>
-    </w:p>
-    <w:p>
-      <w:pPr>
-        <w:rPr>
-          <w:lang w:val="en-GB"/>
-        </w:rPr>
-      </w:pPr>
-    </w:p>
-    <w:p>
-      <w:pPr>
-        <w:rPr>
-          <w:lang w:val="en-GB"/>
-        </w:rPr>
-      </w:pPr>
-      <w:r>
-        <w:rPr>
-          <w:lang w:val="en-GB"/>
-        </w:rPr>
-        <w:t>“A Test of Corrections for Extraneous Signals in Gridded Surface Temperature Data”</w:t>
-      </w:r>
-    </w:p>
-    <w:p>
-      <w:pPr>
-        <w:rPr>
-          <w:lang w:val="en-GB"/>
-        </w:rPr>
-      </w:pPr>
-      <w:r>
-        <w:rPr>
-          <w:lang w:val="en-GB"/>
-        </w:rPr>
-        <w:t xml:space="preserve">R. </w:t>
-      </w:r>
-      <w:proofErr w:type="spellStart"/>
-      <w:r>
-        <w:rPr>
-          <w:lang w:val="en-GB"/>
-        </w:rPr>
-        <w:t>McKitrick</w:t>
-      </w:r>
-      <w:proofErr w:type="spellEnd"/>
-      <w:r>
-        <w:rPr>
-          <w:lang w:val="en-GB"/>
-        </w:rPr>
-        <w:t xml:space="preserve"> and P. Michaels, Climate Research 26(2) </w:t>
-      </w:r>
-      <w:r>
-        <w:rPr>
-          <w:lang w:val="en-GB"/>
-        </w:rPr>
-        <w:t xml:space="preserve">May </w:t>
-      </w:r>
-      <w:r>
-        <w:rPr>
-          <w:lang w:val="en-GB"/>
-        </w:rPr>
-        <w:t>2004</w:t>
-      </w:r>
-    </w:p>
-    <w:p>
-      <w:pPr>
-        <w:rPr>
-          <w:lang w:val="en-GB"/>
-        </w:rPr>
-      </w:pPr>
-      <w:r>
-        <w:rPr>
-          <w:b/>
-        </w:rPr>
-        <w:t xml:space="preserve">Browse to </w:t>
-      </w:r>
-      <w:hyperlink r:id="rId10" w:history="1">
-        <w:r>
-          <w:rPr>
-            <w:rStyle w:val="Hyperlink"/>
-            <w:lang w:val="en-GB"/>
-          </w:rPr>
-          <w:t>http://www.int-res.com/abstracts/cr/v26/n2/p159-173/</w:t>
-        </w:r>
-      </w:hyperlink>
-      <w:r>
-        <w:rPr>
-          <w:lang w:val="en-GB"/>
-        </w:rPr>
-        <w:t xml:space="preserve"> </w:t>
-      </w:r>
-    </w:p>
-    <w:p>
-      <w:pPr>
-        <w:rPr>
-          <w:lang w:val="en-GB"/>
-        </w:rPr>
-      </w:pPr>
-      <w:r>
-        <w:rPr>
-          <w:lang w:val="en-GB"/>
-        </w:rPr>
-        <w:t>Global warming is an artefact produced by weather stations in or near big cities, the</w:t>
-      </w:r>
-      <w:r>
-        <w:rPr>
-          <w:lang w:val="en-GB"/>
-        </w:rPr>
-        <w:t xml:space="preserve"> ‘urban heat islands’ hyp</w:t>
-      </w:r>
-      <w:r>
-        <w:rPr>
-          <w:lang w:val="en-GB"/>
-        </w:rPr>
-        <w:t>othesis</w:t>
-      </w:r>
-      <w:r>
-        <w:rPr>
-          <w:lang w:val="en-GB"/>
-        </w:rPr>
+      <w:r>
+        <w:t>So how do we write tests?</w:t>
+      </w:r>
+    </w:p>
+    <w:p>
+      <w:r>
+        <w:t>Let’s take count_records.py [this, along with sample text files is in count/]</w:t>
+      </w:r>
+    </w:p>
+    <w:p>
+      <w:pPr>
+        <w:pStyle w:val="Code"/>
+      </w:pPr>
+      <w:r>
+        <w:t>import sys</w:t>
+      </w:r>
+    </w:p>
+    <w:p>
+      <w:pPr>
+        <w:pStyle w:val="Code"/>
+      </w:pPr>
+    </w:p>
+    <w:p>
+      <w:pPr>
+        <w:pStyle w:val="Code"/>
+      </w:pPr>
+      <w:r>
+        <w:t># Given a file name, count the number of records</w:t>
+      </w:r>
+    </w:p>
+    <w:p>
+      <w:pPr>
+        <w:pStyle w:val="Code"/>
+      </w:pPr>
+      <w:r>
+        <w:t># in the file. Lines starting with "D" or "#"</w:t>
+      </w:r>
+    </w:p>
+    <w:p>
+      <w:pPr>
+        <w:pStyle w:val="Code"/>
+      </w:pPr>
+      <w:r>
+        <w:t># are ignored.</w:t>
+      </w:r>
+    </w:p>
+    <w:p>
+      <w:pPr>
+        <w:pStyle w:val="Code"/>
+      </w:pPr>
+      <w:r>
+        <w:t>def count_records(filename):</w:t>
+      </w:r>
+    </w:p>
+    <w:p>
+      <w:pPr>
+        <w:pStyle w:val="Code"/>
+      </w:pPr>
+      <w:r>
+        <w:t xml:space="preserve">  source = open(filename, 'r')</w:t>
+      </w:r>
+    </w:p>
+    <w:p>
+      <w:pPr>
+        <w:pStyle w:val="Code"/>
+      </w:pPr>
+      <w:r>
+        <w:t xml:space="preserve">  count = 0</w:t>
+      </w:r>
+    </w:p>
+    <w:p>
+      <w:pPr>
+        <w:pStyle w:val="Code"/>
+      </w:pPr>
+      <w:r>
+        <w:t xml:space="preserve">  # Count number of data records.</w:t>
+      </w:r>
+    </w:p>
+    <w:p>
+      <w:pPr>
+        <w:pStyle w:val="Code"/>
+      </w:pPr>
+      <w:r>
+        <w:t xml:space="preserve">  for line in source:</w:t>
+      </w:r>
+    </w:p>
+    <w:p>
+      <w:pPr>
+        <w:pStyle w:val="Code"/>
+      </w:pPr>
+      <w:r>
+        <w:t xml:space="preserve">      if line.startswith('#'): # Skip comments.</w:t>
+      </w:r>
+    </w:p>
+    <w:p>
+      <w:pPr>
+        <w:pStyle w:val="Code"/>
+      </w:pPr>
+      <w:r>
+        <w:t xml:space="preserve">          pass</w:t>
+      </w:r>
+    </w:p>
+    <w:p>
+      <w:pPr>
+        <w:pStyle w:val="Code"/>
+      </w:pPr>
+      <w:r>
+        <w:t xml:space="preserve">      elif line.startswith('D'): # Skip title line.</w:t>
+      </w:r>
+    </w:p>
+    <w:p>
+      <w:pPr>
+        <w:pStyle w:val="Code"/>
+      </w:pPr>
+      <w:r>
+        <w:t xml:space="preserve">          pass</w:t>
+      </w:r>
+    </w:p>
+    <w:p>
+      <w:pPr>
+        <w:pStyle w:val="Code"/>
+      </w:pPr>
+      <w:r>
+        <w:t xml:space="preserve">      else:</w:t>
+      </w:r>
+    </w:p>
+    <w:p>
+      <w:pPr>
+        <w:pStyle w:val="Code"/>
+      </w:pPr>
+      <w:r>
+        <w:t xml:space="preserve">          count += 1</w:t>
+      </w:r>
+    </w:p>
+    <w:p>
+      <w:pPr>
+        <w:pStyle w:val="Code"/>
+      </w:pPr>
+      <w:r>
+        <w:lastRenderedPageBreak/>
+        <w:t xml:space="preserve">  source.close()</w:t>
+      </w:r>
+    </w:p>
+    <w:p>
+      <w:pPr>
+        <w:pStyle w:val="Code"/>
+      </w:pPr>
+      <w:r>
+        <w:t xml:space="preserve">  return count</w:t>
+      </w:r>
+    </w:p>
+    <w:p>
+      <w:pPr>
+        <w:pStyle w:val="Code"/>
+      </w:pPr>
+    </w:p>
+    <w:p>
+      <w:pPr>
+        <w:pStyle w:val="Code"/>
+      </w:pPr>
+      <w:r>
+        <w:t>if (len(sys.argv) &lt; 2):</w:t>
+      </w:r>
+    </w:p>
+    <w:p>
+      <w:pPr>
+        <w:pStyle w:val="Code"/>
+      </w:pPr>
+      <w:r>
+        <w:t xml:space="preserve">    sys.exit("Missing file name")</w:t>
+      </w:r>
+    </w:p>
+    <w:p>
+      <w:pPr>
+        <w:pStyle w:val="Code"/>
+      </w:pPr>
+      <w:r>
+        <w:t>filename = sys.argv[1]</w:t>
+      </w:r>
+    </w:p>
+    <w:p>
+      <w:pPr>
+        <w:pStyle w:val="Code"/>
+      </w:pPr>
+      <w:r>
+        <w:t>print count_records(filename)</w:t>
+      </w:r>
+    </w:p>
+    <w:p>
+      <w:r>
+        <w:t>How could I write tests?</w:t>
+      </w:r>
+      <w:r>
+        <w:t xml:space="preserve"> Well a very naïve</w:t>
+      </w:r>
+      <w:r>
+        <w:t xml:space="preserve"> way is to replace the last four lines with,</w:t>
+      </w:r>
+    </w:p>
+    <w:p>
+      <w:pPr>
+        <w:pStyle w:val="Code"/>
+      </w:pPr>
+      <w:r>
+        <w:t>print count_records(“empty.txt”)</w:t>
+      </w:r>
+    </w:p>
+    <w:p>
+      <w:pPr>
+        <w:pStyle w:val="Code"/>
+      </w:pPr>
+      <w:r>
+        <w:t>print count_records(“one.txt”)</w:t>
+      </w:r>
+    </w:p>
+    <w:p>
+      <w:pPr>
+        <w:pStyle w:val="Code"/>
+      </w:pPr>
+      <w:r>
+        <w:t>print count_records(“two.txt”)</w:t>
+      </w:r>
+    </w:p>
+    <w:p>
+      <w:pPr>
+        <w:pStyle w:val="Code"/>
+      </w:pPr>
+      <w:r>
+        <w:t>print count_records(“ten.txt”)</w:t>
+      </w:r>
+    </w:p>
+    <w:p>
+      <w:r>
+        <w:t xml:space="preserve">Then run it. </w:t>
+      </w:r>
+    </w:p>
+    <w:p>
+      <w:pPr>
+        <w:pStyle w:val="Code"/>
+      </w:pPr>
+      <w:r>
+        <w:t>python count_records</w:t>
+      </w:r>
+      <w:r>
+        <w:t>.py</w:t>
+      </w:r>
+    </w:p>
+    <w:p>
+      <w:r>
+        <w:t xml:space="preserve">And visually inspect the results. </w:t>
+      </w:r>
+    </w:p>
+    <w:p>
+      <w:r>
+        <w:t>Note the first</w:t>
+      </w:r>
+      <w:r>
+        <w:t xml:space="preserve"> te</w:t>
+      </w:r>
+      <w:r>
+        <w:t>st</w:t>
+      </w:r>
+      <w:r>
+        <w:t>. We should not just test for the expected or values we know work but for the unexpected e.g. empty lists,</w:t>
+      </w:r>
+      <w:r>
+        <w:t xml:space="preserve"> empty files,</w:t>
+      </w:r>
+      <w:r>
+        <w:t xml:space="preserve"> incorrect types, negati</w:t>
+      </w:r>
+      <w:r>
+        <w:t xml:space="preserve">ve or out of bound values etc. </w:t>
+      </w:r>
+    </w:p>
+    <w:p>
+      <w:pPr>
+        <w:pStyle w:val="Code"/>
+      </w:pPr>
+      <w:r>
+        <w:t>python count_records.py</w:t>
+      </w:r>
+    </w:p>
+    <w:p>
+      <w:r>
+        <w:t>M</w:t>
+      </w:r>
+      <w:r>
+        <w:t>y tests are in the same file as my source code which isn’t very modular. So I’ll c</w:t>
+      </w:r>
+      <w:r>
+        <w:t>reate a test_co</w:t>
+      </w:r>
+      <w:r>
+        <w:t>unt_records</w:t>
+      </w:r>
+      <w:r>
+        <w:t>.py file.</w:t>
+      </w:r>
+    </w:p>
+    <w:p>
+      <w:pPr>
+        <w:pStyle w:val="Code"/>
+      </w:pPr>
+      <w:r>
+        <w:t>from count_records import count_records</w:t>
+      </w:r>
+    </w:p>
+    <w:p>
+      <w:pPr>
+        <w:pStyle w:val="Code"/>
+      </w:pPr>
+    </w:p>
+    <w:p>
+      <w:pPr>
+        <w:pStyle w:val="Code"/>
+      </w:pPr>
+      <w:r>
+        <w:t>print count_records(“empty.txt”)</w:t>
+      </w:r>
+    </w:p>
+    <w:p>
+      <w:pPr>
+        <w:pStyle w:val="Code"/>
+      </w:pPr>
+      <w:r>
+        <w:t>print count_records(“one.txt”)</w:t>
+      </w:r>
+    </w:p>
+    <w:p>
+      <w:pPr>
+        <w:pStyle w:val="Code"/>
+      </w:pPr>
+      <w:r>
+        <w:t>print count_records(“two.txt”)</w:t>
+      </w:r>
+    </w:p>
+    <w:p>
+      <w:pPr>
+        <w:pStyle w:val="Code"/>
+      </w:pPr>
+      <w:r>
+        <w:t>print count_records(“ten.txt”)</w:t>
+      </w:r>
+    </w:p>
+    <w:p>
+      <w:r>
+        <w:t>But still this isn’t modular, so let’s define some test functions.</w:t>
+      </w:r>
+    </w:p>
+    <w:p>
+      <w:pPr>
+        <w:pStyle w:val="Code"/>
+      </w:pPr>
+      <w:r>
+        <w:t>def test_empty</w:t>
+      </w:r>
+      <w:r>
+        <w:t>():</w:t>
+      </w:r>
+    </w:p>
+    <w:p>
+      <w:pPr>
+        <w:pStyle w:val="Code"/>
+      </w:pPr>
+      <w:r>
+        <w:t xml:space="preserve">    print count_records(“empty.txt”)</w:t>
+      </w:r>
+    </w:p>
+    <w:p>
+      <w:pPr>
+        <w:pStyle w:val="Code"/>
+      </w:pPr>
+    </w:p>
+    <w:p>
+      <w:pPr>
+        <w:pStyle w:val="Code"/>
+      </w:pPr>
+      <w:r>
+        <w:t>def test_one():</w:t>
+      </w:r>
+    </w:p>
+    <w:p>
+      <w:pPr>
+        <w:pStyle w:val="Code"/>
+      </w:pPr>
+      <w:r>
+        <w:t xml:space="preserve">    print count_records(“one.txt”)</w:t>
+      </w:r>
+    </w:p>
+    <w:p>
+      <w:pPr>
+        <w:pStyle w:val="Code"/>
+      </w:pPr>
+    </w:p>
+    <w:p>
+      <w:pPr>
+        <w:pStyle w:val="Code"/>
+      </w:pPr>
+      <w:r>
+        <w:t>def test_two():</w:t>
+      </w:r>
+    </w:p>
+    <w:p>
+      <w:pPr>
+        <w:pStyle w:val="Code"/>
+      </w:pPr>
+      <w:r>
+        <w:t xml:space="preserve">    print count_records(“two.txt”)</w:t>
+      </w:r>
+    </w:p>
+    <w:p>
+      <w:pPr>
+        <w:pStyle w:val="Code"/>
+      </w:pPr>
+    </w:p>
+    <w:p>
+      <w:pPr>
+        <w:pStyle w:val="Code"/>
+      </w:pPr>
+      <w:r>
+        <w:t>def test_ten():</w:t>
+      </w:r>
+    </w:p>
+    <w:p>
+      <w:pPr>
+        <w:pStyle w:val="Code"/>
+      </w:pPr>
+      <w:r>
+        <w:t xml:space="preserve">    print count_records(“ten.txt”)</w:t>
+      </w:r>
+    </w:p>
+    <w:p>
+      <w:pPr>
+        <w:pStyle w:val="Code"/>
+      </w:pPr>
+    </w:p>
+    <w:p>
+      <w:pPr>
+        <w:pStyle w:val="Code"/>
+      </w:pPr>
+      <w:r>
+        <w:t>test_empty()</w:t>
+      </w:r>
+    </w:p>
+    <w:p>
+      <w:pPr>
+        <w:pStyle w:val="Code"/>
+      </w:pPr>
+      <w:r>
+        <w:t>test_one()</w:t>
+      </w:r>
+    </w:p>
+    <w:p>
+      <w:pPr>
+        <w:pStyle w:val="Code"/>
+      </w:pPr>
+      <w:r>
+        <w:t>test_two()</w:t>
+      </w:r>
+    </w:p>
+    <w:p>
+      <w:pPr>
+        <w:pStyle w:val="Code"/>
+      </w:pPr>
+      <w:r>
+        <w:t>test_ten()</w:t>
+      </w:r>
+    </w:p>
+    <w:p>
+      <w:r>
+        <w:t>And make</w:t>
+      </w:r>
+      <w:r>
+        <w:t xml:space="preserve"> sure the four original prints </w:t>
+      </w:r>
+      <w:r>
+        <w:t>have been removed, otherwise the output will be a bit overwhelming!</w:t>
+      </w:r>
+    </w:p>
+    <w:p>
+      <w:r>
+        <w:t>And let’s run it,</w:t>
+      </w:r>
+    </w:p>
+    <w:p>
+      <w:pPr>
+        <w:pStyle w:val="Code"/>
+      </w:pPr>
+      <w:r>
+        <w:t xml:space="preserve">python </w:t>
+      </w:r>
+      <w:r>
+        <w:t>test_count_records</w:t>
+      </w:r>
+      <w:r>
+        <w:t>.py</w:t>
+      </w:r>
+    </w:p>
+    <w:p>
+      <w:r>
+        <w:lastRenderedPageBreak/>
+        <w:t>But I still have to visually inspect the results to see if they’re right. So let’s add some</w:t>
+      </w:r>
+      <w:r>
+        <w:t xml:space="preserve"> validation.</w:t>
+      </w:r>
+    </w:p>
+    <w:p>
+      <w:pPr>
+        <w:pStyle w:val="Code"/>
+      </w:pPr>
+      <w:r>
+        <w:t>def test_empty():</w:t>
+      </w:r>
+    </w:p>
+    <w:p>
+      <w:pPr>
+        <w:pStyle w:val="Code"/>
+      </w:pPr>
+      <w:r>
+        <w:t xml:space="preserve">    if (0 != count_records(“empty.txt”)):</w:t>
+      </w:r>
+    </w:p>
+    <w:p>
+      <w:pPr>
+        <w:pStyle w:val="Code"/>
+      </w:pPr>
+      <w:r>
+        <w:t xml:space="preserve">        print “FAIL”</w:t>
+      </w:r>
+    </w:p>
+    <w:p>
+      <w:pPr>
+        <w:pStyle w:val="Code"/>
+      </w:pPr>
+    </w:p>
+    <w:p>
+      <w:pPr>
+        <w:pStyle w:val="Code"/>
+      </w:pPr>
+      <w:r>
+        <w:t>def test_one():</w:t>
+      </w:r>
+    </w:p>
+    <w:p>
+      <w:pPr>
+        <w:pStyle w:val="Code"/>
+      </w:pPr>
+      <w:r>
+        <w:t xml:space="preserve">    if (1 != count_records(“one.txt”)):</w:t>
+      </w:r>
+    </w:p>
+    <w:p>
+      <w:pPr>
+        <w:pStyle w:val="Code"/>
+      </w:pPr>
+      <w:r>
+        <w:t xml:space="preserve">        print “FAIL”</w:t>
+      </w:r>
+    </w:p>
+    <w:p>
+      <w:pPr>
+        <w:pStyle w:val="Code"/>
+      </w:pPr>
+    </w:p>
+    <w:p>
+      <w:pPr>
+        <w:pStyle w:val="Code"/>
+      </w:pPr>
+      <w:r>
+        <w:t>def test_two():</w:t>
+      </w:r>
+    </w:p>
+    <w:p>
+      <w:pPr>
+        <w:pStyle w:val="Code"/>
+      </w:pPr>
+      <w:r>
+        <w:t xml:space="preserve">    if (2 != count_records(“two.txt”)):</w:t>
+      </w:r>
+    </w:p>
+    <w:p>
+      <w:pPr>
+        <w:pStyle w:val="Code"/>
+      </w:pPr>
+      <w:r>
+        <w:t xml:space="preserve">        print “FAIL”</w:t>
+      </w:r>
+    </w:p>
+    <w:p>
+      <w:pPr>
+        <w:pStyle w:val="Code"/>
+      </w:pPr>
+    </w:p>
+    <w:p>
+      <w:pPr>
+        <w:pStyle w:val="Code"/>
+      </w:pPr>
+      <w:r>
+        <w:t>def test_ten():</w:t>
+      </w:r>
+    </w:p>
+    <w:p>
+      <w:pPr>
+        <w:pStyle w:val="Code"/>
+      </w:pPr>
+      <w:r>
+        <w:t xml:space="preserve">    if (10 != count_records(“ten.txt”)):</w:t>
+      </w:r>
+    </w:p>
+    <w:p>
+      <w:pPr>
+        <w:pStyle w:val="Code"/>
+      </w:pPr>
+      <w:r>
+        <w:t xml:space="preserve">        print “FAIL”</w:t>
+      </w:r>
+    </w:p>
+    <w:p>
+      <w:r>
+        <w:t>And if we run that</w:t>
+      </w:r>
+    </w:p>
+    <w:p>
+      <w:pPr>
+        <w:pStyle w:val="Code"/>
+      </w:pPr>
+      <w:r>
+        <w:t>python test_count_records.py</w:t>
+      </w:r>
+    </w:p>
+    <w:p>
+      <w:r>
+        <w:t xml:space="preserve">Fine. Now, to show </w:t>
+      </w:r>
+      <w:r>
+        <w:t>we’re not cheating let’s hack our function to always return 5</w:t>
+      </w:r>
+      <w:r>
         <w:t>.</w:t>
       </w:r>
     </w:p>
     <w:p>
       <w:pPr>
-        <w:rPr>
-          <w:lang w:val="en-GB"/>
-        </w:rPr>
-      </w:pPr>
-      <w:r>
-        <w:rPr>
-          <w:lang w:val="en-GB"/>
-        </w:rPr>
-        <w:t>But very quickly,</w:t>
-      </w:r>
-    </w:p>
-    <w:p>
-      <w:pPr>
-        <w:rPr>
-          <w:lang w:val="en-GB"/>
-        </w:rPr>
-      </w:pPr>
-      <w:r>
-        <w:rPr>
-          <w:lang w:val="en-GB"/>
-        </w:rPr>
-        <w:t>“</w:t>
-      </w:r>
-      <w:proofErr w:type="spellStart"/>
-      <w:r>
-        <w:rPr>
-          <w:lang w:val="en-GB"/>
-        </w:rPr>
-        <w:t>McKitrick</w:t>
-      </w:r>
-      <w:proofErr w:type="spellEnd"/>
-      <w:r>
-        <w:rPr>
-          <w:lang w:val="en-GB"/>
-        </w:rPr>
-        <w:t xml:space="preserve"> screws up yet again”, </w:t>
-      </w:r>
-      <w:r>
-        <w:rPr>
-          <w:lang w:val="en-GB"/>
-        </w:rPr>
-        <w:t>Tim Lambert’s blog, August 2004</w:t>
-      </w:r>
-    </w:p>
-    <w:p>
-      <w:pPr>
-        <w:rPr>
-          <w:lang w:val="en-GB"/>
-        </w:rPr>
-      </w:pPr>
-      <w:r>
-        <w:rPr>
-          <w:b/>
-        </w:rPr>
-        <w:lastRenderedPageBreak/>
-        <w:t xml:space="preserve">Browse to </w:t>
-      </w:r>
-      <w:hyperlink r:id="rId11" w:history="1">
-        <w:r>
-          <w:rPr>
-            <w:rStyle w:val="Hyperlink"/>
-            <w:lang w:val="en-GB"/>
-          </w:rPr>
-          <w:t>http://scienceblogs.com/deltoid/2004/08/26/mckitrick6/</w:t>
-        </w:r>
-      </w:hyperlink>
-    </w:p>
-    <w:p>
-      <w:pPr>
-        <w:rPr>
-          <w:lang w:val="en-GB"/>
-        </w:rPr>
-      </w:pPr>
-      <w:r>
-        <w:rPr>
-          <w:lang w:val="en-GB"/>
-        </w:rPr>
-        <w:t>Note the graph. T</w:t>
-      </w:r>
-      <w:r>
-        <w:rPr>
-          <w:lang w:val="en-GB"/>
-        </w:rPr>
-        <w:t>heir data had angles of latitude in degrees, a component they use expects angles in radians and they didn’t do a conversion!</w:t>
-      </w:r>
-    </w:p>
-    <w:p>
-      <w:pPr>
-        <w:rPr>
-          <w:lang w:val="en-GB"/>
-        </w:rPr>
-      </w:pPr>
-      <w:r>
-        <w:rPr>
-          <w:lang w:val="en-GB"/>
-        </w:rPr>
-        <w:t>And others took this up…</w:t>
-      </w:r>
-    </w:p>
-    <w:p>
-      <w:pPr>
-        <w:rPr>
-          <w:lang w:val="en-GB"/>
-        </w:rPr>
-      </w:pPr>
-      <w:r>
-        <w:rPr>
-          <w:lang w:val="en-GB"/>
-        </w:rPr>
-        <w:t>“</w:t>
-      </w:r>
-      <w:proofErr w:type="spellStart"/>
-      <w:r>
-        <w:rPr>
-          <w:lang w:val="en-GB"/>
-        </w:rPr>
-        <w:t>McKitrick</w:t>
-      </w:r>
-      <w:proofErr w:type="spellEnd"/>
-      <w:r>
-        <w:rPr>
-          <w:lang w:val="en-GB"/>
-        </w:rPr>
-        <w:t xml:space="preserve"> mucks it up”, </w:t>
-      </w:r>
-      <w:r>
-        <w:rPr>
-          <w:lang w:val="en-GB"/>
-        </w:rPr>
-        <w:t xml:space="preserve">John </w:t>
-      </w:r>
-      <w:proofErr w:type="spellStart"/>
-      <w:r>
-        <w:rPr>
-          <w:lang w:val="en-GB"/>
-        </w:rPr>
-        <w:t>Quiggin’s</w:t>
-      </w:r>
-      <w:proofErr w:type="spellEnd"/>
-      <w:r>
-        <w:rPr>
-          <w:lang w:val="en-GB"/>
-        </w:rPr>
-        <w:t xml:space="preserve"> blog, August, 2004</w:t>
-      </w:r>
-    </w:p>
-    <w:p>
-      <w:pPr>
-        <w:rPr>
-          <w:lang w:val="en-GB"/>
-        </w:rPr>
-      </w:pPr>
-      <w:r>
-        <w:rPr>
-          <w:b/>
-        </w:rPr>
-        <w:t xml:space="preserve">Browse to </w:t>
-      </w:r>
-      <w:hyperlink r:id="rId12" w:history="1">
-        <w:r>
-          <w:rPr>
-            <w:rStyle w:val="Hyperlink"/>
-            <w:lang w:val="en-GB"/>
-          </w:rPr>
-          <w:t>http://crookedtimber.org/2004/08/25/mckitrick-mucks-it-up/</w:t>
-        </w:r>
-      </w:hyperlink>
-    </w:p>
-    <w:p>
-      <w:pPr>
-        <w:rPr>
-          <w:lang w:val="en-GB"/>
-        </w:rPr>
-      </w:pPr>
-      <w:r>
-        <w:rPr>
-          <w:lang w:val="en-GB"/>
-        </w:rPr>
-        <w:t>And so in December,</w:t>
-      </w:r>
-    </w:p>
-    <w:p>
-      <w:pPr>
-        <w:rPr>
-          <w:lang w:val="en-GB"/>
-        </w:rPr>
-      </w:pPr>
-      <w:r>
-        <w:rPr>
-          <w:lang w:val="en-GB"/>
-        </w:rPr>
-        <w:t xml:space="preserve">“ERRATUM”, </w:t>
-      </w:r>
-      <w:r>
-        <w:rPr>
-          <w:lang w:val="en-GB"/>
-        </w:rPr>
-        <w:t xml:space="preserve">R. </w:t>
-      </w:r>
-      <w:proofErr w:type="spellStart"/>
-      <w:r>
-        <w:rPr>
-          <w:lang w:val="en-GB"/>
-        </w:rPr>
-        <w:t>McKitrick</w:t>
-      </w:r>
-      <w:proofErr w:type="spellEnd"/>
-      <w:r>
-        <w:rPr>
-          <w:lang w:val="en-GB"/>
-        </w:rPr>
-        <w:t xml:space="preserve"> and P. Michaels, Climate Research 27(3) 2004</w:t>
-      </w:r>
-    </w:p>
-    <w:p>
-      <w:pPr>
-        <w:rPr>
-          <w:lang w:val="en-GB"/>
-        </w:rPr>
-      </w:pPr>
-      <w:r>
-        <w:rPr>
-          <w:b/>
-        </w:rPr>
-        <w:t xml:space="preserve">Browse to </w:t>
-      </w:r>
-      <w:hyperlink r:id="rId13" w:history="1">
-        <w:r>
-          <w:rPr>
-            <w:rStyle w:val="Hyperlink"/>
-            <w:lang w:val="en-GB"/>
-          </w:rPr>
-          <w:t>http://www.int-res.com/articles/cr2004/27/c027p265.pdf</w:t>
-        </w:r>
-      </w:hyperlink>
-      <w:r>
-        <w:rPr>
-          <w:lang w:val="en-GB"/>
-        </w:rPr>
-        <w:t xml:space="preserve"> </w:t>
-      </w:r>
-      <w:r>
-        <w:rPr>
-          <w:lang w:val="en-GB"/>
-        </w:rPr>
-        <w:t xml:space="preserve"> </w:t>
-      </w:r>
-    </w:p>
-    <w:p>
-      <w:pPr>
-        <w:rPr>
-          <w:lang w:val="en-GB"/>
-        </w:rPr>
-      </w:pPr>
-      <w:r>
-        <w:rPr>
-          <w:lang w:val="en-GB"/>
-        </w:rPr>
-        <w:t>“formula for computing cosine of absolute latitude … takes the angle in radians, but our data were entered in degrees”</w:t>
-      </w:r>
-    </w:p>
-    <w:p>
-      <w:pPr>
-        <w:rPr>
-          <w:lang w:val="en-GB"/>
-        </w:rPr>
-      </w:pPr>
-    </w:p>
-    <w:p>
-      <w:pPr>
-        <w:rPr>
-          <w:lang w:val="en-GB"/>
-        </w:rPr>
-      </w:pPr>
-      <w:r>
-        <w:rPr>
-          <w:lang w:val="en-GB"/>
-        </w:rPr>
-        <w:t xml:space="preserve">Do this too regularly and people may not trust our research, which could </w:t>
-      </w:r>
-      <w:r>
-        <w:rPr>
-          <w:lang w:val="en-GB"/>
-        </w:rPr>
-        <w:t>affect our chances for collaborations, publications or funding.</w:t>
-      </w:r>
-    </w:p>
-    <w:p/>
-    <w:p>
-      <w:r>
-        <w:t>So how do we write tests?</w:t>
-      </w:r>
-    </w:p>
-    <w:p>
-      <w:r>
-        <w:t>Let’s take count_records.py [this, along with sample text files is in count/]</w:t>
-      </w:r>
-    </w:p>
-    <w:p>
-      <w:pPr>
-        <w:pStyle w:val="Code"/>
-      </w:pPr>
-      <w:r>
-        <w:t>import sys</w:t>
-      </w:r>
-    </w:p>
-    <w:p>
-      <w:pPr>
-        <w:pStyle w:val="Code"/>
-      </w:pPr>
-    </w:p>
-    <w:p>
-      <w:pPr>
-        <w:pStyle w:val="Code"/>
-      </w:pPr>
-      <w:r>
-        <w:t># Given a file name, count the number of records</w:t>
-      </w:r>
-    </w:p>
-    <w:p>
-      <w:pPr>
-        <w:pStyle w:val="Code"/>
-      </w:pPr>
-      <w:r>
-        <w:t># in the file. Lines starting with "D" or "#"</w:t>
-      </w:r>
-    </w:p>
-    <w:p>
-      <w:pPr>
-        <w:pStyle w:val="Code"/>
-      </w:pPr>
-      <w:r>
-        <w:t># are ignored.</w:t>
-      </w:r>
-    </w:p>
-    <w:p>
-      <w:pPr>
-        <w:pStyle w:val="Code"/>
-      </w:pPr>
-      <w:proofErr w:type="spellStart"/>
-      <w:r>
-        <w:t>def</w:t>
-      </w:r>
-      <w:proofErr w:type="spellEnd"/>
-      <w:r>
-        <w:t xml:space="preserve"> </w:t>
-      </w:r>
-      <w:proofErr w:type="spellStart"/>
-      <w:r>
-        <w:t>count_records</w:t>
-      </w:r>
-      <w:proofErr w:type="spellEnd"/>
-      <w:r>
-        <w:t>(filename):</w:t>
-      </w:r>
-    </w:p>
-    <w:p>
-      <w:pPr>
-        <w:pStyle w:val="Code"/>
-      </w:pPr>
-      <w:r>
-        <w:t xml:space="preserve">  source = open(filename, 'r')</w:t>
-      </w:r>
-    </w:p>
-    <w:p>
-      <w:pPr>
-        <w:pStyle w:val="Code"/>
-      </w:pPr>
-      <w:r>
-        <w:t xml:space="preserve">  count = 0</w:t>
-      </w:r>
-    </w:p>
-    <w:p>
-      <w:pPr>
-        <w:pStyle w:val="Code"/>
-      </w:pPr>
-      <w:r>
-        <w:t xml:space="preserve">  # Count number of data records.</w:t>
-      </w:r>
-    </w:p>
-    <w:p>
-      <w:pPr>
-        <w:pStyle w:val="Code"/>
-      </w:pPr>
-      <w:r>
-        <w:t xml:space="preserve">  for line in source:</w:t>
-      </w:r>
-    </w:p>
-    <w:p>
-      <w:pPr>
-        <w:pStyle w:val="Code"/>
-      </w:pPr>
-      <w:r>
-        <w:t xml:space="preserve">      if </w:t>
-      </w:r>
-      <w:proofErr w:type="spellStart"/>
-      <w:r>
-        <w:t>line.startswith</w:t>
-      </w:r>
-      <w:proofErr w:type="spellEnd"/>
-      <w:r>
-        <w:t>('#'): # Skip comments.</w:t>
-      </w:r>
-    </w:p>
-    <w:p>
-      <w:pPr>
-        <w:pStyle w:val="Code"/>
-      </w:pPr>
-      <w:r>
-        <w:t xml:space="preserve">          pass</w:t>
-      </w:r>
-    </w:p>
-    <w:p>
-      <w:pPr>
-        <w:pStyle w:val="Code"/>
-      </w:pPr>
-      <w:r>
-        <w:t xml:space="preserve">      </w:t>
-      </w:r>
-      <w:proofErr w:type="spellStart"/>
-      <w:r>
-        <w:t>elif</w:t>
-      </w:r>
-      <w:proofErr w:type="spellEnd"/>
-      <w:r>
-        <w:t xml:space="preserve"> </w:t>
-      </w:r>
-      <w:proofErr w:type="spellStart"/>
-      <w:r>
-        <w:t>line.startswith</w:t>
-      </w:r>
-      <w:proofErr w:type="spellEnd"/>
-      <w:r>
-        <w:t>('D'): # Skip title line.</w:t>
-      </w:r>
-    </w:p>
-    <w:p>
-      <w:pPr>
-        <w:pStyle w:val="Code"/>
-      </w:pPr>
-      <w:r>
-        <w:t xml:space="preserve">          pass</w:t>
-      </w:r>
-    </w:p>
-    <w:p>
-      <w:pPr>
-        <w:pStyle w:val="Code"/>
-      </w:pPr>
-      <w:r>
-        <w:t xml:space="preserve">      else:</w:t>
-      </w:r>
-    </w:p>
-    <w:p>
-      <w:pPr>
-        <w:pStyle w:val="Code"/>
-      </w:pPr>
-      <w:r>
-        <w:t xml:space="preserve">          count += 1</w:t>
-      </w:r>
-    </w:p>
-    <w:p>
-      <w:pPr>
-        <w:pStyle w:val="Code"/>
-      </w:pPr>
-      <w:r>
-        <w:t xml:space="preserve">  </w:t>
-      </w:r>
-      <w:proofErr w:type="spellStart"/>
-      <w:r>
-        <w:t>source.close</w:t>
-      </w:r>
-      <w:proofErr w:type="spellEnd"/>
-      <w:r>
-        <w:t>()</w:t>
-      </w:r>
-    </w:p>
-    <w:p>
-      <w:pPr>
-        <w:pStyle w:val="Code"/>
-      </w:pPr>
-      <w:r>
-        <w:t xml:space="preserve">  return count</w:t>
-      </w:r>
-    </w:p>
-    <w:p>
-      <w:pPr>
-        <w:pStyle w:val="Code"/>
-      </w:pPr>
-    </w:p>
-    <w:p>
-      <w:pPr>
-        <w:pStyle w:val="Code"/>
-      </w:pPr>
-      <w:r>
-        <w:t>if (</w:t>
-      </w:r>
-      <w:proofErr w:type="spellStart"/>
-      <w:r>
-        <w:t>len</w:t>
-      </w:r>
-      <w:proofErr w:type="spellEnd"/>
-      <w:r>
-        <w:t>(</w:t>
-      </w:r>
-      <w:proofErr w:type="spellStart"/>
-      <w:r>
-        <w:t>sys.argv</w:t>
-      </w:r>
-      <w:proofErr w:type="spellEnd"/>
-      <w:r>
-        <w:t>) &lt; 2):</w:t>
-      </w:r>
-    </w:p>
-    <w:p>
-      <w:pPr>
-        <w:pStyle w:val="Code"/>
-      </w:pPr>
-      <w:r>
-        <w:t xml:space="preserve">    </w:t>
-      </w:r>
-      <w:proofErr w:type="spellStart"/>
-      <w:r>
-        <w:t>sys.exit</w:t>
-      </w:r>
-      <w:proofErr w:type="spellEnd"/>
-      <w:r>
-        <w:t>("Missing file name")</w:t>
-      </w:r>
-    </w:p>
-    <w:p>
-      <w:pPr>
-        <w:pStyle w:val="Code"/>
-      </w:pPr>
-      <w:r>
-        <w:t xml:space="preserve">filename = </w:t>
-      </w:r>
-      <w:proofErr w:type="spellStart"/>
-      <w:r>
-        <w:t>sys.argv</w:t>
-      </w:r>
-      <w:proofErr w:type="spellEnd"/>
-      <w:r>
-        <w:t>[1]</w:t>
-      </w:r>
-    </w:p>
-    <w:p>
-      <w:pPr>
-        <w:pStyle w:val="Code"/>
-      </w:pPr>
-      <w:r>
-        <w:t xml:space="preserve">print </w:t>
-      </w:r>
-      <w:proofErr w:type="spellStart"/>
-      <w:r>
-        <w:t>count_records</w:t>
-      </w:r>
-      <w:proofErr w:type="spellEnd"/>
-      <w:r>
-        <w:t>(filename)</w:t>
-      </w:r>
-    </w:p>
-    <w:p>
-      <w:r>
-        <w:t>How could I write tests?</w:t>
-      </w:r>
-      <w:r>
-        <w:t xml:space="preserve"> Well a very naïve</w:t>
-      </w:r>
-      <w:r>
-        <w:t xml:space="preserve"> way is to replace the last four lines with,</w:t>
-      </w:r>
-    </w:p>
-    <w:p>
-      <w:pPr>
-        <w:pStyle w:val="Code"/>
-      </w:pPr>
-      <w:r>
-        <w:t xml:space="preserve">print </w:t>
-      </w:r>
-      <w:proofErr w:type="spellStart"/>
-      <w:r>
-        <w:t>count_records</w:t>
-      </w:r>
-      <w:proofErr w:type="spellEnd"/>
-      <w:r>
-        <w:t>(“empty.txt”)</w:t>
-      </w:r>
-    </w:p>
-    <w:p>
-      <w:pPr>
-        <w:pStyle w:val="Code"/>
-      </w:pPr>
-      <w:r>
-        <w:t xml:space="preserve">print </w:t>
-      </w:r>
-      <w:proofErr w:type="spellStart"/>
-      <w:r>
-        <w:t>count_records</w:t>
-      </w:r>
-      <w:proofErr w:type="spellEnd"/>
-      <w:r>
-        <w:t>(“one.txt”)</w:t>
-      </w:r>
-    </w:p>
-    <w:p>
-      <w:pPr>
-        <w:pStyle w:val="Code"/>
-      </w:pPr>
-      <w:r>
-        <w:t xml:space="preserve">print </w:t>
-      </w:r>
-      <w:proofErr w:type="spellStart"/>
-      <w:r>
-        <w:t>count_records</w:t>
-      </w:r>
-      <w:proofErr w:type="spellEnd"/>
-      <w:r>
-        <w:t>(“two.txt”)</w:t>
-      </w:r>
-    </w:p>
-    <w:p>
-      <w:pPr>
-        <w:pStyle w:val="Code"/>
-      </w:pPr>
-      <w:r>
-        <w:t xml:space="preserve">print </w:t>
-      </w:r>
-      <w:proofErr w:type="spellStart"/>
-      <w:r>
-        <w:t>count_records</w:t>
-      </w:r>
-      <w:proofErr w:type="spellEnd"/>
-      <w:r>
-        <w:t>(“ten.txt”)</w:t>
-      </w:r>
-    </w:p>
-    <w:p>
-      <w:r>
-        <w:t xml:space="preserve">Then run it. </w:t>
-      </w:r>
-    </w:p>
-    <w:p>
-      <w:pPr>
-        <w:pStyle w:val="Code"/>
-      </w:pPr>
-      <w:r>
-        <w:t>python count_records</w:t>
-      </w:r>
-      <w:r>
-        <w:t>.py</w:t>
-      </w:r>
-    </w:p>
-    <w:p>
-      <w:r>
-        <w:t xml:space="preserve">And visually inspect the results. </w:t>
-      </w:r>
-    </w:p>
-    <w:p>
-      <w:r>
-        <w:lastRenderedPageBreak/>
-        <w:t>Note the first</w:t>
-      </w:r>
-      <w:r>
-        <w:t xml:space="preserve"> te</w:t>
-      </w:r>
-      <w:r>
-        <w:t>st</w:t>
-      </w:r>
-      <w:r>
-        <w:t>. We should not just test for the expected or values we know work but for the unexpected e.g. empty lists,</w:t>
-      </w:r>
-      <w:r>
-        <w:t xml:space="preserve"> empty files,</w:t>
-      </w:r>
-      <w:r>
-        <w:t xml:space="preserve"> incorrect types, negati</w:t>
-      </w:r>
-      <w:r>
-        <w:t xml:space="preserve">ve or out of bound values etc. </w:t>
-      </w:r>
-    </w:p>
-    <w:p>
-      <w:pPr>
-        <w:pStyle w:val="Code"/>
-      </w:pPr>
-      <w:r>
-        <w:t>python count_records.py</w:t>
-      </w:r>
-    </w:p>
-    <w:p>
-      <w:r>
-        <w:t>M</w:t>
-      </w:r>
-      <w:r>
-        <w:t>y tests are in the same file as my source code which isn’t very modular. So I’ll c</w:t>
-      </w:r>
-      <w:r>
-        <w:t>reate a test_co</w:t>
-      </w:r>
-      <w:r>
-        <w:t>unt_records</w:t>
-      </w:r>
-      <w:r>
-        <w:t>.py file.</w:t>
-      </w:r>
-    </w:p>
-    <w:p>
-      <w:pPr>
-        <w:pStyle w:val="Code"/>
-      </w:pPr>
-      <w:r>
-        <w:t xml:space="preserve">from </w:t>
-      </w:r>
-      <w:proofErr w:type="spellStart"/>
-      <w:r>
-        <w:t>count_records</w:t>
-      </w:r>
-      <w:proofErr w:type="spellEnd"/>
-      <w:r>
-        <w:t xml:space="preserve"> import </w:t>
-      </w:r>
-      <w:proofErr w:type="spellStart"/>
-      <w:r>
-        <w:t>count_records</w:t>
-      </w:r>
-      <w:proofErr w:type="spellEnd"/>
-    </w:p>
-    <w:p>
-      <w:pPr>
-        <w:pStyle w:val="Code"/>
-      </w:pPr>
-    </w:p>
-    <w:p>
-      <w:pPr>
-        <w:pStyle w:val="Code"/>
-      </w:pPr>
-      <w:r>
-        <w:t xml:space="preserve">print </w:t>
-      </w:r>
-      <w:proofErr w:type="spellStart"/>
-      <w:r>
-        <w:t>count_records</w:t>
-      </w:r>
-      <w:proofErr w:type="spellEnd"/>
-      <w:r>
-        <w:t>(“empty.txt”)</w:t>
-      </w:r>
-    </w:p>
-    <w:p>
-      <w:pPr>
-        <w:pStyle w:val="Code"/>
-      </w:pPr>
-      <w:r>
-        <w:t xml:space="preserve">print </w:t>
-      </w:r>
-      <w:proofErr w:type="spellStart"/>
-      <w:r>
-        <w:t>count_records</w:t>
-      </w:r>
-      <w:proofErr w:type="spellEnd"/>
-      <w:r>
-        <w:t>(“one.txt”)</w:t>
-      </w:r>
-    </w:p>
-    <w:p>
-      <w:pPr>
-        <w:pStyle w:val="Code"/>
-      </w:pPr>
-      <w:r>
-        <w:t xml:space="preserve">print </w:t>
-      </w:r>
-      <w:proofErr w:type="spellStart"/>
-      <w:r>
-        <w:t>count_records</w:t>
-      </w:r>
-      <w:proofErr w:type="spellEnd"/>
-      <w:r>
-        <w:t>(“two.txt”)</w:t>
-      </w:r>
-    </w:p>
-    <w:p>
-      <w:pPr>
-        <w:pStyle w:val="Code"/>
-      </w:pPr>
-      <w:r>
-        <w:t xml:space="preserve">print </w:t>
-      </w:r>
-      <w:proofErr w:type="spellStart"/>
-      <w:r>
-        <w:t>count_records</w:t>
-      </w:r>
-      <w:proofErr w:type="spellEnd"/>
-      <w:r>
-        <w:t>(“ten.txt”)</w:t>
-      </w:r>
-    </w:p>
-    <w:p>
-      <w:r>
-        <w:t>But still this isn’t modular, so let’s define some test functions.</w:t>
-      </w:r>
-    </w:p>
-    <w:p>
-      <w:pPr>
-        <w:pStyle w:val="Code"/>
-      </w:pPr>
-      <w:proofErr w:type="spellStart"/>
-      <w:r>
-        <w:t>def</w:t>
-      </w:r>
-      <w:proofErr w:type="spellEnd"/>
-      <w:r>
-        <w:t xml:space="preserve"> </w:t>
-      </w:r>
-      <w:proofErr w:type="spellStart"/>
-      <w:r>
-        <w:t>test_empty</w:t>
-      </w:r>
-      <w:proofErr w:type="spellEnd"/>
-      <w:r>
-        <w:t>():</w:t>
-      </w:r>
-    </w:p>
-    <w:p>
-      <w:pPr>
-        <w:pStyle w:val="Code"/>
-      </w:pPr>
-      <w:r>
-        <w:t xml:space="preserve">    print </w:t>
-      </w:r>
-      <w:proofErr w:type="spellStart"/>
-      <w:r>
-        <w:t>count_records</w:t>
-      </w:r>
-      <w:proofErr w:type="spellEnd"/>
-      <w:r>
-        <w:t>(“empty.txt”)</w:t>
-      </w:r>
-    </w:p>
-    <w:p>
-      <w:pPr>
-        <w:pStyle w:val="Code"/>
-      </w:pPr>
-    </w:p>
-    <w:p>
-      <w:pPr>
-        <w:pStyle w:val="Code"/>
-      </w:pPr>
-      <w:proofErr w:type="spellStart"/>
-      <w:r>
-        <w:t>def</w:t>
-      </w:r>
-      <w:proofErr w:type="spellEnd"/>
-      <w:r>
-        <w:t xml:space="preserve"> </w:t>
-      </w:r>
-      <w:proofErr w:type="spellStart"/>
-      <w:r>
-        <w:t>test_one</w:t>
-      </w:r>
-      <w:proofErr w:type="spellEnd"/>
-      <w:r>
-        <w:t>():</w:t>
-      </w:r>
-    </w:p>
-    <w:p>
-      <w:pPr>
-        <w:pStyle w:val="Code"/>
-      </w:pPr>
-      <w:r>
-        <w:t xml:space="preserve">    print </w:t>
-      </w:r>
-      <w:proofErr w:type="spellStart"/>
-      <w:r>
-        <w:t>count_records</w:t>
-      </w:r>
-      <w:proofErr w:type="spellEnd"/>
-      <w:r>
-        <w:t>(“one.txt”)</w:t>
-      </w:r>
-    </w:p>
-    <w:p>
-      <w:pPr>
-        <w:pStyle w:val="Code"/>
-      </w:pPr>
-    </w:p>
-    <w:p>
-      <w:pPr>
-        <w:pStyle w:val="Code"/>
-      </w:pPr>
-      <w:proofErr w:type="spellStart"/>
-      <w:r>
-        <w:t>def</w:t>
-      </w:r>
-      <w:proofErr w:type="spellEnd"/>
-      <w:r>
-        <w:t xml:space="preserve"> </w:t>
-      </w:r>
-      <w:proofErr w:type="spellStart"/>
-      <w:r>
-        <w:t>test_two</w:t>
-      </w:r>
-      <w:proofErr w:type="spellEnd"/>
-      <w:r>
-        <w:t>():</w:t>
-      </w:r>
-    </w:p>
-    <w:p>
-      <w:pPr>
-        <w:pStyle w:val="Code"/>
-      </w:pPr>
-      <w:r>
-        <w:t xml:space="preserve">    print </w:t>
-      </w:r>
-      <w:proofErr w:type="spellStart"/>
-      <w:r>
-        <w:t>count_records</w:t>
-      </w:r>
-      <w:proofErr w:type="spellEnd"/>
-      <w:r>
-        <w:t>(“two.txt”)</w:t>
-      </w:r>
-    </w:p>
-    <w:p>
-      <w:pPr>
-        <w:pStyle w:val="Code"/>
-      </w:pPr>
-    </w:p>
-    <w:p>
-      <w:pPr>
-        <w:pStyle w:val="Code"/>
-      </w:pPr>
-      <w:proofErr w:type="spellStart"/>
-      <w:r>
-        <w:t>def</w:t>
-      </w:r>
-      <w:proofErr w:type="spellEnd"/>
-      <w:r>
-        <w:t xml:space="preserve"> </w:t>
-      </w:r>
-      <w:proofErr w:type="spellStart"/>
-      <w:r>
-        <w:t>test_ten</w:t>
-      </w:r>
-      <w:proofErr w:type="spellEnd"/>
-      <w:r>
-        <w:t>():</w:t>
-      </w:r>
-    </w:p>
-    <w:p>
-      <w:pPr>
-        <w:pStyle w:val="Code"/>
-      </w:pPr>
-      <w:r>
-        <w:t xml:space="preserve">    print </w:t>
-      </w:r>
-      <w:proofErr w:type="spellStart"/>
-      <w:r>
-        <w:t>count_records</w:t>
-      </w:r>
-      <w:proofErr w:type="spellEnd"/>
-      <w:r>
-        <w:t>(“ten.txt”)</w:t>
-      </w:r>
-    </w:p>
-    <w:p>
-      <w:pPr>
-        <w:pStyle w:val="Code"/>
-      </w:pPr>
-    </w:p>
-    <w:p>
-      <w:pPr>
-        <w:pStyle w:val="Code"/>
-      </w:pPr>
-      <w:proofErr w:type="spellStart"/>
-      <w:r>
-        <w:t>test_empty</w:t>
-      </w:r>
-      <w:proofErr w:type="spellEnd"/>
-      <w:r>
-        <w:t>()</w:t>
-      </w:r>
-    </w:p>
-    <w:p>
-      <w:pPr>
-        <w:pStyle w:val="Code"/>
-      </w:pPr>
-      <w:proofErr w:type="spellStart"/>
-      <w:r>
-        <w:t>test_one</w:t>
-      </w:r>
-      <w:proofErr w:type="spellEnd"/>
-      <w:r>
-        <w:t>()</w:t>
-      </w:r>
-    </w:p>
-    <w:p>
-      <w:pPr>
-        <w:pStyle w:val="Code"/>
-      </w:pPr>
-      <w:proofErr w:type="spellStart"/>
-      <w:r>
-        <w:t>test_two</w:t>
-      </w:r>
-      <w:proofErr w:type="spellEnd"/>
-      <w:r>
-        <w:t>()</w:t>
-      </w:r>
-    </w:p>
-    <w:p>
-      <w:pPr>
-        <w:pStyle w:val="Code"/>
-      </w:pPr>
-      <w:proofErr w:type="spellStart"/>
-      <w:r>
-        <w:t>test_ten</w:t>
-      </w:r>
-      <w:proofErr w:type="spellEnd"/>
-      <w:r>
-        <w:t>()</w:t>
-      </w:r>
-    </w:p>
-    <w:p>
-      <w:r>
-        <w:t>And let’s run it,</w:t>
-      </w:r>
-    </w:p>
-    <w:p>
-      <w:pPr>
-        <w:pStyle w:val="Code"/>
-      </w:pPr>
-      <w:r>
-        <w:t xml:space="preserve">python </w:t>
-      </w:r>
-      <w:r>
-        <w:t>test_count_records</w:t>
-      </w:r>
-      <w:r>
-        <w:t>.py</w:t>
-      </w:r>
-    </w:p>
-    <w:p>
-      <w:r>
-        <w:t>But I still have to visually inspect the results to see if they’re right. So let’s add some</w:t>
-      </w:r>
-      <w:r>
-        <w:t xml:space="preserve"> validation.</w:t>
-      </w:r>
-    </w:p>
-    <w:p>
-      <w:pPr>
-        <w:pStyle w:val="Code"/>
-      </w:pPr>
-      <w:proofErr w:type="spellStart"/>
-      <w:r>
-        <w:t>def</w:t>
-      </w:r>
-      <w:proofErr w:type="spellEnd"/>
-      <w:r>
-        <w:t xml:space="preserve"> </w:t>
-      </w:r>
-      <w:proofErr w:type="spellStart"/>
-      <w:r>
-        <w:t>test_empty</w:t>
-      </w:r>
-      <w:proofErr w:type="spellEnd"/>
-      <w:r>
-        <w:t>():</w:t>
-      </w:r>
-    </w:p>
-    <w:p>
-      <w:pPr>
-        <w:pStyle w:val="Code"/>
-      </w:pPr>
-      <w:r>
-        <w:t xml:space="preserve">    if (0 != </w:t>
-      </w:r>
-      <w:proofErr w:type="spellStart"/>
-      <w:r>
-        <w:t>count_records</w:t>
-      </w:r>
-      <w:proofErr w:type="spellEnd"/>
-      <w:r>
-        <w:t>(“empty.txt”)):</w:t>
-      </w:r>
-    </w:p>
-    <w:p>
-      <w:pPr>
-        <w:pStyle w:val="Code"/>
-      </w:pPr>
-      <w:r>
-        <w:t xml:space="preserve">        print “FAIL”</w:t>
-      </w:r>
-    </w:p>
-    <w:p>
-      <w:pPr>
-        <w:pStyle w:val="Code"/>
-      </w:pPr>
-    </w:p>
-    <w:p>
-      <w:pPr>
-        <w:pStyle w:val="Code"/>
-      </w:pPr>
-      <w:proofErr w:type="spellStart"/>
-      <w:r>
-        <w:t>def</w:t>
-      </w:r>
-      <w:proofErr w:type="spellEnd"/>
-      <w:r>
-        <w:t xml:space="preserve"> </w:t>
-      </w:r>
-      <w:proofErr w:type="spellStart"/>
-      <w:r>
-        <w:t>test_one</w:t>
-      </w:r>
-      <w:proofErr w:type="spellEnd"/>
-      <w:r>
-        <w:t>():</w:t>
-      </w:r>
-    </w:p>
-    <w:p>
-      <w:pPr>
-        <w:pStyle w:val="Code"/>
-      </w:pPr>
-      <w:r>
-        <w:t xml:space="preserve">    if (1 != </w:t>
-      </w:r>
-      <w:proofErr w:type="spellStart"/>
-      <w:r>
-        <w:t>count_records</w:t>
-      </w:r>
-      <w:proofErr w:type="spellEnd"/>
-      <w:r>
-        <w:t>(“one.txt”)):</w:t>
-      </w:r>
-    </w:p>
-    <w:p>
-      <w:pPr>
-        <w:pStyle w:val="Code"/>
-      </w:pPr>
-      <w:r>
-        <w:t xml:space="preserve">        print “FAIL”</w:t>
-      </w:r>
-    </w:p>
-    <w:p>
-      <w:pPr>
-        <w:pStyle w:val="Code"/>
-      </w:pPr>
-    </w:p>
-    <w:p>
-      <w:pPr>
-        <w:pStyle w:val="Code"/>
-      </w:pPr>
-      <w:proofErr w:type="spellStart"/>
-      <w:r>
-        <w:t>def</w:t>
-      </w:r>
-      <w:proofErr w:type="spellEnd"/>
-      <w:r>
-        <w:t xml:space="preserve"> </w:t>
-      </w:r>
-      <w:proofErr w:type="spellStart"/>
-      <w:r>
-        <w:t>test_two</w:t>
-      </w:r>
-      <w:proofErr w:type="spellEnd"/>
-      <w:r>
-        <w:t>():</w:t>
-      </w:r>
-    </w:p>
-    <w:p>
-      <w:pPr>
-        <w:pStyle w:val="Code"/>
-      </w:pPr>
-      <w:r>
-        <w:t xml:space="preserve">    if (2 != </w:t>
-      </w:r>
-      <w:proofErr w:type="spellStart"/>
-      <w:r>
-        <w:t>count_records</w:t>
-      </w:r>
-      <w:proofErr w:type="spellEnd"/>
-      <w:r>
-        <w:t>(“two.txt”)):</w:t>
-      </w:r>
-    </w:p>
-    <w:p>
-      <w:pPr>
-        <w:pStyle w:val="Code"/>
-      </w:pPr>
-      <w:r>
-        <w:t xml:space="preserve">        print “FAIL”</w:t>
-      </w:r>
-    </w:p>
-    <w:p>
-      <w:pPr>
-        <w:pStyle w:val="Code"/>
-      </w:pPr>
-    </w:p>
-    <w:p>
-      <w:pPr>
-        <w:pStyle w:val="Code"/>
-      </w:pPr>
-      <w:proofErr w:type="spellStart"/>
-      <w:r>
-        <w:t>def</w:t>
-      </w:r>
-      <w:proofErr w:type="spellEnd"/>
-      <w:r>
-        <w:t xml:space="preserve"> </w:t>
-      </w:r>
-      <w:proofErr w:type="spellStart"/>
-      <w:r>
-        <w:t>test_ten</w:t>
-      </w:r>
-      <w:proofErr w:type="spellEnd"/>
-      <w:r>
-        <w:t>():</w:t>
-      </w:r>
-    </w:p>
-    <w:p>
-      <w:pPr>
-        <w:pStyle w:val="Code"/>
-      </w:pPr>
-      <w:r>
-        <w:t xml:space="preserve">    if (10 != </w:t>
-      </w:r>
-      <w:proofErr w:type="spellStart"/>
-      <w:r>
-        <w:t>count_records</w:t>
-      </w:r>
-      <w:proofErr w:type="spellEnd"/>
-      <w:r>
-        <w:t>(“ten.txt”)):</w:t>
-      </w:r>
-    </w:p>
-    <w:p>
-      <w:pPr>
-        <w:pStyle w:val="Code"/>
-      </w:pPr>
-      <w:r>
-        <w:t xml:space="preserve">        print “FAIL”</w:t>
-      </w:r>
-    </w:p>
-    <w:p>
-      <w:r>
-        <w:t>And if we run that</w:t>
-      </w:r>
-    </w:p>
-    <w:p>
-      <w:pPr>
-        <w:pStyle w:val="Code"/>
-      </w:pPr>
-      <w:r>
-        <w:lastRenderedPageBreak/>
+        <w:pStyle w:val="Code"/>
+      </w:pPr>
+      <w:r>
+        <w:t xml:space="preserve">    return </w:t>
+      </w:r>
+      <w:r>
+        <w:t>5</w:t>
+      </w:r>
+    </w:p>
+    <w:p>
+      <w:r>
+        <w:t>And run.</w:t>
+      </w:r>
+    </w:p>
+    <w:p>
+      <w:pPr>
+        <w:pStyle w:val="Code"/>
+      </w:pPr>
+      <w:r>
         <w:t>python test_count_records.py</w:t>
       </w:r>
     </w:p>
     <w:p>
       <w:r>
-        <w:t xml:space="preserve">Fine. Now, to show </w:t>
-      </w:r>
-      <w:r>
-        <w:t>we’re not cheating let’s hack our function to always return 5</w:t>
-      </w:r>
-      <w:r>
-        <w:t>.</w:t>
-      </w:r>
-    </w:p>
-    <w:p>
-      <w:pPr>
-        <w:pStyle w:val="Code"/>
-      </w:pPr>
-      <w:bookmarkStart w:id="0" w:name="_GoBack"/>
-      <w:bookmarkEnd w:id="0"/>
-      <w:r>
-        <w:t xml:space="preserve">    return </w:t>
-      </w:r>
-      <w:r>
-        <w:t>5</w:t>
-      </w:r>
-    </w:p>
-    <w:p>
-      <w:r>
-        <w:t>And run.</w:t>
+        <w:t>And everything fails.</w:t>
+      </w:r>
+    </w:p>
+    <w:p>
+      <w:r>
+        <w:t xml:space="preserve">So let’s fix it </w:t>
+      </w:r>
+      <w:r>
+        <w:t>and run it again to check we’ve fixed it…</w:t>
       </w:r>
     </w:p>
     <w:p>
@@ -2366,27 +1052,6 @@
     </w:p>
     <w:p>
       <w:r>
-        <w:t>And everything fails.</w:t>
-      </w:r>
-    </w:p>
-    <w:p>
-      <w:r>
-        <w:t xml:space="preserve">So let’s fix it </w:t>
-      </w:r>
-      <w:r>
-        <w:t>and run it again to check we’ve fixed it…</w:t>
-      </w:r>
-    </w:p>
-    <w:p>
-      <w:pPr>
-        <w:pStyle w:val="Code"/>
-      </w:pPr>
-      <w:r>
-        <w:t>python test_count_records.py</w:t>
-      </w:r>
-    </w:p>
-    <w:p>
-      <w:r>
         <w:t xml:space="preserve">Fine. But we’re still having to write a lot of code to call our tests and check </w:t>
       </w:r>
       <w:r>
@@ -2406,29 +1071,8 @@
         <w:t xml:space="preserve">We could write a shell script, but Python offers us something powerful. </w:t>
       </w:r>
       <w:r>
-        <w:t xml:space="preserve">Nose is a Python testing library. It supports a </w:t>
-      </w:r>
-      <w:proofErr w:type="spellStart"/>
-      <w:r>
-        <w:t>nosetests</w:t>
-      </w:r>
-      <w:proofErr w:type="spellEnd"/>
-      <w:r>
-        <w:t xml:space="preserve"> command. It is an example of an </w:t>
-      </w:r>
-      <w:proofErr w:type="spellStart"/>
-      <w:r>
-        <w:t>xUnit</w:t>
-      </w:r>
-      <w:proofErr w:type="spellEnd"/>
-      <w:r>
-        <w:t xml:space="preserve"> test framework. You write test functions or classes and methods and it finds out what these are by their names. </w:t>
-      </w:r>
-      <w:proofErr w:type="spellStart"/>
-      <w:r>
-        <w:t>nosetests</w:t>
-      </w:r>
-      <w:proofErr w:type="spellEnd"/>
+        <w:t>Nose is a Python testing library. It supports a nosetests command. It is an example of an xUnit test framework. You write test functions or classes and methods and it finds out what these are by their names. nosetests</w:t>
+      </w:r>
     </w:p>
     <w:p>
       <w:pPr>
@@ -2508,11 +1152,9 @@
       <w:pPr>
         <w:pStyle w:val="Code"/>
       </w:pPr>
-      <w:proofErr w:type="spellStart"/>
       <w:r>
         <w:t>nosetests</w:t>
       </w:r>
-      <w:proofErr w:type="spellEnd"/>
     </w:p>
     <w:p>
       <w:r>
@@ -2536,297 +1178,205 @@
     </w:p>
     <w:p>
       <w:r>
-        <w:t>To show we’re not cheating we can remove our main function and try again,</w:t>
-      </w:r>
-    </w:p>
-    <w:p>
-      <w:pPr>
-        <w:pStyle w:val="Code"/>
-      </w:pPr>
-      <w:proofErr w:type="spellStart"/>
+        <w:t xml:space="preserve">To show we’re not cheating we can remove our </w:t>
+      </w:r>
+      <w:r>
+        <w:t>four calls the test</w:t>
+      </w:r>
+      <w:r>
+        <w:t xml:space="preserve"> function</w:t>
+      </w:r>
+      <w:r>
+        <w:t>s</w:t>
+      </w:r>
+      <w:r>
+        <w:t xml:space="preserve"> and try again,</w:t>
+      </w:r>
+    </w:p>
+    <w:p>
+      <w:pPr>
+        <w:pStyle w:val="Code"/>
+      </w:pPr>
       <w:r>
         <w:t>nosetests</w:t>
       </w:r>
-      <w:proofErr w:type="spellEnd"/>
-    </w:p>
-    <w:p>
-      <w:r>
-        <w:t>And it still works.</w:t>
-      </w:r>
-    </w:p>
-    <w:p>
-      <w:r>
-        <w:t>It can also handle our validation and reporting. We can repl</w:t>
-      </w:r>
-      <w:r>
-        <w:t>ace our if-prints with asserts.</w:t>
-      </w:r>
-    </w:p>
-    <w:p>
-      <w:pPr>
-        <w:pStyle w:val="Code"/>
-      </w:pPr>
-      <w:proofErr w:type="spellStart"/>
-      <w:r>
-        <w:t>def</w:t>
-      </w:r>
-      <w:proofErr w:type="spellEnd"/>
-      <w:r>
-        <w:t xml:space="preserve"> </w:t>
-      </w:r>
-      <w:proofErr w:type="spellStart"/>
-      <w:r>
-        <w:t>test_empty</w:t>
-      </w:r>
-      <w:proofErr w:type="spellEnd"/>
-      <w:r>
-        <w:t>():</w:t>
-      </w:r>
-    </w:p>
-    <w:p>
-      <w:pPr>
-        <w:pStyle w:val="Code"/>
-      </w:pPr>
-      <w:r>
-        <w:t xml:space="preserve">    assert 0 == </w:t>
-      </w:r>
-      <w:proofErr w:type="spellStart"/>
-      <w:r>
-        <w:t>count_records</w:t>
-      </w:r>
-      <w:proofErr w:type="spellEnd"/>
-      <w:r>
-        <w:t>(“empty.txt”)</w:t>
-      </w:r>
-    </w:p>
-    <w:p>
-      <w:pPr>
-        <w:pStyle w:val="Code"/>
-      </w:pPr>
-    </w:p>
-    <w:p>
-      <w:pPr>
-        <w:pStyle w:val="Code"/>
-      </w:pPr>
-      <w:proofErr w:type="spellStart"/>
-      <w:r>
-        <w:t>def</w:t>
-      </w:r>
-      <w:proofErr w:type="spellEnd"/>
-      <w:r>
-        <w:t xml:space="preserve"> </w:t>
-      </w:r>
-      <w:proofErr w:type="spellStart"/>
-      <w:r>
-        <w:t>test_one</w:t>
-      </w:r>
-      <w:proofErr w:type="spellEnd"/>
-      <w:r>
-        <w:t>():</w:t>
-      </w:r>
-    </w:p>
-    <w:p>
-      <w:pPr>
-        <w:pStyle w:val="Code"/>
-      </w:pPr>
-      <w:r>
-        <w:t xml:space="preserve">    assert 1 == </w:t>
-      </w:r>
-      <w:proofErr w:type="spellStart"/>
-      <w:r>
-        <w:t>count_records</w:t>
-      </w:r>
-      <w:proofErr w:type="spellEnd"/>
-      <w:r>
-        <w:t>(“one.txt”)</w:t>
-      </w:r>
-    </w:p>
-    <w:p>
-      <w:pPr>
-        <w:pStyle w:val="Code"/>
-      </w:pPr>
-    </w:p>
-    <w:p>
-      <w:pPr>
-        <w:pStyle w:val="Code"/>
-      </w:pPr>
-      <w:proofErr w:type="spellStart"/>
-      <w:r>
-        <w:t>def</w:t>
-      </w:r>
-      <w:proofErr w:type="spellEnd"/>
-      <w:r>
-        <w:t xml:space="preserve"> </w:t>
-      </w:r>
-      <w:proofErr w:type="spellStart"/>
-      <w:r>
-        <w:t>test_two</w:t>
-      </w:r>
-      <w:proofErr w:type="spellEnd"/>
-      <w:r>
-        <w:t>():</w:t>
-      </w:r>
-    </w:p>
-    <w:p>
-      <w:pPr>
-        <w:pStyle w:val="Code"/>
-      </w:pPr>
-      <w:r>
-        <w:t xml:space="preserve">    assert 2 == </w:t>
-      </w:r>
-      <w:proofErr w:type="spellStart"/>
-      <w:r>
-        <w:t>count_records</w:t>
-      </w:r>
-      <w:proofErr w:type="spellEnd"/>
-      <w:r>
-        <w:t>(“two.txt”)</w:t>
-      </w:r>
-    </w:p>
-    <w:p>
-      <w:pPr>
-        <w:pStyle w:val="Code"/>
-      </w:pPr>
-    </w:p>
-    <w:p>
-      <w:pPr>
-        <w:pStyle w:val="Code"/>
-      </w:pPr>
-      <w:proofErr w:type="spellStart"/>
-      <w:r>
-        <w:t>def</w:t>
-      </w:r>
-      <w:proofErr w:type="spellEnd"/>
-      <w:r>
-        <w:t xml:space="preserve"> </w:t>
-      </w:r>
-      <w:proofErr w:type="spellStart"/>
-      <w:r>
-        <w:t>test_ten</w:t>
-      </w:r>
-      <w:proofErr w:type="spellEnd"/>
-      <w:r>
-        <w:t>():</w:t>
-      </w:r>
-    </w:p>
-    <w:p>
-      <w:pPr>
-        <w:pStyle w:val="Code"/>
-      </w:pPr>
-      <w:r>
-        <w:t xml:space="preserve">    assert 10 == </w:t>
-      </w:r>
-      <w:proofErr w:type="spellStart"/>
-      <w:r>
-        <w:t>count_records</w:t>
-      </w:r>
-      <w:proofErr w:type="spellEnd"/>
-      <w:r>
-        <w:t>(“ten.txt”)</w:t>
-      </w:r>
-    </w:p>
-    <w:p>
-      <w:r>
-        <w:t>assert is trad</w:t>
-      </w:r>
-      <w:r>
-        <w:t>itionally expected, then actual. It</w:t>
-      </w:r>
-      <w:r>
-        <w:t xml:space="preserve"> takes a </w:t>
-      </w:r>
-      <w:proofErr w:type="spellStart"/>
-      <w:r>
-        <w:t>boolean</w:t>
-      </w:r>
-      <w:proofErr w:type="spellEnd"/>
-      <w:r>
-        <w:t xml:space="preserve"> and raises an error if the </w:t>
-      </w:r>
-      <w:proofErr w:type="spellStart"/>
-      <w:r>
-        <w:t>boolean</w:t>
-      </w:r>
-      <w:proofErr w:type="spellEnd"/>
-      <w:r>
-        <w:t xml:space="preserve"> is False.</w:t>
-      </w:r>
-    </w:p>
-    <w:p>
-      <w:r>
-        <w:t>And r</w:t>
-      </w:r>
-      <w:r>
-        <w:t>un again,</w:t>
-      </w:r>
-    </w:p>
-    <w:p>
-      <w:pPr>
-        <w:pStyle w:val="Code"/>
-      </w:pPr>
-      <w:proofErr w:type="spellStart"/>
-      <w:r>
-        <w:t>nosetests</w:t>
-      </w:r>
-      <w:proofErr w:type="spellEnd"/>
-    </w:p>
-    <w:p>
-      <w:r>
-        <w:t>And it still works.</w:t>
-      </w:r>
-    </w:p>
-    <w:p>
-      <w:r>
-        <w:t xml:space="preserve">If we </w:t>
-      </w:r>
-      <w:r>
-        <w:t>re-introduce the bug, so our function</w:t>
-      </w:r>
-      <w:r>
-        <w:t xml:space="preserve"> always return</w:t>
-      </w:r>
-      <w:r>
-        <w:t xml:space="preserve">s </w:t>
-      </w:r>
-      <w:r>
-        <w:t xml:space="preserve">5, </w:t>
-      </w:r>
-      <w:r>
-        <w:t>and try again.</w:t>
-      </w:r>
-    </w:p>
-    <w:p>
-      <w:pPr>
-        <w:pStyle w:val="Code"/>
-      </w:pPr>
-      <w:proofErr w:type="spellStart"/>
-      <w:r>
-        <w:t>nosetests</w:t>
-      </w:r>
-      <w:proofErr w:type="spellEnd"/>
-    </w:p>
-    <w:p>
-      <w:r>
-        <w:t>It reports our failure!</w:t>
-      </w:r>
-    </w:p>
-    <w:p>
-      <w:proofErr w:type="spellStart"/>
+    </w:p>
+    <w:p>
+      <w:r>
+        <w:t>And it still works as nosetests automatically searches for functions beginning with test to call.</w:t>
+      </w:r>
+    </w:p>
+    <w:p>
       <w:r>
         <w:lastRenderedPageBreak/>
         <w:t>nosetests</w:t>
       </w:r>
-      <w:proofErr w:type="spellEnd"/>
-      <w:r>
-        <w:t xml:space="preserve"> has a </w:t>
-      </w:r>
-      <w:proofErr w:type="spellStart"/>
-      <w:r>
-        <w:t>lorra</w:t>
-      </w:r>
-      <w:proofErr w:type="spellEnd"/>
-      <w:r>
-        <w:t xml:space="preserve"> options e.g. select a specific Python module, class or function to test or test them all. </w:t>
+      <w:r>
+        <w:t xml:space="preserve"> can also handle our validation and reporting. We can repl</w:t>
+      </w:r>
+      <w:r>
+        <w:t>ace our if-prints with asserts.</w:t>
+      </w:r>
+    </w:p>
+    <w:p>
+      <w:pPr>
+        <w:pStyle w:val="Code"/>
+      </w:pPr>
+      <w:r>
+        <w:t>def test_empty</w:t>
+      </w:r>
+      <w:r>
+        <w:t>():</w:t>
+      </w:r>
+    </w:p>
+    <w:p>
+      <w:pPr>
+        <w:pStyle w:val="Code"/>
+      </w:pPr>
+      <w:r>
+        <w:t xml:space="preserve">    assert 0 == count_records(“empty.txt”)</w:t>
+      </w:r>
+    </w:p>
+    <w:p>
+      <w:pPr>
+        <w:pStyle w:val="Code"/>
+      </w:pPr>
+    </w:p>
+    <w:p>
+      <w:pPr>
+        <w:pStyle w:val="Code"/>
+      </w:pPr>
+      <w:r>
+        <w:t>def test_one</w:t>
+      </w:r>
+      <w:r>
+        <w:t>():</w:t>
+      </w:r>
+    </w:p>
+    <w:p>
+      <w:pPr>
+        <w:pStyle w:val="Code"/>
+      </w:pPr>
+      <w:r>
+        <w:t xml:space="preserve">    assert 1 == count_records(“one.txt”)</w:t>
+      </w:r>
+    </w:p>
+    <w:p>
+      <w:pPr>
+        <w:pStyle w:val="Code"/>
+      </w:pPr>
+    </w:p>
+    <w:p>
+      <w:pPr>
+        <w:pStyle w:val="Code"/>
+      </w:pPr>
+      <w:r>
+        <w:t>def test_two</w:t>
+      </w:r>
+      <w:r>
+        <w:t>():</w:t>
+      </w:r>
+    </w:p>
+    <w:p>
+      <w:pPr>
+        <w:pStyle w:val="Code"/>
+      </w:pPr>
+      <w:r>
+        <w:t xml:space="preserve">    assert 2 == count_records(“two.txt”)</w:t>
+      </w:r>
+    </w:p>
+    <w:p>
+      <w:pPr>
+        <w:pStyle w:val="Code"/>
+      </w:pPr>
+    </w:p>
+    <w:p>
+      <w:pPr>
+        <w:pStyle w:val="Code"/>
+      </w:pPr>
+      <w:r>
+        <w:t>def test_ten</w:t>
+      </w:r>
+      <w:r>
+        <w:t>():</w:t>
+      </w:r>
+    </w:p>
+    <w:p>
+      <w:pPr>
+        <w:pStyle w:val="Code"/>
+      </w:pPr>
+      <w:r>
+        <w:t xml:space="preserve">    assert 10 == count_records(“ten.txt”)</w:t>
+      </w:r>
+    </w:p>
+    <w:p>
+      <w:r>
+        <w:t>assert is trad</w:t>
+      </w:r>
+      <w:r>
+        <w:t>itionally expected, then actual. It</w:t>
+      </w:r>
+      <w:r>
+        <w:t xml:space="preserve"> takes a boolean and raises an error if the boolean is False.</w:t>
+      </w:r>
+    </w:p>
+    <w:p>
+      <w:r>
+        <w:t>And r</w:t>
+      </w:r>
+      <w:r>
+        <w:t>un again,</w:t>
+      </w:r>
+    </w:p>
+    <w:p>
+      <w:pPr>
+        <w:pStyle w:val="Code"/>
+      </w:pPr>
+      <w:r>
+        <w:t>nosetests</w:t>
+      </w:r>
+    </w:p>
+    <w:p>
+      <w:r>
+        <w:t>And it still works.</w:t>
+      </w:r>
+    </w:p>
+    <w:p>
+      <w:r>
+        <w:t xml:space="preserve">If we </w:t>
+      </w:r>
+      <w:r>
+        <w:t>re-introduce the bug, so our function</w:t>
+      </w:r>
+      <w:r>
+        <w:t xml:space="preserve"> always return</w:t>
+      </w:r>
+      <w:r>
+        <w:t xml:space="preserve">s </w:t>
+      </w:r>
+      <w:r>
+        <w:t xml:space="preserve">5, </w:t>
+      </w:r>
+      <w:r>
+        <w:t>and try again.</w:t>
+      </w:r>
+    </w:p>
+    <w:p>
+      <w:pPr>
+        <w:pStyle w:val="Code"/>
+      </w:pPr>
+      <w:r>
+        <w:t>nosetests</w:t>
+      </w:r>
+    </w:p>
+    <w:p>
+      <w:r>
+        <w:t>It reports our failure!</w:t>
+      </w:r>
+    </w:p>
+    <w:p>
+      <w:r>
+        <w:t xml:space="preserve">nosetests has a lorra options e.g. select a specific Python module, class or function to test or test them all. </w:t>
       </w:r>
       <w:r>
         <w:t>For example:</w:t>
@@ -2836,19 +1386,9 @@
       <w:pPr>
         <w:pStyle w:val="Code"/>
       </w:pPr>
-      <w:proofErr w:type="spellStart"/>
-      <w:r>
-        <w:t>nosetests</w:t>
-      </w:r>
-      <w:proofErr w:type="spellEnd"/>
-      <w:r>
-        <w:t xml:space="preserve"> </w:t>
-      </w:r>
-      <w:proofErr w:type="spellStart"/>
-      <w:r>
-        <w:t>test_count_records.py:test_ten</w:t>
-      </w:r>
-      <w:proofErr w:type="spellEnd"/>
+      <w:r>
+        <w:t>nosetests test_count_records.py:test_ten</w:t>
+      </w:r>
     </w:p>
     <w:p>
       <w:r>
@@ -2866,15 +1406,7 @@
     <w:p/>
     <w:p>
       <w:r>
-        <w:t xml:space="preserve">Version control + automated tests such as </w:t>
-      </w:r>
-      <w:proofErr w:type="spellStart"/>
-      <w:r>
-        <w:t>nosetests</w:t>
-      </w:r>
-      <w:proofErr w:type="spellEnd"/>
-      <w:r>
-        <w:t xml:space="preserve"> allows for automated build and test.</w:t>
+        <w:t>Version control + automated tests such as nosetests allows for automated build and test.</w:t>
       </w:r>
     </w:p>
     <w:p>
@@ -2887,15 +1419,7 @@
         <w:t xml:space="preserve">Here is the </w:t>
       </w:r>
       <w:r>
-        <w:t xml:space="preserve">VTK test dashboard, built using </w:t>
-      </w:r>
-      <w:proofErr w:type="spellStart"/>
-      <w:r>
-        <w:t>CDash</w:t>
-      </w:r>
-      <w:proofErr w:type="spellEnd"/>
-      <w:r>
-        <w:t>.</w:t>
+        <w:t>VTK test dashboard, built using CDash.</w:t>
       </w:r>
     </w:p>
     <w:p>
@@ -2910,7 +1434,7 @@
         </w:rPr>
         <w:t xml:space="preserve">Browse to </w:t>
       </w:r>
-      <w:hyperlink r:id="rId14" w:history="1">
+      <w:hyperlink r:id="rId8" w:history="1">
         <w:r>
           <w:rPr>
             <w:rStyle w:val="Hyperlink"/>
@@ -2933,15 +1457,7 @@
     </w:p>
     <w:p>
       <w:r>
-        <w:t xml:space="preserve">MICE’s MAUS test dashboard, built using Jenkins continuous integration server. MAUS tests are written in Python and run using </w:t>
-      </w:r>
-      <w:proofErr w:type="spellStart"/>
-      <w:r>
-        <w:t>nosetests</w:t>
-      </w:r>
-      <w:proofErr w:type="spellEnd"/>
-      <w:r>
-        <w:t>.</w:t>
+        <w:t>MICE’s MAUS test dashboard, built using Jenkins continuous integration server. MAUS tests are written in Python and run using nosetests.</w:t>
       </w:r>
     </w:p>
     <w:p>
@@ -2956,7 +1472,7 @@
         </w:rPr>
         <w:t xml:space="preserve">Browse to </w:t>
       </w:r>
-      <w:hyperlink r:id="rId15" w:history="1">
+      <w:hyperlink r:id="rId9" w:history="1">
         <w:r>
           <w:rPr>
             <w:rStyle w:val="Hyperlink"/>
@@ -3003,6 +1519,7 @@
     </w:p>
     <w:p>
       <w:r>
+        <w:lastRenderedPageBreak/>
         <w:t>When it becomes not economic to do so in terms of time?. Analogous to when to finish a proof reading a paper.</w:t>
       </w:r>
     </w:p>
@@ -3072,21 +1589,8 @@
       <w:pPr>
         <w:pStyle w:val="Code"/>
       </w:pPr>
-      <w:proofErr w:type="spellStart"/>
-      <w:r>
-        <w:t>def</w:t>
-      </w:r>
-      <w:proofErr w:type="spellEnd"/>
-      <w:r>
-        <w:t xml:space="preserve"> </w:t>
-      </w:r>
-      <w:proofErr w:type="spellStart"/>
-      <w:r>
-        <w:t>test_example</w:t>
-      </w:r>
-      <w:proofErr w:type="spellEnd"/>
-      <w:r>
-        <w:t>():</w:t>
+      <w:r>
+        <w:t>def test_example():</w:t>
       </w:r>
     </w:p>
     <w:p>
@@ -3154,7 +1658,6 @@
         </w:numPr>
       </w:pPr>
       <w:r>
-        <w:lastRenderedPageBreak/>
         <w:t>Refactor code - clean it up.</w:t>
       </w:r>
     </w:p>
@@ -3215,13 +1718,8 @@
           <w:numId w:val="4"/>
         </w:numPr>
       </w:pPr>
-      <w:proofErr w:type="spellStart"/>
-      <w:r>
-        <w:t>Rectagle</w:t>
-      </w:r>
-      <w:proofErr w:type="spellEnd"/>
-      <w:r>
-        <w:t xml:space="preserve"> A is in B, B is in A, A and B are coincident.</w:t>
+      <w:r>
+        <w:t>Rectagle A is in B, B is in A, A and B are coincident.</w:t>
       </w:r>
     </w:p>
     <w:p>
@@ -3372,6 +1870,7 @@
         <w:pStyle w:val="Code"/>
       </w:pPr>
       <w:r>
+        <w:lastRenderedPageBreak/>
         <w:t>#  0 &lt; x0 &lt; x1</w:t>
       </w:r>
     </w:p>
@@ -3387,13 +1886,8 @@
       <w:pPr>
         <w:pStyle w:val="Code"/>
       </w:pPr>
-      <w:proofErr w:type="spellStart"/>
-      <w:r>
-        <w:t>def</w:t>
-      </w:r>
-      <w:proofErr w:type="spellEnd"/>
-      <w:r>
-        <w:t xml:space="preserve"> overlap(a, b):</w:t>
+      <w:r>
+        <w:t>def overlap(a, b):</w:t>
       </w:r>
     </w:p>
     <w:p>
@@ -3450,21 +1944,8 @@
       <w:pPr>
         <w:pStyle w:val="Code"/>
       </w:pPr>
-      <w:proofErr w:type="spellStart"/>
-      <w:r>
-        <w:t>def</w:t>
-      </w:r>
-      <w:proofErr w:type="spellEnd"/>
-      <w:r>
-        <w:t xml:space="preserve"> </w:t>
-      </w:r>
-      <w:proofErr w:type="spellStart"/>
-      <w:r>
-        <w:t>test_example</w:t>
-      </w:r>
-      <w:proofErr w:type="spellEnd"/>
-      <w:r>
-        <w:t>():</w:t>
+      <w:r>
+        <w:t>def test_example():</w:t>
       </w:r>
     </w:p>
     <w:p>
@@ -3492,13 +1973,8 @@
       <w:pPr>
         <w:pStyle w:val="Code"/>
       </w:pPr>
-      <w:proofErr w:type="spellStart"/>
-      <w:r>
-        <w:t>nosetests</w:t>
-      </w:r>
-      <w:proofErr w:type="spellEnd"/>
-      <w:r>
-        <w:t xml:space="preserve"> test_rectangle.py</w:t>
+      <w:r>
+        <w:t>nosetests test_rectangle.py</w:t>
       </w:r>
     </w:p>
     <w:p>
@@ -3519,42 +1995,15 @@
         <w:rPr>
           <w:b/>
         </w:rPr>
-        <w:t>Delete "</w:t>
-      </w:r>
-      <w:proofErr w:type="spellStart"/>
-      <w:r>
-        <w:rPr>
-          <w:b/>
-        </w:rPr>
-        <w:t>test_example</w:t>
-      </w:r>
-      <w:proofErr w:type="spellEnd"/>
-      <w:r>
-        <w:rPr>
-          <w:b/>
-        </w:rPr>
-        <w:t>" and add</w:t>
-      </w:r>
-    </w:p>
-    <w:p>
-      <w:pPr>
-        <w:pStyle w:val="Code"/>
-      </w:pPr>
-      <w:proofErr w:type="spellStart"/>
-      <w:r>
-        <w:t>def</w:t>
-      </w:r>
-      <w:proofErr w:type="spellEnd"/>
-      <w:r>
-        <w:t xml:space="preserve"> </w:t>
-      </w:r>
-      <w:proofErr w:type="spellStart"/>
-      <w:r>
-        <w:t>test_coincident</w:t>
-      </w:r>
-      <w:proofErr w:type="spellEnd"/>
-      <w:r>
-        <w:t>():</w:t>
+        <w:t>Delete "test_example" and add</w:t>
+      </w:r>
+    </w:p>
+    <w:p>
+      <w:pPr>
+        <w:pStyle w:val="Code"/>
+      </w:pPr>
+      <w:r>
+        <w:t>def test_coincident():</w:t>
       </w:r>
     </w:p>
     <w:p>
@@ -3599,161 +2048,169 @@
     </w:p>
     <w:p>
       <w:r>
+        <w:t>Here is a test. We choose good function names so if the test fails I can easily understand what failed.</w:t>
+      </w:r>
+    </w:p>
+    <w:p>
+      <w:r>
+        <w:t>a and b are fixtures - what the test run on.</w:t>
+      </w:r>
+    </w:p>
+    <w:p>
+      <w:r>
+        <w:t>overlap is an action - what is done.</w:t>
+      </w:r>
+    </w:p>
+    <w:p>
+      <w:r>
+        <w:t>expected the expected result.</w:t>
+      </w:r>
+    </w:p>
+    <w:p>
+      <w:r>
+        <w:t>actual is the actual result.</w:t>
+      </w:r>
+    </w:p>
+    <w:p>
+      <w:r>
+        <w:t>assert takes a boolean and raises an error if the boolean is False. It gives a report on the success or failure of the test.</w:t>
+      </w:r>
+    </w:p>
+    <w:p>
+      <w:pPr>
+        <w:pStyle w:val="Heading2"/>
+      </w:pPr>
+      <w:r>
+        <w:t>Practical – write some tests first</w:t>
+      </w:r>
+    </w:p>
+    <w:p/>
+    <w:p>
+      <w:r>
+        <w:t>Now your task is to come up with some more tests so in pairs discuss what tests you want to run and add these to test_rectangle.py</w:t>
+      </w:r>
+      <w:r>
+        <w:t>.</w:t>
+      </w:r>
+    </w:p>
+    <w:p>
+      <w:r>
+        <w:t>Just concentrate on writing your tests, don’t worry about the implementation of overlap. We’re doing test-driven development!</w:t>
+      </w:r>
+    </w:p>
+    <w:p>
+      <w:r>
+        <w:t>Use nosetests to check that the tests are syntactically valid. We expect all your tests to fail apart from test_coincident, so don’t worry.</w:t>
+      </w:r>
+    </w:p>
+    <w:p>
+      <w:pPr>
+        <w:rPr>
+          <w:b/>
+        </w:rPr>
+      </w:pPr>
+      <w:r>
+        <w:rPr>
+          <w:b/>
+        </w:rPr>
+        <w:t xml:space="preserve">Give the attendees 15 </w:t>
+      </w:r>
+      <w:r>
+        <w:rPr>
+          <w:b/>
+        </w:rPr>
+        <w:t>minutes to implement some tests.</w:t>
+      </w:r>
+    </w:p>
+    <w:p>
+      <w:r>
+        <w:t>Here are mine, for an enclosed rectangle and an overlap on the top right hand corner of A.</w:t>
+      </w:r>
+    </w:p>
+    <w:p>
+      <w:pPr>
+        <w:pStyle w:val="Code"/>
+      </w:pPr>
+      <w:r>
+        <w:t>def test_a_encloses_b():</w:t>
+      </w:r>
+    </w:p>
+    <w:p>
+      <w:pPr>
+        <w:pStyle w:val="Code"/>
+      </w:pPr>
+      <w:r>
+        <w:t xml:space="preserve">    a = [0, 3, 0, 3]</w:t>
+      </w:r>
+    </w:p>
+    <w:p>
+      <w:pPr>
+        <w:pStyle w:val="Code"/>
+      </w:pPr>
+      <w:r>
+        <w:t xml:space="preserve">    b = [1, 2, 1, 2]</w:t>
+      </w:r>
+    </w:p>
+    <w:p>
+      <w:pPr>
+        <w:pStyle w:val="Code"/>
+      </w:pPr>
+      <w:r>
+        <w:t xml:space="preserve">    expected = b</w:t>
+      </w:r>
+    </w:p>
+    <w:p>
+      <w:pPr>
+        <w:pStyle w:val="Code"/>
+      </w:pPr>
+      <w:r>
+        <w:t xml:space="preserve">    actual = overlap(a, b)</w:t>
+      </w:r>
+    </w:p>
+    <w:p>
+      <w:pPr>
+        <w:pStyle w:val="Code"/>
+      </w:pPr>
+      <w:r>
+        <w:t xml:space="preserve">    assert expected == actual</w:t>
+      </w:r>
+    </w:p>
+    <w:p>
+      <w:pPr>
+        <w:pStyle w:val="Code"/>
+      </w:pPr>
+    </w:p>
+    <w:p>
+      <w:pPr>
+        <w:pStyle w:val="Code"/>
+      </w:pPr>
+      <w:r>
+        <w:t>def test_a_top_right_b():</w:t>
+      </w:r>
+    </w:p>
+    <w:p>
+      <w:pPr>
+        <w:pStyle w:val="Code"/>
+      </w:pPr>
+      <w:r>
         <w:lastRenderedPageBreak/>
-        <w:t>Here is a test. We choose good function names so if the test fails I can easily understand what failed.</w:t>
-      </w:r>
-    </w:p>
-    <w:p>
-      <w:r>
-        <w:t>a and b are fixtures - what the test run on.</w:t>
-      </w:r>
-    </w:p>
-    <w:p>
-      <w:r>
-        <w:t>overlap is an action - what is done.</w:t>
-      </w:r>
-    </w:p>
-    <w:p>
-      <w:r>
-        <w:t>expected the expected result.</w:t>
-      </w:r>
-    </w:p>
-    <w:p>
-      <w:r>
-        <w:t>actual is the actual result.</w:t>
-      </w:r>
-    </w:p>
-    <w:p>
-      <w:r>
-        <w:t xml:space="preserve">assert takes a </w:t>
-      </w:r>
-      <w:proofErr w:type="spellStart"/>
-      <w:r>
-        <w:t>boolean</w:t>
-      </w:r>
-      <w:proofErr w:type="spellEnd"/>
-      <w:r>
-        <w:t xml:space="preserve"> and raises an error if the </w:t>
-      </w:r>
-      <w:proofErr w:type="spellStart"/>
-      <w:r>
-        <w:t>boolean</w:t>
-      </w:r>
-      <w:proofErr w:type="spellEnd"/>
-      <w:r>
-        <w:t xml:space="preserve"> is False. It gives a report on the success or failure of the test.</w:t>
-      </w:r>
-    </w:p>
-    <w:p>
-      <w:pPr>
-        <w:pStyle w:val="Heading2"/>
-      </w:pPr>
-      <w:r>
-        <w:t>Practical – write some tests first</w:t>
-      </w:r>
-    </w:p>
-    <w:p/>
-    <w:p>
-      <w:r>
-        <w:t>Now your task is to come up with some more tests so in pairs discuss what tests you want to run and add these to test_rectangle.py</w:t>
-      </w:r>
-      <w:r>
-        <w:t>.</w:t>
-      </w:r>
-    </w:p>
-    <w:p>
-      <w:r>
-        <w:t>Just concentrate on writing your tests, don’t worry about the implementation of overlap. We’re doing test-driven development!</w:t>
-      </w:r>
-    </w:p>
-    <w:p>
-      <w:r>
-        <w:t xml:space="preserve">Use </w:t>
-      </w:r>
-      <w:proofErr w:type="spellStart"/>
-      <w:r>
-        <w:t>nosetests</w:t>
-      </w:r>
-      <w:proofErr w:type="spellEnd"/>
-      <w:r>
-        <w:t xml:space="preserve"> to check that the tests are syntactically valid. We expect all your tests to fail apart from </w:t>
-      </w:r>
-      <w:proofErr w:type="spellStart"/>
-      <w:r>
-        <w:t>test_coincident</w:t>
-      </w:r>
-      <w:proofErr w:type="spellEnd"/>
-      <w:r>
-        <w:t>, so don’t worry.</w:t>
-      </w:r>
-    </w:p>
-    <w:p>
-      <w:pPr>
-        <w:rPr>
-          <w:b/>
-        </w:rPr>
-      </w:pPr>
-      <w:r>
-        <w:rPr>
-          <w:b/>
-        </w:rPr>
-        <w:t xml:space="preserve">Give the attendees 15 </w:t>
-      </w:r>
-      <w:r>
-        <w:rPr>
-          <w:b/>
-        </w:rPr>
-        <w:t>minutes to implement some tests.</w:t>
-      </w:r>
-    </w:p>
-    <w:p>
-      <w:r>
-        <w:t>Here are mine, for an enclosed rectangle and an overlap on the top right hand corner of A.</w:t>
-      </w:r>
-    </w:p>
-    <w:p>
-      <w:pPr>
-        <w:pStyle w:val="Code"/>
-      </w:pPr>
-      <w:proofErr w:type="spellStart"/>
-      <w:r>
-        <w:t>def</w:t>
-      </w:r>
-      <w:proofErr w:type="spellEnd"/>
-      <w:r>
-        <w:t xml:space="preserve"> </w:t>
-      </w:r>
-      <w:proofErr w:type="spellStart"/>
-      <w:r>
-        <w:t>test_a_encloses_b</w:t>
-      </w:r>
-      <w:proofErr w:type="spellEnd"/>
-      <w:r>
-        <w:t>():</w:t>
-      </w:r>
-    </w:p>
-    <w:p>
-      <w:pPr>
-        <w:pStyle w:val="Code"/>
-      </w:pPr>
-      <w:r>
-        <w:t xml:space="preserve">    a = [0, 3, 0, 3]</w:t>
-      </w:r>
-    </w:p>
-    <w:p>
-      <w:pPr>
-        <w:pStyle w:val="Code"/>
-      </w:pPr>
-      <w:r>
-        <w:t xml:space="preserve">    b = [1, 2, 1, 2]</w:t>
-      </w:r>
-    </w:p>
-    <w:p>
-      <w:pPr>
-        <w:pStyle w:val="Code"/>
-      </w:pPr>
-      <w:r>
-        <w:t xml:space="preserve">    expected = b</w:t>
+        <w:t xml:space="preserve">    a = [3, 6, 3, 6]</w:t>
+      </w:r>
+    </w:p>
+    <w:p>
+      <w:pPr>
+        <w:pStyle w:val="Code"/>
+      </w:pPr>
+      <w:r>
+        <w:t xml:space="preserve">    b = [0, 4, 0, 4]</w:t>
+      </w:r>
+    </w:p>
+    <w:p>
+      <w:pPr>
+        <w:pStyle w:val="Code"/>
+      </w:pPr>
+      <w:r>
+        <w:t xml:space="preserve">    expected = [3, 4, 3, 4]</w:t>
       </w:r>
     </w:p>
     <w:p>
@@ -3781,45 +2238,32 @@
       <w:pPr>
         <w:pStyle w:val="Code"/>
       </w:pPr>
-      <w:proofErr w:type="spellStart"/>
-      <w:r>
-        <w:t>def</w:t>
-      </w:r>
-      <w:proofErr w:type="spellEnd"/>
-      <w:r>
-        <w:t xml:space="preserve"> </w:t>
-      </w:r>
-      <w:proofErr w:type="spellStart"/>
-      <w:r>
-        <w:t>test_a_top_right_b</w:t>
-      </w:r>
-      <w:proofErr w:type="spellEnd"/>
-      <w:r>
-        <w:t>():</w:t>
-      </w:r>
-    </w:p>
-    <w:p>
-      <w:pPr>
-        <w:pStyle w:val="Code"/>
-      </w:pPr>
-      <w:r>
-        <w:t xml:space="preserve">    a = [3, 6, 3, 6]</w:t>
-      </w:r>
-    </w:p>
-    <w:p>
-      <w:pPr>
-        <w:pStyle w:val="Code"/>
-      </w:pPr>
-      <w:r>
-        <w:t xml:space="preserve">    b = [0, 4, 0, 4]</w:t>
-      </w:r>
-    </w:p>
-    <w:p>
-      <w:pPr>
-        <w:pStyle w:val="Code"/>
-      </w:pPr>
-      <w:r>
-        <w:t xml:space="preserve">    expected = [3, 4, 3, 4]</w:t>
+      <w:r>
+        <w:t>def test_a_left_of_b():</w:t>
+      </w:r>
+    </w:p>
+    <w:p>
+      <w:pPr>
+        <w:pStyle w:val="Code"/>
+      </w:pPr>
+      <w:r>
+        <w:t xml:space="preserve">    a = [0, 2, 0, 2]</w:t>
+      </w:r>
+    </w:p>
+    <w:p>
+      <w:pPr>
+        <w:pStyle w:val="Code"/>
+      </w:pPr>
+      <w:r>
+        <w:t xml:space="preserve">    b = [3, 4, 3, 4]</w:t>
+      </w:r>
+    </w:p>
+    <w:p>
+      <w:pPr>
+        <w:pStyle w:val="Code"/>
+      </w:pPr>
+      <w:r>
+        <w:t xml:space="preserve">    expected = None</w:t>
       </w:r>
     </w:p>
     <w:p>
@@ -3840,72 +2284,6 @@
     </w:p>
     <w:p>
       <w:pPr>
-        <w:pStyle w:val="Code"/>
-      </w:pPr>
-    </w:p>
-    <w:p>
-      <w:pPr>
-        <w:pStyle w:val="Code"/>
-      </w:pPr>
-      <w:proofErr w:type="spellStart"/>
-      <w:r>
-        <w:t>def</w:t>
-      </w:r>
-      <w:proofErr w:type="spellEnd"/>
-      <w:r>
-        <w:t xml:space="preserve"> </w:t>
-      </w:r>
-      <w:proofErr w:type="spellStart"/>
-      <w:r>
-        <w:t>test_a_left_of_b</w:t>
-      </w:r>
-      <w:proofErr w:type="spellEnd"/>
-      <w:r>
-        <w:t>():</w:t>
-      </w:r>
-    </w:p>
-    <w:p>
-      <w:pPr>
-        <w:pStyle w:val="Code"/>
-      </w:pPr>
-      <w:r>
-        <w:t xml:space="preserve">    a = [0, 2, 0, 2]</w:t>
-      </w:r>
-    </w:p>
-    <w:p>
-      <w:pPr>
-        <w:pStyle w:val="Code"/>
-      </w:pPr>
-      <w:r>
-        <w:t xml:space="preserve">    b = [3, 4, 3, 4]</w:t>
-      </w:r>
-    </w:p>
-    <w:p>
-      <w:pPr>
-        <w:pStyle w:val="Code"/>
-      </w:pPr>
-      <w:r>
-        <w:t xml:space="preserve">    expected = None</w:t>
-      </w:r>
-    </w:p>
-    <w:p>
-      <w:pPr>
-        <w:pStyle w:val="Code"/>
-      </w:pPr>
-      <w:r>
-        <w:t xml:space="preserve">    actual = overlap(a, b)</w:t>
-      </w:r>
-    </w:p>
-    <w:p>
-      <w:pPr>
-        <w:pStyle w:val="Code"/>
-      </w:pPr>
-      <w:r>
-        <w:t xml:space="preserve">    assert expected == actual</w:t>
-      </w:r>
-    </w:p>
-    <w:p>
-      <w:pPr>
         <w:rPr>
           <w:b/>
         </w:rPr>
@@ -3945,13 +2323,8 @@
       <w:pPr>
         <w:pStyle w:val="Code"/>
       </w:pPr>
-      <w:proofErr w:type="spellStart"/>
-      <w:r>
-        <w:t>nosetests</w:t>
-      </w:r>
-      <w:proofErr w:type="spellEnd"/>
-      <w:r>
-        <w:t xml:space="preserve"> test_rectangle.py</w:t>
+      <w:r>
+        <w:t>nosetests test_rectangle.py</w:t>
       </w:r>
     </w:p>
     <w:p>
@@ -3989,21 +2362,15 @@
       <w:pPr>
         <w:pStyle w:val="Code"/>
       </w:pPr>
-      <w:proofErr w:type="spellStart"/>
-      <w:r>
-        <w:t>def</w:t>
-      </w:r>
-      <w:proofErr w:type="spellEnd"/>
-      <w:r>
-        <w:t xml:space="preserve"> overlap(a, b):</w:t>
-      </w:r>
-    </w:p>
-    <w:p>
-      <w:pPr>
-        <w:pStyle w:val="Code"/>
-      </w:pPr>
-      <w:r>
-        <w:lastRenderedPageBreak/>
+      <w:r>
+        <w:t>def overlap(a, b):</w:t>
+      </w:r>
+    </w:p>
+    <w:p>
+      <w:pPr>
+        <w:pStyle w:val="Code"/>
+      </w:pPr>
+      <w:r>
         <w:t xml:space="preserve">    if (a == b):</w:t>
       </w:r>
     </w:p>
@@ -4048,16 +2415,17 @@
       <w:pPr>
         <w:pStyle w:val="Code"/>
       </w:pPr>
-      <w:proofErr w:type="spellStart"/>
-      <w:r>
-        <w:t>nosetests</w:t>
-      </w:r>
-      <w:proofErr w:type="spellEnd"/>
-      <w:r>
-        <w:t xml:space="preserve"> test_rectangle.py</w:t>
-      </w:r>
-    </w:p>
-    <w:p/>
+      <w:r>
+        <w:t>nosetests test_rectangle.py</w:t>
+      </w:r>
+    </w:p>
+    <w:p>
+      <w:r>
+        <w:t>And now only 2 out of 4 fail as test_coincident and test_a_left_of_b now pass.</w:t>
+      </w:r>
+      <w:bookmarkStart w:id="0" w:name="_GoBack"/>
+      <w:bookmarkEnd w:id="0"/>
+    </w:p>
     <w:p>
       <w:pPr>
         <w:pStyle w:val="Heading2"/>
@@ -4226,6 +2594,7 @@
         <w:pStyle w:val="Code"/>
       </w:pPr>
       <w:r>
+        <w:lastRenderedPageBreak/>
         <w:t>a, b, c, d = rectangle</w:t>
       </w:r>
     </w:p>
@@ -4322,219 +2691,177 @@
       <w:pPr>
         <w:pStyle w:val="Code"/>
       </w:pPr>
-      <w:proofErr w:type="spellStart"/>
-      <w:r>
-        <w:t>def</w:t>
-      </w:r>
-      <w:proofErr w:type="spellEnd"/>
+      <w:r>
+        <w:t>def overlap_axis(a0, a1, b0, b1):</w:t>
+      </w:r>
+    </w:p>
+    <w:p>
+      <w:pPr>
+        <w:pStyle w:val="Code"/>
+      </w:pPr>
+      <w:r>
+        <w:t xml:space="preserve">    start = max(a0, b0)</w:t>
+      </w:r>
+    </w:p>
+    <w:p>
+      <w:pPr>
+        <w:pStyle w:val="Code"/>
+      </w:pPr>
+      <w:r>
+        <w:t xml:space="preserve">    end = min(a1, b1)</w:t>
+      </w:r>
+    </w:p>
+    <w:p>
+      <w:pPr>
+        <w:pStyle w:val="Code"/>
+      </w:pPr>
+      <w:r>
+        <w:t xml:space="preserve">    if (end &lt;= start):</w:t>
+      </w:r>
+    </w:p>
+    <w:p>
+      <w:pPr>
+        <w:pStyle w:val="Code"/>
+      </w:pPr>
+      <w:r>
+        <w:t xml:space="preserve">        return None</w:t>
+      </w:r>
+    </w:p>
+    <w:p>
+      <w:pPr>
+        <w:pStyle w:val="Code"/>
+      </w:pPr>
+      <w:r>
+        <w:t xml:space="preserve">    return [start, end]</w:t>
+      </w:r>
+    </w:p>
+    <w:p>
+      <w:r>
+        <w:t>If the line a0,a1 and b0,b1 overlap then this returns the overlapping part of the line.</w:t>
+      </w:r>
+    </w:p>
+    <w:p>
+      <w:r>
+        <w:t>Now we just get the overlap for both X and Y and if both are not None then we have the rectangle.</w:t>
+      </w:r>
+    </w:p>
+    <w:p>
+      <w:pPr>
+        <w:rPr>
+          <w:b/>
+        </w:rPr>
+      </w:pPr>
+      <w:r>
+        <w:rPr>
+          <w:b/>
+        </w:rPr>
+        <w:t>Change "overlap" to be</w:t>
+      </w:r>
+    </w:p>
+    <w:p>
+      <w:pPr>
+        <w:pStyle w:val="Code"/>
+      </w:pPr>
+      <w:r>
+        <w:t>def overlap(a, b):</w:t>
+      </w:r>
+    </w:p>
+    <w:p>
+      <w:pPr>
+        <w:pStyle w:val="Code"/>
+      </w:pPr>
+      <w:r>
+        <w:t xml:space="preserve">    a_x0, a_x1, a_y0, a_y1 = a</w:t>
+      </w:r>
+    </w:p>
+    <w:p>
+      <w:pPr>
+        <w:pStyle w:val="Code"/>
+      </w:pPr>
+      <w:r>
+        <w:t xml:space="preserve">    b_x0, b_x1, b_y0, b_y1 = b</w:t>
+      </w:r>
+    </w:p>
+    <w:p>
+      <w:pPr>
+        <w:pStyle w:val="Code"/>
+      </w:pPr>
+      <w:r>
+        <w:t xml:space="preserve">    overlap_x = overlap_axis(a_x0, a_x1, b_x0, b_x1)</w:t>
+      </w:r>
+    </w:p>
+    <w:p>
+      <w:pPr>
+        <w:pStyle w:val="Code"/>
+      </w:pPr>
+      <w:r>
+        <w:t xml:space="preserve">    overlap_y = overlap_axis(a_y0, a_y1, b_y0, b_y1)</w:t>
+      </w:r>
+    </w:p>
+    <w:p>
+      <w:pPr>
+        <w:pStyle w:val="Code"/>
+      </w:pPr>
+      <w:r>
+        <w:t xml:space="preserve">    if (overlap_x == None) or (overlap_y == None):</w:t>
+      </w:r>
+    </w:p>
+    <w:p>
+      <w:pPr>
+        <w:pStyle w:val="Code"/>
+      </w:pPr>
+      <w:r>
+        <w:t xml:space="preserve">        return None</w:t>
+      </w:r>
+    </w:p>
+    <w:p>
+      <w:pPr>
+        <w:pStyle w:val="Code"/>
+      </w:pPr>
       <w:r>
         <w:t xml:space="preserve"> </w:t>
       </w:r>
-      <w:proofErr w:type="spellStart"/>
-      <w:r>
-        <w:t>overlap_axis</w:t>
-      </w:r>
-      <w:proofErr w:type="spellEnd"/>
-      <w:r>
-        <w:t>(a0, a1, b0, b1):</w:t>
-      </w:r>
-    </w:p>
-    <w:p>
-      <w:pPr>
-        <w:pStyle w:val="Code"/>
-      </w:pPr>
-      <w:r>
-        <w:t xml:space="preserve">    start = max(a0, b0)</w:t>
-      </w:r>
-    </w:p>
-    <w:p>
-      <w:pPr>
-        <w:pStyle w:val="Code"/>
-      </w:pPr>
-      <w:r>
-        <w:t xml:space="preserve">    end = min(a1, b1)</w:t>
-      </w:r>
-    </w:p>
-    <w:p>
-      <w:pPr>
-        <w:pStyle w:val="Code"/>
-      </w:pPr>
-      <w:r>
-        <w:t xml:space="preserve">    if (end &lt;= start):</w:t>
-      </w:r>
-    </w:p>
-    <w:p>
-      <w:pPr>
-        <w:pStyle w:val="Code"/>
-      </w:pPr>
-      <w:r>
-        <w:t xml:space="preserve">        return None</w:t>
-      </w:r>
-    </w:p>
-    <w:p>
-      <w:pPr>
-        <w:pStyle w:val="Code"/>
-      </w:pPr>
-      <w:r>
-        <w:t xml:space="preserve">    return [start, end]</w:t>
-      </w:r>
-    </w:p>
-    <w:p>
-      <w:r>
-        <w:t>If the line a0,a1 and b0,b1 overlap then this returns the overlapping part of the line.</w:t>
-      </w:r>
-    </w:p>
-    <w:p>
-      <w:r>
-        <w:t>Now we just get the overlap for both X and Y and if both are not None then we have the rectangle.</w:t>
-      </w:r>
-    </w:p>
-    <w:p>
-      <w:pPr>
-        <w:rPr>
-          <w:b/>
-        </w:rPr>
-      </w:pPr>
-      <w:r>
-        <w:rPr>
-          <w:b/>
-        </w:rPr>
-        <w:t>Change "overlap" to be</w:t>
-      </w:r>
-    </w:p>
-    <w:p>
-      <w:pPr>
-        <w:pStyle w:val="Code"/>
-      </w:pPr>
-      <w:proofErr w:type="spellStart"/>
-      <w:r>
-        <w:lastRenderedPageBreak/>
-        <w:t>def</w:t>
-      </w:r>
-      <w:proofErr w:type="spellEnd"/>
-      <w:r>
-        <w:t xml:space="preserve"> overlap(a, b):</w:t>
-      </w:r>
-    </w:p>
-    <w:p>
-      <w:pPr>
-        <w:pStyle w:val="Code"/>
-      </w:pPr>
-      <w:r>
-        <w:t xml:space="preserve">    a_x0, a_x1, a_y0, a_y1 = a</w:t>
-      </w:r>
-    </w:p>
-    <w:p>
-      <w:pPr>
-        <w:pStyle w:val="Code"/>
-      </w:pPr>
-      <w:r>
-        <w:t xml:space="preserve">    b_x0, b_x1, b_y0, b_y1 = b</w:t>
-      </w:r>
-    </w:p>
-    <w:p>
-      <w:pPr>
-        <w:pStyle w:val="Code"/>
-      </w:pPr>
-      <w:r>
-        <w:t xml:space="preserve">    </w:t>
-      </w:r>
-      <w:proofErr w:type="spellStart"/>
-      <w:r>
-        <w:t>overlap_x</w:t>
-      </w:r>
-      <w:proofErr w:type="spellEnd"/>
-      <w:r>
-        <w:t xml:space="preserve"> = </w:t>
-      </w:r>
-      <w:proofErr w:type="spellStart"/>
-      <w:r>
-        <w:t>overlap_axis</w:t>
-      </w:r>
-      <w:proofErr w:type="spellEnd"/>
-      <w:r>
-        <w:t>(a_x0, a_x1, b_x0, b_x1)</w:t>
-      </w:r>
-    </w:p>
-    <w:p>
-      <w:pPr>
-        <w:pStyle w:val="Code"/>
-      </w:pPr>
-      <w:r>
-        <w:t xml:space="preserve">    </w:t>
-      </w:r>
-      <w:proofErr w:type="spellStart"/>
-      <w:r>
-        <w:t>overlap_y</w:t>
-      </w:r>
-      <w:proofErr w:type="spellEnd"/>
-      <w:r>
-        <w:t xml:space="preserve"> = </w:t>
-      </w:r>
-      <w:proofErr w:type="spellStart"/>
-      <w:r>
-        <w:t>overlap_axis</w:t>
-      </w:r>
-      <w:proofErr w:type="spellEnd"/>
-      <w:r>
-        <w:t>(a_y0, a_y1, b_y0, b_y1)</w:t>
-      </w:r>
-    </w:p>
-    <w:p>
-      <w:pPr>
-        <w:pStyle w:val="Code"/>
-      </w:pPr>
-      <w:r>
-        <w:t xml:space="preserve">    if (</w:t>
-      </w:r>
-      <w:proofErr w:type="spellStart"/>
-      <w:r>
-        <w:t>overlap_x</w:t>
-      </w:r>
-      <w:proofErr w:type="spellEnd"/>
-      <w:r>
-        <w:t xml:space="preserve"> == None) or (</w:t>
-      </w:r>
-      <w:proofErr w:type="spellStart"/>
-      <w:r>
-        <w:t>overlap_y</w:t>
-      </w:r>
-      <w:proofErr w:type="spellEnd"/>
-      <w:r>
-        <w:t xml:space="preserve"> == None):</w:t>
-      </w:r>
-    </w:p>
-    <w:p>
-      <w:pPr>
-        <w:pStyle w:val="Code"/>
-      </w:pPr>
-      <w:r>
-        <w:t xml:space="preserve">        return None</w:t>
-      </w:r>
-    </w:p>
-    <w:p>
-      <w:pPr>
-        <w:pStyle w:val="Code"/>
-      </w:pPr>
-      <w:r>
-        <w:t xml:space="preserve"> </w:t>
-      </w:r>
-      <w:r>
-        <w:t xml:space="preserve">   return </w:t>
-      </w:r>
-      <w:proofErr w:type="spellStart"/>
-      <w:r>
-        <w:t>overlap_x</w:t>
-      </w:r>
-      <w:proofErr w:type="spellEnd"/>
-      <w:r>
-        <w:t xml:space="preserve"> + </w:t>
-      </w:r>
-      <w:proofErr w:type="spellStart"/>
-      <w:r>
-        <w:t>overlap_y</w:t>
-      </w:r>
-      <w:proofErr w:type="spellEnd"/>
+      <w:r>
+        <w:t xml:space="preserve">   return overlap_x + overlap_y</w:t>
+      </w:r>
+    </w:p>
+    <w:p/>
+    <w:p>
+      <w:pPr>
+        <w:rPr>
+          <w:b/>
+        </w:rPr>
+      </w:pPr>
+      <w:r>
+        <w:rPr>
+          <w:b/>
+        </w:rPr>
+        <w:t xml:space="preserve">Do </w:t>
+      </w:r>
+      <w:r>
+        <w:rPr>
+          <w:b/>
+        </w:rPr>
+        <w:t>Testing</w:t>
+      </w:r>
+      <w:r>
+        <w:rPr>
+          <w:b/>
+        </w:rPr>
+        <w:t>.ppt</w:t>
+      </w:r>
+      <w:r>
+        <w:rPr>
+          <w:b/>
+        </w:rPr>
+        <w:t xml:space="preserve">, </w:t>
+      </w:r>
+      <w:r>
+        <w:rPr>
+          <w:b/>
+        </w:rPr>
+        <w:t>What testing gives you slide.</w:t>
+      </w:r>
     </w:p>
     <w:p/>
     <w:sectPr>

</xml_diff>